<commit_message>
Creation de la feuille de sprint 2
</commit_message>
<xml_diff>
--- a/Documents/SuiviSprint.docx
+++ b/Documents/SuiviSprint.docx
@@ -90,13 +90,19 @@
           <w:noProof/>
           <w:u w:val="single"/>
         </w:rPr>
-        <w:t>2024-02-13</w:t>
+        <w:t>2024-02-</w:t>
       </w:r>
       <w:r>
         <w:rPr>
           <w:u w:val="single"/>
         </w:rPr>
         <w:fldChar w:fldCharType="end"/>
+      </w:r>
+      <w:r>
+        <w:rPr>
+          <w:u w:val="single"/>
+        </w:rPr>
+        <w:t>14</w:t>
       </w:r>
       <w:r>
         <w:rPr>
@@ -115,7 +121,7 @@
     </w:p>
     <w:tbl>
       <w:tblPr>
-        <w:tblStyle w:val="Grilleclaire"/>
+        <w:tblStyle w:val="LightGrid"/>
         <w:tblW w:w="11252" w:type="dxa"/>
         <w:tblLook w:val="04A0" w:firstRow="1" w:lastRow="0" w:firstColumn="1" w:lastColumn="0" w:noHBand="0" w:noVBand="1"/>
       </w:tblPr>
@@ -312,28 +318,12 @@
                 <w:sz w:val="24"/>
               </w:rPr>
             </w:pPr>
-            <w:proofErr w:type="spellStart"/>
-            <w:r>
-              <w:rPr>
-                <w:sz w:val="24"/>
-              </w:rPr>
-              <w:t>Kian</w:t>
-            </w:r>
-            <w:proofErr w:type="spellEnd"/>
-            <w:r>
-              <w:rPr>
-                <w:sz w:val="24"/>
-              </w:rPr>
-              <w:t xml:space="preserve"> </w:t>
-            </w:r>
-            <w:proofErr w:type="spellStart"/>
-            <w:r>
-              <w:rPr>
-                <w:sz w:val="24"/>
-              </w:rPr>
-              <w:t>Chowanietz</w:t>
-            </w:r>
-            <w:proofErr w:type="spellEnd"/>
+            <w:r>
+              <w:rPr>
+                <w:sz w:val="24"/>
+              </w:rPr>
+              <w:t>Kian Chowanietz</w:t>
+            </w:r>
           </w:p>
         </w:tc>
         <w:tc>
@@ -343,7 +333,7 @@
           </w:tcPr>
           <w:p>
             <w:pPr>
-              <w:pStyle w:val="Paragraphedeliste"/>
+              <w:pStyle w:val="ListParagraph"/>
               <w:numPr>
                 <w:ilvl w:val="0"/>
                 <w:numId w:val="2"/>
@@ -405,7 +395,7 @@
           </w:p>
           <w:p>
             <w:pPr>
-              <w:pStyle w:val="Paragraphedeliste"/>
+              <w:pStyle w:val="ListParagraph"/>
               <w:numPr>
                 <w:ilvl w:val="0"/>
                 <w:numId w:val="2"/>
@@ -426,7 +416,7 @@
           </w:p>
           <w:p>
             <w:pPr>
-              <w:pStyle w:val="Paragraphedeliste"/>
+              <w:pStyle w:val="ListParagraph"/>
               <w:numPr>
                 <w:ilvl w:val="0"/>
                 <w:numId w:val="2"/>
@@ -447,7 +437,7 @@
           </w:p>
           <w:p>
             <w:pPr>
-              <w:pStyle w:val="Paragraphedeliste"/>
+              <w:pStyle w:val="ListParagraph"/>
               <w:numPr>
                 <w:ilvl w:val="0"/>
                 <w:numId w:val="2"/>
@@ -484,7 +474,7 @@
           </w:p>
           <w:p>
             <w:pPr>
-              <w:pStyle w:val="Paragraphedeliste"/>
+              <w:pStyle w:val="ListParagraph"/>
               <w:numPr>
                 <w:ilvl w:val="0"/>
                 <w:numId w:val="2"/>
@@ -505,7 +495,7 @@
           </w:p>
           <w:p>
             <w:pPr>
-              <w:pStyle w:val="Paragraphedeliste"/>
+              <w:pStyle w:val="ListParagraph"/>
               <w:numPr>
                 <w:ilvl w:val="0"/>
                 <w:numId w:val="2"/>
@@ -526,7 +516,7 @@
           </w:p>
           <w:p>
             <w:pPr>
-              <w:pStyle w:val="Paragraphedeliste"/>
+              <w:pStyle w:val="ListParagraph"/>
               <w:numPr>
                 <w:ilvl w:val="0"/>
                 <w:numId w:val="2"/>
@@ -547,7 +537,7 @@
           </w:p>
           <w:p>
             <w:pPr>
-              <w:pStyle w:val="Paragraphedeliste"/>
+              <w:pStyle w:val="ListParagraph"/>
               <w:numPr>
                 <w:ilvl w:val="0"/>
                 <w:numId w:val="2"/>
@@ -606,7 +596,7 @@
           </w:tcPr>
           <w:p>
             <w:pPr>
-              <w:pStyle w:val="Paragraphedeliste"/>
+              <w:pStyle w:val="ListParagraph"/>
               <w:numPr>
                 <w:ilvl w:val="0"/>
                 <w:numId w:val="2"/>
@@ -627,7 +617,7 @@
           </w:p>
           <w:p>
             <w:pPr>
-              <w:pStyle w:val="Paragraphedeliste"/>
+              <w:pStyle w:val="ListParagraph"/>
               <w:numPr>
                 <w:ilvl w:val="0"/>
                 <w:numId w:val="2"/>
@@ -654,7 +644,7 @@
           </w:tcPr>
           <w:p>
             <w:pPr>
-              <w:pStyle w:val="Paragraphedeliste"/>
+              <w:pStyle w:val="ListParagraph"/>
               <w:numPr>
                 <w:ilvl w:val="0"/>
                 <w:numId w:val="2"/>
@@ -707,7 +697,7 @@
           </w:tcPr>
           <w:p>
             <w:pPr>
-              <w:pStyle w:val="Paragraphedeliste"/>
+              <w:pStyle w:val="ListParagraph"/>
               <w:numPr>
                 <w:ilvl w:val="0"/>
                 <w:numId w:val="3"/>
@@ -728,7 +718,7 @@
           </w:p>
           <w:p>
             <w:pPr>
-              <w:pStyle w:val="Paragraphedeliste"/>
+              <w:pStyle w:val="ListParagraph"/>
               <w:numPr>
                 <w:ilvl w:val="0"/>
                 <w:numId w:val="3"/>
@@ -756,7 +746,7 @@
           </w:p>
           <w:p>
             <w:pPr>
-              <w:pStyle w:val="Paragraphedeliste"/>
+              <w:pStyle w:val="ListParagraph"/>
               <w:numPr>
                 <w:ilvl w:val="0"/>
                 <w:numId w:val="3"/>
@@ -798,7 +788,7 @@
           </w:p>
           <w:p>
             <w:pPr>
-              <w:pStyle w:val="Paragraphedeliste"/>
+              <w:pStyle w:val="ListParagraph"/>
               <w:numPr>
                 <w:ilvl w:val="0"/>
                 <w:numId w:val="3"/>
@@ -819,7 +809,7 @@
           </w:p>
           <w:p>
             <w:pPr>
-              <w:pStyle w:val="Paragraphedeliste"/>
+              <w:pStyle w:val="ListParagraph"/>
               <w:numPr>
                 <w:ilvl w:val="0"/>
                 <w:numId w:val="3"/>
@@ -853,7 +843,7 @@
           </w:tcPr>
           <w:p>
             <w:pPr>
-              <w:pStyle w:val="Paragraphedeliste"/>
+              <w:pStyle w:val="ListParagraph"/>
               <w:numPr>
                 <w:ilvl w:val="0"/>
                 <w:numId w:val="3"/>
@@ -874,7 +864,7 @@
           </w:p>
           <w:p>
             <w:pPr>
-              <w:pStyle w:val="Paragraphedeliste"/>
+              <w:pStyle w:val="ListParagraph"/>
               <w:numPr>
                 <w:ilvl w:val="0"/>
                 <w:numId w:val="3"/>
@@ -902,7 +892,7 @@
           </w:p>
           <w:p>
             <w:pPr>
-              <w:pStyle w:val="Paragraphedeliste"/>
+              <w:pStyle w:val="ListParagraph"/>
               <w:numPr>
                 <w:ilvl w:val="0"/>
                 <w:numId w:val="3"/>
@@ -1807,13 +1797,13 @@
     <w:qFormat/>
     <w:rsid w:val="005A1CB5"/>
   </w:style>
-  <w:style w:type="character" w:default="1" w:styleId="Policepardfaut">
+  <w:style w:type="character" w:default="1" w:styleId="DefaultParagraphFont">
     <w:name w:val="Default Paragraph Font"/>
     <w:uiPriority w:val="1"/>
     <w:semiHidden/>
     <w:unhideWhenUsed/>
   </w:style>
-  <w:style w:type="table" w:default="1" w:styleId="TableauNormal">
+  <w:style w:type="table" w:default="1" w:styleId="TableNormal">
     <w:name w:val="Normal Table"/>
     <w:uiPriority w:val="99"/>
     <w:semiHidden/>
@@ -1828,15 +1818,15 @@
       </w:tblCellMar>
     </w:tblPr>
   </w:style>
-  <w:style w:type="numbering" w:default="1" w:styleId="Aucuneliste">
+  <w:style w:type="numbering" w:default="1" w:styleId="NoList">
     <w:name w:val="No List"/>
     <w:uiPriority w:val="99"/>
     <w:semiHidden/>
     <w:unhideWhenUsed/>
   </w:style>
-  <w:style w:type="table" w:styleId="Grilledutableau">
+  <w:style w:type="table" w:styleId="TableGrid">
     <w:name w:val="Table Grid"/>
-    <w:basedOn w:val="TableauNormal"/>
+    <w:basedOn w:val="TableNormal"/>
     <w:uiPriority w:val="59"/>
     <w:rsid w:val="00A22242"/>
     <w:pPr>
@@ -1853,9 +1843,9 @@
       </w:tblBorders>
     </w:tblPr>
   </w:style>
-  <w:style w:type="table" w:styleId="Grilleclaire">
+  <w:style w:type="table" w:styleId="LightGrid">
     <w:name w:val="Light Grid"/>
-    <w:basedOn w:val="TableauNormal"/>
+    <w:basedOn w:val="TableNormal"/>
     <w:uiPriority w:val="62"/>
     <w:rsid w:val="00A22242"/>
     <w:pPr>
@@ -1976,10 +1966,10 @@
       </w:tcPr>
     </w:tblStylePr>
   </w:style>
-  <w:style w:type="paragraph" w:styleId="Textedebulles">
+  <w:style w:type="paragraph" w:styleId="BalloonText">
     <w:name w:val="Balloon Text"/>
     <w:basedOn w:val="Normal"/>
-    <w:link w:val="TextedebullesCar"/>
+    <w:link w:val="BalloonTextChar"/>
     <w:uiPriority w:val="99"/>
     <w:semiHidden/>
     <w:unhideWhenUsed/>
@@ -1993,10 +1983,10 @@
       <w:szCs w:val="16"/>
     </w:rPr>
   </w:style>
-  <w:style w:type="character" w:customStyle="1" w:styleId="TextedebullesCar">
-    <w:name w:val="Texte de bulles Car"/>
-    <w:basedOn w:val="Policepardfaut"/>
-    <w:link w:val="Textedebulles"/>
+  <w:style w:type="character" w:customStyle="1" w:styleId="BalloonTextChar">
+    <w:name w:val="Balloon Text Char"/>
+    <w:basedOn w:val="DefaultParagraphFont"/>
+    <w:link w:val="BalloonText"/>
     <w:uiPriority w:val="99"/>
     <w:semiHidden/>
     <w:rsid w:val="006F43E7"/>
@@ -2006,7 +1996,7 @@
       <w:szCs w:val="16"/>
     </w:rPr>
   </w:style>
-  <w:style w:type="paragraph" w:styleId="Paragraphedeliste">
+  <w:style w:type="paragraph" w:styleId="ListParagraph">
     <w:name w:val="List Paragraph"/>
     <w:basedOn w:val="Normal"/>
     <w:uiPriority w:val="34"/>

</xml_diff>

<commit_message>
Mise à jour des documents pour le sprint 2
</commit_message>
<xml_diff>
--- a/Documents/SuiviSprint.docx
+++ b/Documents/SuiviSprint.docx
@@ -8,14 +8,12 @@
           <w:lang w:val="en-CA"/>
         </w:rPr>
       </w:pPr>
-      <w:proofErr w:type="gramStart"/>
       <w:r>
         <w:rPr>
           <w:lang w:val="en-CA"/>
         </w:rPr>
         <w:t>Équipe :</w:t>
       </w:r>
-      <w:proofErr w:type="gramEnd"/>
       <w:r>
         <w:rPr>
           <w:lang w:val="en-CA"/>
@@ -90,7 +88,7 @@
           <w:noProof/>
           <w:u w:val="single"/>
         </w:rPr>
-        <w:t>2024-02-</w:t>
+        <w:t>2024-02-21</w:t>
       </w:r>
       <w:r>
         <w:rPr>
@@ -121,7 +119,7 @@
     </w:p>
     <w:tbl>
       <w:tblPr>
-        <w:tblStyle w:val="LightGrid"/>
+        <w:tblStyle w:val="Grilleclaire"/>
         <w:tblW w:w="11252" w:type="dxa"/>
         <w:tblLook w:val="04A0" w:firstRow="1" w:lastRow="0" w:firstColumn="1" w:lastColumn="0" w:noHBand="0" w:noVBand="1"/>
       </w:tblPr>
@@ -280,23 +278,7 @@
                 <w:sz w:val="24"/>
                 <w:szCs w:val="24"/>
               </w:rPr>
-              <w:t>Manque de compréhension de Express-</w:t>
-            </w:r>
-            <w:proofErr w:type="spellStart"/>
-            <w:r>
-              <w:rPr>
-                <w:sz w:val="24"/>
-                <w:szCs w:val="24"/>
-              </w:rPr>
-              <w:t>validator</w:t>
-            </w:r>
-            <w:proofErr w:type="spellEnd"/>
-            <w:r>
-              <w:rPr>
-                <w:sz w:val="24"/>
-                <w:szCs w:val="24"/>
-              </w:rPr>
-              <w:t xml:space="preserve"> et manque d’idées.</w:t>
+              <w:t>Manque de compréhension de Express-validator et manque d’idées.</w:t>
             </w:r>
           </w:p>
         </w:tc>
@@ -333,7 +315,7 @@
           </w:tcPr>
           <w:p>
             <w:pPr>
-              <w:pStyle w:val="ListParagraph"/>
+              <w:pStyle w:val="Paragraphedeliste"/>
               <w:numPr>
                 <w:ilvl w:val="0"/>
                 <w:numId w:val="2"/>
@@ -344,58 +326,17 @@
                 <w:szCs w:val="24"/>
               </w:rPr>
             </w:pPr>
-            <w:proofErr w:type="spellStart"/>
-            <w:r>
-              <w:rPr>
-                <w:sz w:val="24"/>
-                <w:szCs w:val="24"/>
-              </w:rPr>
-              <w:t>Partials</w:t>
-            </w:r>
-            <w:proofErr w:type="spellEnd"/>
-            <w:r>
-              <w:rPr>
-                <w:sz w:val="24"/>
-                <w:szCs w:val="24"/>
-              </w:rPr>
-              <w:t xml:space="preserve"> (</w:t>
-            </w:r>
-            <w:proofErr w:type="spellStart"/>
-            <w:r>
-              <w:rPr>
-                <w:sz w:val="24"/>
-                <w:szCs w:val="24"/>
-              </w:rPr>
-              <w:t>navbar</w:t>
-            </w:r>
-            <w:proofErr w:type="spellEnd"/>
-            <w:r>
-              <w:rPr>
-                <w:sz w:val="24"/>
-                <w:szCs w:val="24"/>
-              </w:rPr>
-              <w:t xml:space="preserve">, </w:t>
-            </w:r>
-            <w:proofErr w:type="spellStart"/>
-            <w:r>
-              <w:rPr>
-                <w:sz w:val="24"/>
-                <w:szCs w:val="24"/>
-              </w:rPr>
-              <w:t>etc</w:t>
-            </w:r>
-            <w:proofErr w:type="spellEnd"/>
-            <w:r>
-              <w:rPr>
-                <w:sz w:val="24"/>
-                <w:szCs w:val="24"/>
-              </w:rPr>
-              <w:t>)</w:t>
-            </w:r>
-          </w:p>
-          <w:p>
-            <w:pPr>
-              <w:pStyle w:val="ListParagraph"/>
+            <w:r>
+              <w:rPr>
+                <w:sz w:val="24"/>
+                <w:szCs w:val="24"/>
+              </w:rPr>
+              <w:t>Partials (navbar, etc)</w:t>
+            </w:r>
+          </w:p>
+          <w:p>
+            <w:pPr>
+              <w:pStyle w:val="Paragraphedeliste"/>
               <w:numPr>
                 <w:ilvl w:val="0"/>
                 <w:numId w:val="2"/>
@@ -416,7 +357,7 @@
           </w:p>
           <w:p>
             <w:pPr>
-              <w:pStyle w:val="ListParagraph"/>
+              <w:pStyle w:val="Paragraphedeliste"/>
               <w:numPr>
                 <w:ilvl w:val="0"/>
                 <w:numId w:val="2"/>
@@ -437,7 +378,7 @@
           </w:p>
           <w:p>
             <w:pPr>
-              <w:pStyle w:val="ListParagraph"/>
+              <w:pStyle w:val="Paragraphedeliste"/>
               <w:numPr>
                 <w:ilvl w:val="0"/>
                 <w:numId w:val="2"/>
@@ -453,28 +394,12 @@
                 <w:sz w:val="24"/>
                 <w:szCs w:val="24"/>
               </w:rPr>
-              <w:t xml:space="preserve">Création du </w:t>
-            </w:r>
-            <w:proofErr w:type="spellStart"/>
-            <w:r>
-              <w:rPr>
-                <w:sz w:val="24"/>
-                <w:szCs w:val="24"/>
-              </w:rPr>
-              <w:t>css</w:t>
-            </w:r>
-            <w:proofErr w:type="spellEnd"/>
-            <w:r>
-              <w:rPr>
-                <w:sz w:val="24"/>
-                <w:szCs w:val="24"/>
-              </w:rPr>
-              <w:t xml:space="preserve"> (custom.css)</w:t>
-            </w:r>
-          </w:p>
-          <w:p>
-            <w:pPr>
-              <w:pStyle w:val="ListParagraph"/>
+              <w:t>Création du css (custom.css)</w:t>
+            </w:r>
+          </w:p>
+          <w:p>
+            <w:pPr>
+              <w:pStyle w:val="Paragraphedeliste"/>
               <w:numPr>
                 <w:ilvl w:val="0"/>
                 <w:numId w:val="2"/>
@@ -495,7 +420,7 @@
           </w:p>
           <w:p>
             <w:pPr>
-              <w:pStyle w:val="ListParagraph"/>
+              <w:pStyle w:val="Paragraphedeliste"/>
               <w:numPr>
                 <w:ilvl w:val="0"/>
                 <w:numId w:val="2"/>
@@ -516,7 +441,7 @@
           </w:p>
           <w:p>
             <w:pPr>
-              <w:pStyle w:val="ListParagraph"/>
+              <w:pStyle w:val="Paragraphedeliste"/>
               <w:numPr>
                 <w:ilvl w:val="0"/>
                 <w:numId w:val="2"/>
@@ -537,7 +462,7 @@
           </w:p>
           <w:p>
             <w:pPr>
-              <w:pStyle w:val="ListParagraph"/>
+              <w:pStyle w:val="Paragraphedeliste"/>
               <w:numPr>
                 <w:ilvl w:val="0"/>
                 <w:numId w:val="2"/>
@@ -553,39 +478,7 @@
                 <w:sz w:val="24"/>
                 <w:szCs w:val="24"/>
               </w:rPr>
-              <w:t xml:space="preserve">Initialisation du répertoire (modules </w:t>
-            </w:r>
-            <w:proofErr w:type="spellStart"/>
-            <w:r>
-              <w:rPr>
-                <w:sz w:val="24"/>
-                <w:szCs w:val="24"/>
-              </w:rPr>
-              <w:t>npm</w:t>
-            </w:r>
-            <w:proofErr w:type="spellEnd"/>
-            <w:r>
-              <w:rPr>
-                <w:sz w:val="24"/>
-                <w:szCs w:val="24"/>
-              </w:rPr>
-              <w:t xml:space="preserve">, structure de fichiers, </w:t>
-            </w:r>
-            <w:proofErr w:type="spellStart"/>
-            <w:r>
-              <w:rPr>
-                <w:sz w:val="24"/>
-                <w:szCs w:val="24"/>
-              </w:rPr>
-              <w:t>etc</w:t>
-            </w:r>
-            <w:proofErr w:type="spellEnd"/>
-            <w:r>
-              <w:rPr>
-                <w:sz w:val="24"/>
-                <w:szCs w:val="24"/>
-              </w:rPr>
-              <w:t>)</w:t>
+              <w:t>Initialisation du répertoire (modules npm, structure de fichiers, etc)</w:t>
             </w:r>
           </w:p>
         </w:tc>
@@ -596,7 +489,7 @@
           </w:tcPr>
           <w:p>
             <w:pPr>
-              <w:pStyle w:val="ListParagraph"/>
+              <w:pStyle w:val="Paragraphedeliste"/>
               <w:numPr>
                 <w:ilvl w:val="0"/>
                 <w:numId w:val="2"/>
@@ -617,7 +510,7 @@
           </w:p>
           <w:p>
             <w:pPr>
-              <w:pStyle w:val="ListParagraph"/>
+              <w:pStyle w:val="Paragraphedeliste"/>
               <w:numPr>
                 <w:ilvl w:val="0"/>
                 <w:numId w:val="2"/>
@@ -644,7 +537,7 @@
           </w:tcPr>
           <w:p>
             <w:pPr>
-              <w:pStyle w:val="ListParagraph"/>
+              <w:pStyle w:val="Paragraphedeliste"/>
               <w:numPr>
                 <w:ilvl w:val="0"/>
                 <w:numId w:val="2"/>
@@ -697,7 +590,7 @@
           </w:tcPr>
           <w:p>
             <w:pPr>
-              <w:pStyle w:val="ListParagraph"/>
+              <w:pStyle w:val="Paragraphedeliste"/>
               <w:numPr>
                 <w:ilvl w:val="0"/>
                 <w:numId w:val="3"/>
@@ -718,7 +611,7 @@
           </w:p>
           <w:p>
             <w:pPr>
-              <w:pStyle w:val="ListParagraph"/>
+              <w:pStyle w:val="Paragraphedeliste"/>
               <w:numPr>
                 <w:ilvl w:val="0"/>
                 <w:numId w:val="3"/>
@@ -746,7 +639,7 @@
           </w:p>
           <w:p>
             <w:pPr>
-              <w:pStyle w:val="ListParagraph"/>
+              <w:pStyle w:val="Paragraphedeliste"/>
               <w:numPr>
                 <w:ilvl w:val="0"/>
                 <w:numId w:val="3"/>
@@ -788,7 +681,7 @@
           </w:p>
           <w:p>
             <w:pPr>
-              <w:pStyle w:val="ListParagraph"/>
+              <w:pStyle w:val="Paragraphedeliste"/>
               <w:numPr>
                 <w:ilvl w:val="0"/>
                 <w:numId w:val="3"/>
@@ -809,7 +702,7 @@
           </w:p>
           <w:p>
             <w:pPr>
-              <w:pStyle w:val="ListParagraph"/>
+              <w:pStyle w:val="Paragraphedeliste"/>
               <w:numPr>
                 <w:ilvl w:val="0"/>
                 <w:numId w:val="3"/>
@@ -843,7 +736,7 @@
           </w:tcPr>
           <w:p>
             <w:pPr>
-              <w:pStyle w:val="ListParagraph"/>
+              <w:pStyle w:val="Paragraphedeliste"/>
               <w:numPr>
                 <w:ilvl w:val="0"/>
                 <w:numId w:val="3"/>
@@ -864,7 +757,7 @@
           </w:p>
           <w:p>
             <w:pPr>
-              <w:pStyle w:val="ListParagraph"/>
+              <w:pStyle w:val="Paragraphedeliste"/>
               <w:numPr>
                 <w:ilvl w:val="0"/>
                 <w:numId w:val="3"/>
@@ -892,7 +785,7 @@
           </w:p>
           <w:p>
             <w:pPr>
-              <w:pStyle w:val="ListParagraph"/>
+              <w:pStyle w:val="Paragraphedeliste"/>
               <w:numPr>
                 <w:ilvl w:val="0"/>
                 <w:numId w:val="3"/>
@@ -930,23 +823,7 @@
                 <w:sz w:val="24"/>
                 <w:szCs w:val="24"/>
               </w:rPr>
-              <w:t xml:space="preserve">Manque de documentation sur le peuplement de BD à l’aide d’SQL </w:t>
-            </w:r>
-            <w:proofErr w:type="spellStart"/>
-            <w:r>
-              <w:rPr>
-                <w:sz w:val="24"/>
-                <w:szCs w:val="24"/>
-              </w:rPr>
-              <w:t>developer</w:t>
-            </w:r>
-            <w:proofErr w:type="spellEnd"/>
-            <w:r>
-              <w:rPr>
-                <w:sz w:val="24"/>
-                <w:szCs w:val="24"/>
-              </w:rPr>
-              <w:t>.</w:t>
+              <w:t>Manque de documentation sur le peuplement de BD à l’aide d’SQL developer.</w:t>
             </w:r>
           </w:p>
         </w:tc>
@@ -973,16 +850,8 @@
                 <w:sz w:val="24"/>
               </w:rPr>
               <w:lastRenderedPageBreak/>
-              <w:t>Félix Hoang-</w:t>
-            </w:r>
-            <w:proofErr w:type="spellStart"/>
-            <w:r>
-              <w:rPr>
-                <w:sz w:val="24"/>
-              </w:rPr>
-              <w:t>Yip</w:t>
-            </w:r>
-            <w:proofErr w:type="spellEnd"/>
+              <w:t>Félix Hoang-Yip</w:t>
+            </w:r>
           </w:p>
         </w:tc>
         <w:tc>
@@ -1033,6 +902,732 @@
       </w:tr>
     </w:tbl>
     <w:p/>
+    <w:p>
+      <w:pPr>
+        <w:rPr>
+          <w:lang w:val="en-CA"/>
+        </w:rPr>
+      </w:pPr>
+      <w:r>
+        <w:rPr>
+          <w:lang w:val="en-CA"/>
+        </w:rPr>
+        <w:br w:type="page"/>
+      </w:r>
+    </w:p>
+    <w:p>
+      <w:pPr>
+        <w:rPr>
+          <w:lang w:val="en-CA"/>
+        </w:rPr>
+      </w:pPr>
+      <w:r>
+        <w:rPr>
+          <w:lang w:val="en-CA"/>
+        </w:rPr>
+        <w:lastRenderedPageBreak/>
+        <w:t xml:space="preserve">Équipe : </w:t>
+      </w:r>
+      <w:r>
+        <w:rPr>
+          <w:u w:val="single"/>
+          <w:lang w:val="en-CA"/>
+        </w:rPr>
+        <w:t>Billy, Kian, O</w:t>
+      </w:r>
+      <w:r>
+        <w:rPr>
+          <w:u w:val="single"/>
+          <w:lang w:val="en-CA"/>
+        </w:rPr>
+        <w:t>livier, Félix</w:t>
+      </w:r>
+      <w:r>
+        <w:rPr>
+          <w:lang w:val="en-CA"/>
+        </w:rPr>
+        <w:tab/>
+      </w:r>
+      <w:r>
+        <w:rPr>
+          <w:lang w:val="en-CA"/>
+        </w:rPr>
+        <w:tab/>
+      </w:r>
+      <w:r>
+        <w:rPr>
+          <w:lang w:val="en-CA"/>
+        </w:rPr>
+        <w:tab/>
+      </w:r>
+      <w:r>
+        <w:rPr>
+          <w:lang w:val="en-CA"/>
+        </w:rPr>
+        <w:tab/>
+      </w:r>
+      <w:r>
+        <w:rPr>
+          <w:lang w:val="en-CA"/>
+        </w:rPr>
+        <w:tab/>
+        <w:t xml:space="preserve">Date : </w:t>
+      </w:r>
+      <w:r>
+        <w:rPr>
+          <w:u w:val="single"/>
+        </w:rPr>
+        <w:fldChar w:fldCharType="begin"/>
+      </w:r>
+      <w:r>
+        <w:rPr>
+          <w:u w:val="single"/>
+        </w:rPr>
+        <w:instrText xml:space="preserve"> DATE  \@ "yyyy-MM-dd"  \* MERGEFORMAT </w:instrText>
+      </w:r>
+      <w:r>
+        <w:rPr>
+          <w:u w:val="single"/>
+        </w:rPr>
+        <w:fldChar w:fldCharType="separate"/>
+      </w:r>
+      <w:r>
+        <w:rPr>
+          <w:noProof/>
+          <w:u w:val="single"/>
+        </w:rPr>
+        <w:t>2024-02-21</w:t>
+      </w:r>
+      <w:r>
+        <w:rPr>
+          <w:u w:val="single"/>
+        </w:rPr>
+        <w:fldChar w:fldCharType="end"/>
+      </w:r>
+      <w:r>
+        <w:rPr>
+          <w:u w:val="single"/>
+          <w:lang w:val="en-CA"/>
+        </w:rPr>
+        <w:tab/>
+      </w:r>
+      <w:r>
+        <w:rPr>
+          <w:u w:val="single"/>
+          <w:lang w:val="en-CA"/>
+        </w:rPr>
+        <w:tab/>
+      </w:r>
+    </w:p>
+    <w:tbl>
+      <w:tblPr>
+        <w:tblStyle w:val="Grilleclaire"/>
+        <w:tblW w:w="11252" w:type="dxa"/>
+        <w:tblLook w:val="04A0" w:firstRow="1" w:lastRow="0" w:firstColumn="1" w:lastColumn="0" w:noHBand="0" w:noVBand="1"/>
+      </w:tblPr>
+      <w:tblGrid>
+        <w:gridCol w:w="2685"/>
+        <w:gridCol w:w="2948"/>
+        <w:gridCol w:w="2924"/>
+        <w:gridCol w:w="2695"/>
+      </w:tblGrid>
+      <w:tr>
+        <w:trPr>
+          <w:cnfStyle w:val="100000000000" w:firstRow="1" w:lastRow="0" w:firstColumn="0" w:lastColumn="0" w:oddVBand="0" w:evenVBand="0" w:oddHBand="0" w:evenHBand="0" w:firstRowFirstColumn="0" w:firstRowLastColumn="0" w:lastRowFirstColumn="0" w:lastRowLastColumn="0"/>
+          <w:trHeight w:val="227"/>
+        </w:trPr>
+        <w:tc>
+          <w:tcPr>
+            <w:cnfStyle w:val="001000000000" w:firstRow="0" w:lastRow="0" w:firstColumn="1" w:lastColumn="0" w:oddVBand="0" w:evenVBand="0" w:oddHBand="0" w:evenHBand="0" w:firstRowFirstColumn="0" w:firstRowLastColumn="0" w:lastRowFirstColumn="0" w:lastRowLastColumn="0"/>
+            <w:tcW w:w="2685" w:type="dxa"/>
+          </w:tcPr>
+          <w:p>
+            <w:pPr>
+              <w:jc w:val="center"/>
+            </w:pPr>
+            <w:r>
+              <w:t>Équipier</w:t>
+            </w:r>
+          </w:p>
+        </w:tc>
+        <w:tc>
+          <w:tcPr>
+            <w:tcW w:w="2948" w:type="dxa"/>
+          </w:tcPr>
+          <w:p>
+            <w:pPr>
+              <w:jc w:val="center"/>
+              <w:cnfStyle w:val="100000000000" w:firstRow="1" w:lastRow="0" w:firstColumn="0" w:lastColumn="0" w:oddVBand="0" w:evenVBand="0" w:oddHBand="0" w:evenHBand="0" w:firstRowFirstColumn="0" w:firstRowLastColumn="0" w:lastRowFirstColumn="0" w:lastRowLastColumn="0"/>
+            </w:pPr>
+            <w:r>
+              <w:t>A travaillé sur</w:t>
+            </w:r>
+          </w:p>
+        </w:tc>
+        <w:tc>
+          <w:tcPr>
+            <w:tcW w:w="2924" w:type="dxa"/>
+          </w:tcPr>
+          <w:p>
+            <w:pPr>
+              <w:jc w:val="center"/>
+              <w:cnfStyle w:val="100000000000" w:firstRow="1" w:lastRow="0" w:firstColumn="0" w:lastColumn="0" w:oddVBand="0" w:evenVBand="0" w:oddHBand="0" w:evenHBand="0" w:firstRowFirstColumn="0" w:firstRowLastColumn="0" w:lastRowFirstColumn="0" w:lastRowLastColumn="0"/>
+            </w:pPr>
+            <w:r>
+              <w:t>Va travailler sur</w:t>
+            </w:r>
+          </w:p>
+        </w:tc>
+        <w:tc>
+          <w:tcPr>
+            <w:tcW w:w="2695" w:type="dxa"/>
+          </w:tcPr>
+          <w:p>
+            <w:pPr>
+              <w:jc w:val="center"/>
+              <w:cnfStyle w:val="100000000000" w:firstRow="1" w:lastRow="0" w:firstColumn="0" w:lastColumn="0" w:oddVBand="0" w:evenVBand="0" w:oddHBand="0" w:evenHBand="0" w:firstRowFirstColumn="0" w:firstRowLastColumn="0" w:lastRowFirstColumn="0" w:lastRowLastColumn="0"/>
+            </w:pPr>
+            <w:r>
+              <w:t>Est bloqué par</w:t>
+            </w:r>
+          </w:p>
+        </w:tc>
+      </w:tr>
+      <w:tr>
+        <w:trPr>
+          <w:cnfStyle w:val="000000100000" w:firstRow="0" w:lastRow="0" w:firstColumn="0" w:lastColumn="0" w:oddVBand="0" w:evenVBand="0" w:oddHBand="1" w:evenHBand="0" w:firstRowFirstColumn="0" w:firstRowLastColumn="0" w:lastRowFirstColumn="0" w:lastRowLastColumn="0"/>
+          <w:trHeight w:val="4195"/>
+        </w:trPr>
+        <w:tc>
+          <w:tcPr>
+            <w:cnfStyle w:val="001000000000" w:firstRow="0" w:lastRow="0" w:firstColumn="1" w:lastColumn="0" w:oddVBand="0" w:evenVBand="0" w:oddHBand="0" w:evenHBand="0" w:firstRowFirstColumn="0" w:firstRowLastColumn="0" w:lastRowFirstColumn="0" w:lastRowLastColumn="0"/>
+            <w:tcW w:w="2685" w:type="dxa"/>
+            <w:shd w:val="clear" w:color="auto" w:fill="FFFFFF" w:themeFill="background1"/>
+          </w:tcPr>
+          <w:p>
+            <w:pPr>
+              <w:rPr>
+                <w:sz w:val="24"/>
+              </w:rPr>
+            </w:pPr>
+            <w:r>
+              <w:rPr>
+                <w:sz w:val="24"/>
+              </w:rPr>
+              <w:t>Billy Le Chu</w:t>
+            </w:r>
+          </w:p>
+        </w:tc>
+        <w:tc>
+          <w:tcPr>
+            <w:tcW w:w="2948" w:type="dxa"/>
+            <w:shd w:val="clear" w:color="auto" w:fill="FFFFFF" w:themeFill="background1"/>
+          </w:tcPr>
+          <w:p>
+            <w:pPr>
+              <w:cnfStyle w:val="000000100000" w:firstRow="0" w:lastRow="0" w:firstColumn="0" w:lastColumn="0" w:oddVBand="0" w:evenVBand="0" w:oddHBand="1" w:evenHBand="0" w:firstRowFirstColumn="0" w:firstRowLastColumn="0" w:lastRowFirstColumn="0" w:lastRowLastColumn="0"/>
+              <w:rPr>
+                <w:sz w:val="24"/>
+                <w:szCs w:val="24"/>
+              </w:rPr>
+            </w:pPr>
+          </w:p>
+        </w:tc>
+        <w:tc>
+          <w:tcPr>
+            <w:tcW w:w="2924" w:type="dxa"/>
+            <w:shd w:val="clear" w:color="auto" w:fill="FFFFFF" w:themeFill="background1"/>
+          </w:tcPr>
+          <w:p>
+            <w:pPr>
+              <w:cnfStyle w:val="000000100000" w:firstRow="0" w:lastRow="0" w:firstColumn="0" w:lastColumn="0" w:oddVBand="0" w:evenVBand="0" w:oddHBand="1" w:evenHBand="0" w:firstRowFirstColumn="0" w:firstRowLastColumn="0" w:lastRowFirstColumn="0" w:lastRowLastColumn="0"/>
+              <w:rPr>
+                <w:sz w:val="24"/>
+                <w:szCs w:val="24"/>
+              </w:rPr>
+            </w:pPr>
+          </w:p>
+        </w:tc>
+        <w:tc>
+          <w:tcPr>
+            <w:tcW w:w="2695" w:type="dxa"/>
+            <w:shd w:val="clear" w:color="auto" w:fill="FFFFFF" w:themeFill="background1"/>
+          </w:tcPr>
+          <w:p>
+            <w:pPr>
+              <w:cnfStyle w:val="000000100000" w:firstRow="0" w:lastRow="0" w:firstColumn="0" w:lastColumn="0" w:oddVBand="0" w:evenVBand="0" w:oddHBand="1" w:evenHBand="0" w:firstRowFirstColumn="0" w:firstRowLastColumn="0" w:lastRowFirstColumn="0" w:lastRowLastColumn="0"/>
+              <w:rPr>
+                <w:sz w:val="24"/>
+                <w:szCs w:val="24"/>
+              </w:rPr>
+            </w:pPr>
+          </w:p>
+        </w:tc>
+      </w:tr>
+      <w:tr>
+        <w:trPr>
+          <w:cnfStyle w:val="000000010000" w:firstRow="0" w:lastRow="0" w:firstColumn="0" w:lastColumn="0" w:oddVBand="0" w:evenVBand="0" w:oddHBand="0" w:evenHBand="1" w:firstRowFirstColumn="0" w:firstRowLastColumn="0" w:lastRowFirstColumn="0" w:lastRowLastColumn="0"/>
+          <w:trHeight w:val="4195"/>
+        </w:trPr>
+        <w:tc>
+          <w:tcPr>
+            <w:cnfStyle w:val="001000000000" w:firstRow="0" w:lastRow="0" w:firstColumn="1" w:lastColumn="0" w:oddVBand="0" w:evenVBand="0" w:oddHBand="0" w:evenHBand="0" w:firstRowFirstColumn="0" w:firstRowLastColumn="0" w:lastRowFirstColumn="0" w:lastRowLastColumn="0"/>
+            <w:tcW w:w="2685" w:type="dxa"/>
+            <w:shd w:val="clear" w:color="auto" w:fill="FFFFFF" w:themeFill="background1"/>
+          </w:tcPr>
+          <w:p>
+            <w:pPr>
+              <w:rPr>
+                <w:sz w:val="24"/>
+              </w:rPr>
+            </w:pPr>
+            <w:r>
+              <w:rPr>
+                <w:sz w:val="24"/>
+              </w:rPr>
+              <w:t>Kian Chowanietz</w:t>
+            </w:r>
+          </w:p>
+        </w:tc>
+        <w:tc>
+          <w:tcPr>
+            <w:tcW w:w="2948" w:type="dxa"/>
+            <w:shd w:val="clear" w:color="auto" w:fill="FFFFFF" w:themeFill="background1"/>
+          </w:tcPr>
+          <w:p>
+            <w:pPr>
+              <w:pStyle w:val="Paragraphedeliste"/>
+              <w:numPr>
+                <w:ilvl w:val="0"/>
+                <w:numId w:val="4"/>
+              </w:numPr>
+              <w:spacing w:after="0" w:line="240" w:lineRule="auto"/>
+              <w:cnfStyle w:val="000000010000" w:firstRow="0" w:lastRow="0" w:firstColumn="0" w:lastColumn="0" w:oddVBand="0" w:evenVBand="0" w:oddHBand="0" w:evenHBand="1" w:firstRowFirstColumn="0" w:firstRowLastColumn="0" w:lastRowFirstColumn="0" w:lastRowLastColumn="0"/>
+              <w:rPr>
+                <w:sz w:val="24"/>
+                <w:szCs w:val="24"/>
+              </w:rPr>
+            </w:pPr>
+            <w:r>
+              <w:rPr>
+                <w:sz w:val="24"/>
+                <w:szCs w:val="24"/>
+              </w:rPr>
+              <w:t>Page d’accueil (index.html)</w:t>
+            </w:r>
+          </w:p>
+          <w:p>
+            <w:pPr>
+              <w:pStyle w:val="Paragraphedeliste"/>
+              <w:numPr>
+                <w:ilvl w:val="0"/>
+                <w:numId w:val="4"/>
+              </w:numPr>
+              <w:cnfStyle w:val="000000010000" w:firstRow="0" w:lastRow="0" w:firstColumn="0" w:lastColumn="0" w:oddVBand="0" w:evenVBand="0" w:oddHBand="0" w:evenHBand="1" w:firstRowFirstColumn="0" w:firstRowLastColumn="0" w:lastRowFirstColumn="0" w:lastRowLastColumn="0"/>
+              <w:rPr>
+                <w:sz w:val="24"/>
+                <w:szCs w:val="24"/>
+              </w:rPr>
+            </w:pPr>
+            <w:r>
+              <w:rPr>
+                <w:sz w:val="24"/>
+                <w:szCs w:val="24"/>
+              </w:rPr>
+              <w:t>Modèle logique de la BD</w:t>
+            </w:r>
+          </w:p>
+          <w:p>
+            <w:pPr>
+              <w:pStyle w:val="Paragraphedeliste"/>
+              <w:numPr>
+                <w:ilvl w:val="0"/>
+                <w:numId w:val="4"/>
+              </w:numPr>
+              <w:cnfStyle w:val="000000010000" w:firstRow="0" w:lastRow="0" w:firstColumn="0" w:lastColumn="0" w:oddVBand="0" w:evenVBand="0" w:oddHBand="0" w:evenHBand="1" w:firstRowFirstColumn="0" w:firstRowLastColumn="0" w:lastRowFirstColumn="0" w:lastRowLastColumn="0"/>
+              <w:rPr>
+                <w:sz w:val="24"/>
+                <w:szCs w:val="24"/>
+              </w:rPr>
+            </w:pPr>
+            <w:r>
+              <w:rPr>
+                <w:sz w:val="24"/>
+                <w:szCs w:val="24"/>
+              </w:rPr>
+              <w:t>Modèle relationnel de la BD</w:t>
+            </w:r>
+          </w:p>
+          <w:p>
+            <w:pPr>
+              <w:pStyle w:val="Paragraphedeliste"/>
+              <w:numPr>
+                <w:ilvl w:val="0"/>
+                <w:numId w:val="4"/>
+              </w:numPr>
+              <w:cnfStyle w:val="000000010000" w:firstRow="0" w:lastRow="0" w:firstColumn="0" w:lastColumn="0" w:oddVBand="0" w:evenVBand="0" w:oddHBand="0" w:evenHBand="1" w:firstRowFirstColumn="0" w:firstRowLastColumn="0" w:lastRowFirstColumn="0" w:lastRowLastColumn="0"/>
+              <w:rPr>
+                <w:sz w:val="24"/>
+                <w:szCs w:val="24"/>
+              </w:rPr>
+            </w:pPr>
+            <w:r>
+              <w:rPr>
+                <w:sz w:val="24"/>
+                <w:szCs w:val="24"/>
+              </w:rPr>
+              <w:t>Script de création de la BD</w:t>
+            </w:r>
+          </w:p>
+          <w:p>
+            <w:pPr>
+              <w:cnfStyle w:val="000000010000" w:firstRow="0" w:lastRow="0" w:firstColumn="0" w:lastColumn="0" w:oddVBand="0" w:evenVBand="0" w:oddHBand="0" w:evenHBand="1" w:firstRowFirstColumn="0" w:firstRowLastColumn="0" w:lastRowFirstColumn="0" w:lastRowLastColumn="0"/>
+              <w:rPr>
+                <w:sz w:val="24"/>
+                <w:szCs w:val="24"/>
+              </w:rPr>
+            </w:pPr>
+          </w:p>
+        </w:tc>
+        <w:tc>
+          <w:tcPr>
+            <w:tcW w:w="2924" w:type="dxa"/>
+            <w:shd w:val="clear" w:color="auto" w:fill="FFFFFF" w:themeFill="background1"/>
+          </w:tcPr>
+          <w:p>
+            <w:pPr>
+              <w:cnfStyle w:val="000000010000" w:firstRow="0" w:lastRow="0" w:firstColumn="0" w:lastColumn="0" w:oddVBand="0" w:evenVBand="0" w:oddHBand="0" w:evenHBand="1" w:firstRowFirstColumn="0" w:firstRowLastColumn="0" w:lastRowFirstColumn="0" w:lastRowLastColumn="0"/>
+              <w:rPr>
+                <w:sz w:val="24"/>
+                <w:szCs w:val="24"/>
+              </w:rPr>
+            </w:pPr>
+            <w:r>
+              <w:rPr>
+                <w:sz w:val="24"/>
+                <w:szCs w:val="24"/>
+              </w:rPr>
+              <w:t>Script d’insertion</w:t>
+            </w:r>
+          </w:p>
+        </w:tc>
+        <w:tc>
+          <w:tcPr>
+            <w:tcW w:w="2695" w:type="dxa"/>
+            <w:shd w:val="clear" w:color="auto" w:fill="FFFFFF" w:themeFill="background1"/>
+          </w:tcPr>
+          <w:p>
+            <w:pPr>
+              <w:cnfStyle w:val="000000010000" w:firstRow="0" w:lastRow="0" w:firstColumn="0" w:lastColumn="0" w:oddVBand="0" w:evenVBand="0" w:oddHBand="0" w:evenHBand="1" w:firstRowFirstColumn="0" w:firstRowLastColumn="0" w:lastRowFirstColumn="0" w:lastRowLastColumn="0"/>
+              <w:rPr>
+                <w:sz w:val="24"/>
+                <w:szCs w:val="24"/>
+              </w:rPr>
+            </w:pPr>
+          </w:p>
+        </w:tc>
+      </w:tr>
+      <w:tr>
+        <w:trPr>
+          <w:cnfStyle w:val="000000100000" w:firstRow="0" w:lastRow="0" w:firstColumn="0" w:lastColumn="0" w:oddVBand="0" w:evenVBand="0" w:oddHBand="1" w:evenHBand="0" w:firstRowFirstColumn="0" w:firstRowLastColumn="0" w:lastRowFirstColumn="0" w:lastRowLastColumn="0"/>
+          <w:trHeight w:val="4195"/>
+        </w:trPr>
+        <w:tc>
+          <w:tcPr>
+            <w:cnfStyle w:val="001000000000" w:firstRow="0" w:lastRow="0" w:firstColumn="1" w:lastColumn="0" w:oddVBand="0" w:evenVBand="0" w:oddHBand="0" w:evenHBand="0" w:firstRowFirstColumn="0" w:firstRowLastColumn="0" w:lastRowFirstColumn="0" w:lastRowLastColumn="0"/>
+            <w:tcW w:w="2685" w:type="dxa"/>
+            <w:shd w:val="clear" w:color="auto" w:fill="FFFFFF" w:themeFill="background1"/>
+          </w:tcPr>
+          <w:p>
+            <w:pPr>
+              <w:rPr>
+                <w:sz w:val="24"/>
+              </w:rPr>
+            </w:pPr>
+            <w:r>
+              <w:rPr>
+                <w:sz w:val="24"/>
+              </w:rPr>
+              <w:t>Olivier Drolet</w:t>
+            </w:r>
+          </w:p>
+        </w:tc>
+        <w:tc>
+          <w:tcPr>
+            <w:tcW w:w="2948" w:type="dxa"/>
+            <w:shd w:val="clear" w:color="auto" w:fill="FFFFFF" w:themeFill="background1"/>
+          </w:tcPr>
+          <w:p>
+            <w:pPr>
+              <w:pStyle w:val="Paragraphedeliste"/>
+              <w:numPr>
+                <w:ilvl w:val="0"/>
+                <w:numId w:val="3"/>
+              </w:numPr>
+              <w:cnfStyle w:val="000000100000" w:firstRow="0" w:lastRow="0" w:firstColumn="0" w:lastColumn="0" w:oddVBand="0" w:evenVBand="0" w:oddHBand="1" w:evenHBand="0" w:firstRowFirstColumn="0" w:firstRowLastColumn="0" w:lastRowFirstColumn="0" w:lastRowLastColumn="0"/>
+              <w:rPr>
+                <w:sz w:val="24"/>
+                <w:szCs w:val="24"/>
+              </w:rPr>
+            </w:pPr>
+            <w:r>
+              <w:rPr>
+                <w:sz w:val="24"/>
+                <w:szCs w:val="24"/>
+              </w:rPr>
+              <w:t>Modèle de données logique de la BD</w:t>
+            </w:r>
+          </w:p>
+          <w:p>
+            <w:pPr>
+              <w:pStyle w:val="Paragraphedeliste"/>
+              <w:numPr>
+                <w:ilvl w:val="0"/>
+                <w:numId w:val="3"/>
+              </w:numPr>
+              <w:cnfStyle w:val="000000100000" w:firstRow="0" w:lastRow="0" w:firstColumn="0" w:lastColumn="0" w:oddVBand="0" w:evenVBand="0" w:oddHBand="1" w:evenHBand="0" w:firstRowFirstColumn="0" w:firstRowLastColumn="0" w:lastRowFirstColumn="0" w:lastRowLastColumn="0"/>
+              <w:rPr>
+                <w:sz w:val="24"/>
+                <w:szCs w:val="24"/>
+              </w:rPr>
+            </w:pPr>
+            <w:r>
+              <w:rPr>
+                <w:sz w:val="24"/>
+                <w:szCs w:val="24"/>
+              </w:rPr>
+              <w:t>Modèle relationnel de la BD</w:t>
+            </w:r>
+          </w:p>
+          <w:p>
+            <w:pPr>
+              <w:pStyle w:val="Paragraphedeliste"/>
+              <w:numPr>
+                <w:ilvl w:val="0"/>
+                <w:numId w:val="3"/>
+              </w:numPr>
+              <w:cnfStyle w:val="000000100000" w:firstRow="0" w:lastRow="0" w:firstColumn="0" w:lastColumn="0" w:oddVBand="0" w:evenVBand="0" w:oddHBand="1" w:evenHBand="0" w:firstRowFirstColumn="0" w:firstRowLastColumn="0" w:lastRowFirstColumn="0" w:lastRowLastColumn="0"/>
+              <w:rPr>
+                <w:sz w:val="24"/>
+                <w:szCs w:val="24"/>
+              </w:rPr>
+            </w:pPr>
+            <w:r>
+              <w:rPr>
+                <w:sz w:val="24"/>
+                <w:szCs w:val="24"/>
+              </w:rPr>
+              <w:t>Script de création de la BD</w:t>
+            </w:r>
+          </w:p>
+          <w:p>
+            <w:pPr>
+              <w:pStyle w:val="Paragraphedeliste"/>
+              <w:numPr>
+                <w:ilvl w:val="0"/>
+                <w:numId w:val="3"/>
+              </w:numPr>
+              <w:cnfStyle w:val="000000100000" w:firstRow="0" w:lastRow="0" w:firstColumn="0" w:lastColumn="0" w:oddVBand="0" w:evenVBand="0" w:oddHBand="1" w:evenHBand="0" w:firstRowFirstColumn="0" w:firstRowLastColumn="0" w:lastRowFirstColumn="0" w:lastRowLastColumn="0"/>
+              <w:rPr>
+                <w:sz w:val="24"/>
+                <w:szCs w:val="24"/>
+              </w:rPr>
+            </w:pPr>
+            <w:r>
+              <w:rPr>
+                <w:sz w:val="24"/>
+                <w:szCs w:val="24"/>
+              </w:rPr>
+              <w:t>Express validator pour les pages connexion et inscription</w:t>
+            </w:r>
+          </w:p>
+        </w:tc>
+        <w:tc>
+          <w:tcPr>
+            <w:tcW w:w="2924" w:type="dxa"/>
+            <w:shd w:val="clear" w:color="auto" w:fill="FFFFFF" w:themeFill="background1"/>
+          </w:tcPr>
+          <w:p>
+            <w:pPr>
+              <w:pStyle w:val="Paragraphedeliste"/>
+              <w:numPr>
+                <w:ilvl w:val="0"/>
+                <w:numId w:val="3"/>
+              </w:numPr>
+              <w:cnfStyle w:val="000000100000" w:firstRow="0" w:lastRow="0" w:firstColumn="0" w:lastColumn="0" w:oddVBand="0" w:evenVBand="0" w:oddHBand="1" w:evenHBand="0" w:firstRowFirstColumn="0" w:firstRowLastColumn="0" w:lastRowFirstColumn="0" w:lastRowLastColumn="0"/>
+              <w:rPr>
+                <w:sz w:val="24"/>
+                <w:szCs w:val="24"/>
+              </w:rPr>
+            </w:pPr>
+            <w:r>
+              <w:rPr>
+                <w:sz w:val="24"/>
+                <w:szCs w:val="24"/>
+              </w:rPr>
+              <w:t>Correction de l’analyse préliminaire</w:t>
+            </w:r>
+          </w:p>
+          <w:p>
+            <w:pPr>
+              <w:pStyle w:val="Paragraphedeliste"/>
+              <w:numPr>
+                <w:ilvl w:val="0"/>
+                <w:numId w:val="3"/>
+              </w:numPr>
+              <w:cnfStyle w:val="000000100000" w:firstRow="0" w:lastRow="0" w:firstColumn="0" w:lastColumn="0" w:oddVBand="0" w:evenVBand="0" w:oddHBand="1" w:evenHBand="0" w:firstRowFirstColumn="0" w:firstRowLastColumn="0" w:lastRowFirstColumn="0" w:lastRowLastColumn="0"/>
+              <w:rPr>
+                <w:sz w:val="24"/>
+                <w:szCs w:val="24"/>
+              </w:rPr>
+            </w:pPr>
+            <w:r>
+              <w:rPr>
+                <w:sz w:val="24"/>
+                <w:szCs w:val="24"/>
+              </w:rPr>
+              <w:t>Express validator pour les pages connexion et inscription</w:t>
+            </w:r>
+          </w:p>
+          <w:p>
+            <w:pPr>
+              <w:pStyle w:val="Paragraphedeliste"/>
+              <w:numPr>
+                <w:ilvl w:val="0"/>
+                <w:numId w:val="3"/>
+              </w:numPr>
+              <w:cnfStyle w:val="000000100000" w:firstRow="0" w:lastRow="0" w:firstColumn="0" w:lastColumn="0" w:oddVBand="0" w:evenVBand="0" w:oddHBand="1" w:evenHBand="0" w:firstRowFirstColumn="0" w:firstRowLastColumn="0" w:lastRowFirstColumn="0" w:lastRowLastColumn="0"/>
+              <w:rPr>
+                <w:sz w:val="24"/>
+                <w:szCs w:val="24"/>
+              </w:rPr>
+            </w:pPr>
+            <w:r>
+              <w:rPr>
+                <w:sz w:val="24"/>
+                <w:szCs w:val="24"/>
+              </w:rPr>
+              <w:t>Script de création de la BD</w:t>
+            </w:r>
+          </w:p>
+          <w:p>
+            <w:pPr>
+              <w:pStyle w:val="Paragraphedeliste"/>
+              <w:numPr>
+                <w:ilvl w:val="0"/>
+                <w:numId w:val="3"/>
+              </w:numPr>
+              <w:cnfStyle w:val="000000100000" w:firstRow="0" w:lastRow="0" w:firstColumn="0" w:lastColumn="0" w:oddVBand="0" w:evenVBand="0" w:oddHBand="1" w:evenHBand="0" w:firstRowFirstColumn="0" w:firstRowLastColumn="0" w:lastRowFirstColumn="0" w:lastRowLastColumn="0"/>
+              <w:rPr>
+                <w:sz w:val="24"/>
+                <w:szCs w:val="24"/>
+              </w:rPr>
+            </w:pPr>
+            <w:r>
+              <w:rPr>
+                <w:sz w:val="24"/>
+                <w:szCs w:val="24"/>
+              </w:rPr>
+              <w:t>Script de peuplement de la BD</w:t>
+            </w:r>
+          </w:p>
+        </w:tc>
+        <w:tc>
+          <w:tcPr>
+            <w:tcW w:w="2695" w:type="dxa"/>
+            <w:shd w:val="clear" w:color="auto" w:fill="FFFFFF" w:themeFill="background1"/>
+          </w:tcPr>
+          <w:p>
+            <w:pPr>
+              <w:cnfStyle w:val="000000100000" w:firstRow="0" w:lastRow="0" w:firstColumn="0" w:lastColumn="0" w:oddVBand="0" w:evenVBand="0" w:oddHBand="1" w:evenHBand="0" w:firstRowFirstColumn="0" w:firstRowLastColumn="0" w:lastRowFirstColumn="0" w:lastRowLastColumn="0"/>
+              <w:rPr>
+                <w:sz w:val="24"/>
+                <w:szCs w:val="24"/>
+              </w:rPr>
+            </w:pPr>
+            <w:r>
+              <w:rPr>
+                <w:sz w:val="24"/>
+                <w:szCs w:val="24"/>
+              </w:rPr>
+              <w:t xml:space="preserve">Correction tardive de l’analyse, révisions du modèle de données logiques. </w:t>
+            </w:r>
+          </w:p>
+        </w:tc>
+      </w:tr>
+      <w:tr>
+        <w:trPr>
+          <w:cnfStyle w:val="000000010000" w:firstRow="0" w:lastRow="0" w:firstColumn="0" w:lastColumn="0" w:oddVBand="0" w:evenVBand="0" w:oddHBand="0" w:evenHBand="1" w:firstRowFirstColumn="0" w:firstRowLastColumn="0" w:lastRowFirstColumn="0" w:lastRowLastColumn="0"/>
+          <w:trHeight w:val="4195"/>
+        </w:trPr>
+        <w:tc>
+          <w:tcPr>
+            <w:cnfStyle w:val="001000000000" w:firstRow="0" w:lastRow="0" w:firstColumn="1" w:lastColumn="0" w:oddVBand="0" w:evenVBand="0" w:oddHBand="0" w:evenHBand="0" w:firstRowFirstColumn="0" w:firstRowLastColumn="0" w:lastRowFirstColumn="0" w:lastRowLastColumn="0"/>
+            <w:tcW w:w="2685" w:type="dxa"/>
+            <w:shd w:val="clear" w:color="auto" w:fill="FFFFFF" w:themeFill="background1"/>
+          </w:tcPr>
+          <w:p>
+            <w:pPr>
+              <w:rPr>
+                <w:sz w:val="24"/>
+              </w:rPr>
+            </w:pPr>
+            <w:r>
+              <w:rPr>
+                <w:sz w:val="24"/>
+              </w:rPr>
+              <w:lastRenderedPageBreak/>
+              <w:t>Félix Hoang-Yip</w:t>
+            </w:r>
+          </w:p>
+        </w:tc>
+        <w:tc>
+          <w:tcPr>
+            <w:tcW w:w="2948" w:type="dxa"/>
+            <w:shd w:val="clear" w:color="auto" w:fill="FFFFFF" w:themeFill="background1"/>
+          </w:tcPr>
+          <w:p>
+            <w:pPr>
+              <w:cnfStyle w:val="000000010000" w:firstRow="0" w:lastRow="0" w:firstColumn="0" w:lastColumn="0" w:oddVBand="0" w:evenVBand="0" w:oddHBand="0" w:evenHBand="1" w:firstRowFirstColumn="0" w:firstRowLastColumn="0" w:lastRowFirstColumn="0" w:lastRowLastColumn="0"/>
+              <w:rPr>
+                <w:sz w:val="24"/>
+                <w:szCs w:val="24"/>
+              </w:rPr>
+            </w:pPr>
+          </w:p>
+        </w:tc>
+        <w:tc>
+          <w:tcPr>
+            <w:tcW w:w="2924" w:type="dxa"/>
+            <w:shd w:val="clear" w:color="auto" w:fill="FFFFFF" w:themeFill="background1"/>
+          </w:tcPr>
+          <w:p>
+            <w:pPr>
+              <w:cnfStyle w:val="000000010000" w:firstRow="0" w:lastRow="0" w:firstColumn="0" w:lastColumn="0" w:oddVBand="0" w:evenVBand="0" w:oddHBand="0" w:evenHBand="1" w:firstRowFirstColumn="0" w:firstRowLastColumn="0" w:lastRowFirstColumn="0" w:lastRowLastColumn="0"/>
+              <w:rPr>
+                <w:sz w:val="24"/>
+                <w:szCs w:val="24"/>
+              </w:rPr>
+            </w:pPr>
+          </w:p>
+        </w:tc>
+        <w:tc>
+          <w:tcPr>
+            <w:tcW w:w="2695" w:type="dxa"/>
+            <w:shd w:val="clear" w:color="auto" w:fill="FFFFFF" w:themeFill="background1"/>
+          </w:tcPr>
+          <w:p>
+            <w:pPr>
+              <w:cnfStyle w:val="000000010000" w:firstRow="0" w:lastRow="0" w:firstColumn="0" w:lastColumn="0" w:oddVBand="0" w:evenVBand="0" w:oddHBand="0" w:evenHBand="1" w:firstRowFirstColumn="0" w:firstRowLastColumn="0" w:lastRowFirstColumn="0" w:lastRowLastColumn="0"/>
+              <w:rPr>
+                <w:sz w:val="24"/>
+                <w:szCs w:val="24"/>
+              </w:rPr>
+            </w:pPr>
+          </w:p>
+        </w:tc>
+      </w:tr>
+    </w:tbl>
     <w:p/>
     <w:sectPr>
       <w:pgSz w:w="12240" w:h="15840"/>
@@ -1393,6 +1988,18 @@
   </w:num>
   <w:num w:numId="3" w16cid:durableId="1438133452">
     <w:abstractNumId w:val="1"/>
+  </w:num>
+  <w:num w:numId="4" w16cid:durableId="2115248012">
+    <w:abstractNumId w:val="0"/>
+    <w:lvlOverride w:ilvl="0"/>
+    <w:lvlOverride w:ilvl="1"/>
+    <w:lvlOverride w:ilvl="2"/>
+    <w:lvlOverride w:ilvl="3"/>
+    <w:lvlOverride w:ilvl="4"/>
+    <w:lvlOverride w:ilvl="5"/>
+    <w:lvlOverride w:ilvl="6"/>
+    <w:lvlOverride w:ilvl="7"/>
+    <w:lvlOverride w:ilvl="8"/>
   </w:num>
 </w:numbering>
 </file>
@@ -1797,13 +2404,13 @@
     <w:qFormat/>
     <w:rsid w:val="005A1CB5"/>
   </w:style>
-  <w:style w:type="character" w:default="1" w:styleId="DefaultParagraphFont">
+  <w:style w:type="character" w:default="1" w:styleId="Policepardfaut">
     <w:name w:val="Default Paragraph Font"/>
     <w:uiPriority w:val="1"/>
     <w:semiHidden/>
     <w:unhideWhenUsed/>
   </w:style>
-  <w:style w:type="table" w:default="1" w:styleId="TableNormal">
+  <w:style w:type="table" w:default="1" w:styleId="TableauNormal">
     <w:name w:val="Normal Table"/>
     <w:uiPriority w:val="99"/>
     <w:semiHidden/>
@@ -1818,15 +2425,15 @@
       </w:tblCellMar>
     </w:tblPr>
   </w:style>
-  <w:style w:type="numbering" w:default="1" w:styleId="NoList">
+  <w:style w:type="numbering" w:default="1" w:styleId="Aucuneliste">
     <w:name w:val="No List"/>
     <w:uiPriority w:val="99"/>
     <w:semiHidden/>
     <w:unhideWhenUsed/>
   </w:style>
-  <w:style w:type="table" w:styleId="TableGrid">
+  <w:style w:type="table" w:styleId="Grilledutableau">
     <w:name w:val="Table Grid"/>
-    <w:basedOn w:val="TableNormal"/>
+    <w:basedOn w:val="TableauNormal"/>
     <w:uiPriority w:val="59"/>
     <w:rsid w:val="00A22242"/>
     <w:pPr>
@@ -1843,9 +2450,9 @@
       </w:tblBorders>
     </w:tblPr>
   </w:style>
-  <w:style w:type="table" w:styleId="LightGrid">
+  <w:style w:type="table" w:styleId="Grilleclaire">
     <w:name w:val="Light Grid"/>
-    <w:basedOn w:val="TableNormal"/>
+    <w:basedOn w:val="TableauNormal"/>
     <w:uiPriority w:val="62"/>
     <w:rsid w:val="00A22242"/>
     <w:pPr>
@@ -1966,10 +2573,10 @@
       </w:tcPr>
     </w:tblStylePr>
   </w:style>
-  <w:style w:type="paragraph" w:styleId="BalloonText">
+  <w:style w:type="paragraph" w:styleId="Textedebulles">
     <w:name w:val="Balloon Text"/>
     <w:basedOn w:val="Normal"/>
-    <w:link w:val="BalloonTextChar"/>
+    <w:link w:val="TextedebullesCar"/>
     <w:uiPriority w:val="99"/>
     <w:semiHidden/>
     <w:unhideWhenUsed/>
@@ -1983,10 +2590,10 @@
       <w:szCs w:val="16"/>
     </w:rPr>
   </w:style>
-  <w:style w:type="character" w:customStyle="1" w:styleId="BalloonTextChar">
-    <w:name w:val="Balloon Text Char"/>
-    <w:basedOn w:val="DefaultParagraphFont"/>
-    <w:link w:val="BalloonText"/>
+  <w:style w:type="character" w:customStyle="1" w:styleId="TextedebullesCar">
+    <w:name w:val="Texte de bulles Car"/>
+    <w:basedOn w:val="Policepardfaut"/>
+    <w:link w:val="Textedebulles"/>
     <w:uiPriority w:val="99"/>
     <w:semiHidden/>
     <w:rsid w:val="006F43E7"/>
@@ -1996,7 +2603,7 @@
       <w:szCs w:val="16"/>
     </w:rPr>
   </w:style>
-  <w:style w:type="paragraph" w:styleId="ListParagraph">
+  <w:style w:type="paragraph" w:styleId="Paragraphedeliste">
     <w:name w:val="List Paragraph"/>
     <w:basedOn w:val="Normal"/>
     <w:uiPriority w:val="34"/>

</xml_diff>

<commit_message>
Billy - feuille de sprint + feuille de temps
</commit_message>
<xml_diff>
--- a/Documents/SuiviSprint.docx
+++ b/Documents/SuiviSprint.docx
@@ -8,12 +8,14 @@
           <w:lang w:val="en-CA"/>
         </w:rPr>
       </w:pPr>
+      <w:proofErr w:type="gramStart"/>
       <w:r>
         <w:rPr>
           <w:lang w:val="en-CA"/>
         </w:rPr>
         <w:t>Équipe :</w:t>
       </w:r>
+      <w:proofErr w:type="gramEnd"/>
       <w:r>
         <w:rPr>
           <w:lang w:val="en-CA"/>
@@ -256,7 +258,14 @@
                 <w:sz w:val="24"/>
                 <w:szCs w:val="24"/>
               </w:rPr>
-              <w:t>La validation du formulaire, Diagramme de cas d’utilisation et l’amélioration de la Méthodologie de travail</w:t>
+              <w:t xml:space="preserve">Diagramme de cas d’utilisation </w:t>
+            </w:r>
+            <w:r>
+              <w:rPr>
+                <w:sz w:val="24"/>
+                <w:szCs w:val="24"/>
+              </w:rPr>
+              <w:t>et l’amélioration de la Méthodologie de travail</w:t>
             </w:r>
           </w:p>
         </w:tc>
@@ -278,7 +287,14 @@
                 <w:sz w:val="24"/>
                 <w:szCs w:val="24"/>
               </w:rPr>
-              <w:t>Manque de compréhension de Express-validator et manque d’idées.</w:t>
+              <w:t>M</w:t>
+            </w:r>
+            <w:r>
+              <w:rPr>
+                <w:sz w:val="24"/>
+                <w:szCs w:val="24"/>
+              </w:rPr>
+              <w:t>anque d’idées.</w:t>
             </w:r>
           </w:p>
         </w:tc>
@@ -300,12 +316,28 @@
                 <w:sz w:val="24"/>
               </w:rPr>
             </w:pPr>
-            <w:r>
-              <w:rPr>
-                <w:sz w:val="24"/>
-              </w:rPr>
-              <w:t>Kian Chowanietz</w:t>
-            </w:r>
+            <w:proofErr w:type="spellStart"/>
+            <w:r>
+              <w:rPr>
+                <w:sz w:val="24"/>
+              </w:rPr>
+              <w:t>Kian</w:t>
+            </w:r>
+            <w:proofErr w:type="spellEnd"/>
+            <w:r>
+              <w:rPr>
+                <w:sz w:val="24"/>
+              </w:rPr>
+              <w:t xml:space="preserve"> </w:t>
+            </w:r>
+            <w:proofErr w:type="spellStart"/>
+            <w:r>
+              <w:rPr>
+                <w:sz w:val="24"/>
+              </w:rPr>
+              <w:t>Chowanietz</w:t>
+            </w:r>
+            <w:proofErr w:type="spellEnd"/>
           </w:p>
         </w:tc>
         <w:tc>
@@ -326,12 +358,53 @@
                 <w:szCs w:val="24"/>
               </w:rPr>
             </w:pPr>
-            <w:r>
-              <w:rPr>
-                <w:sz w:val="24"/>
-                <w:szCs w:val="24"/>
-              </w:rPr>
-              <w:t>Partials (navbar, etc)</w:t>
+            <w:proofErr w:type="spellStart"/>
+            <w:r>
+              <w:rPr>
+                <w:sz w:val="24"/>
+                <w:szCs w:val="24"/>
+              </w:rPr>
+              <w:t>Partials</w:t>
+            </w:r>
+            <w:proofErr w:type="spellEnd"/>
+            <w:r>
+              <w:rPr>
+                <w:sz w:val="24"/>
+                <w:szCs w:val="24"/>
+              </w:rPr>
+              <w:t xml:space="preserve"> (</w:t>
+            </w:r>
+            <w:proofErr w:type="spellStart"/>
+            <w:r>
+              <w:rPr>
+                <w:sz w:val="24"/>
+                <w:szCs w:val="24"/>
+              </w:rPr>
+              <w:t>navbar</w:t>
+            </w:r>
+            <w:proofErr w:type="spellEnd"/>
+            <w:r>
+              <w:rPr>
+                <w:sz w:val="24"/>
+                <w:szCs w:val="24"/>
+              </w:rPr>
+              <w:t xml:space="preserve">, </w:t>
+            </w:r>
+            <w:proofErr w:type="spellStart"/>
+            <w:r>
+              <w:rPr>
+                <w:sz w:val="24"/>
+                <w:szCs w:val="24"/>
+              </w:rPr>
+              <w:t>etc</w:t>
+            </w:r>
+            <w:proofErr w:type="spellEnd"/>
+            <w:r>
+              <w:rPr>
+                <w:sz w:val="24"/>
+                <w:szCs w:val="24"/>
+              </w:rPr>
+              <w:t>)</w:t>
             </w:r>
           </w:p>
           <w:p>
@@ -394,7 +467,23 @@
                 <w:sz w:val="24"/>
                 <w:szCs w:val="24"/>
               </w:rPr>
-              <w:t>Création du css (custom.css)</w:t>
+              <w:t xml:space="preserve">Création du </w:t>
+            </w:r>
+            <w:proofErr w:type="spellStart"/>
+            <w:r>
+              <w:rPr>
+                <w:sz w:val="24"/>
+                <w:szCs w:val="24"/>
+              </w:rPr>
+              <w:t>css</w:t>
+            </w:r>
+            <w:proofErr w:type="spellEnd"/>
+            <w:r>
+              <w:rPr>
+                <w:sz w:val="24"/>
+                <w:szCs w:val="24"/>
+              </w:rPr>
+              <w:t xml:space="preserve"> (custom.css)</w:t>
             </w:r>
           </w:p>
           <w:p>
@@ -478,7 +567,39 @@
                 <w:sz w:val="24"/>
                 <w:szCs w:val="24"/>
               </w:rPr>
-              <w:t>Initialisation du répertoire (modules npm, structure de fichiers, etc)</w:t>
+              <w:t xml:space="preserve">Initialisation du répertoire (modules </w:t>
+            </w:r>
+            <w:proofErr w:type="spellStart"/>
+            <w:r>
+              <w:rPr>
+                <w:sz w:val="24"/>
+                <w:szCs w:val="24"/>
+              </w:rPr>
+              <w:t>npm</w:t>
+            </w:r>
+            <w:proofErr w:type="spellEnd"/>
+            <w:r>
+              <w:rPr>
+                <w:sz w:val="24"/>
+                <w:szCs w:val="24"/>
+              </w:rPr>
+              <w:t xml:space="preserve">, structure de fichiers, </w:t>
+            </w:r>
+            <w:proofErr w:type="spellStart"/>
+            <w:r>
+              <w:rPr>
+                <w:sz w:val="24"/>
+                <w:szCs w:val="24"/>
+              </w:rPr>
+              <w:t>etc</w:t>
+            </w:r>
+            <w:proofErr w:type="spellEnd"/>
+            <w:r>
+              <w:rPr>
+                <w:sz w:val="24"/>
+                <w:szCs w:val="24"/>
+              </w:rPr>
+              <w:t>)</w:t>
             </w:r>
           </w:p>
         </w:tc>
@@ -823,7 +944,23 @@
                 <w:sz w:val="24"/>
                 <w:szCs w:val="24"/>
               </w:rPr>
-              <w:t>Manque de documentation sur le peuplement de BD à l’aide d’SQL developer.</w:t>
+              <w:t xml:space="preserve">Manque de documentation sur le peuplement de BD à l’aide d’SQL </w:t>
+            </w:r>
+            <w:proofErr w:type="spellStart"/>
+            <w:r>
+              <w:rPr>
+                <w:sz w:val="24"/>
+                <w:szCs w:val="24"/>
+              </w:rPr>
+              <w:t>developer</w:t>
+            </w:r>
+            <w:proofErr w:type="spellEnd"/>
+            <w:r>
+              <w:rPr>
+                <w:sz w:val="24"/>
+                <w:szCs w:val="24"/>
+              </w:rPr>
+              <w:t>.</w:t>
             </w:r>
           </w:p>
         </w:tc>
@@ -850,8 +987,16 @@
                 <w:sz w:val="24"/>
               </w:rPr>
               <w:lastRenderedPageBreak/>
-              <w:t>Félix Hoang-Yip</w:t>
-            </w:r>
+              <w:t>Félix Hoang-</w:t>
+            </w:r>
+            <w:proofErr w:type="spellStart"/>
+            <w:r>
+              <w:rPr>
+                <w:sz w:val="24"/>
+              </w:rPr>
+              <w:t>Yip</w:t>
+            </w:r>
+            <w:proofErr w:type="spellEnd"/>
           </w:p>
         </w:tc>
         <w:tc>
@@ -921,12 +1066,20 @@
           <w:lang w:val="en-CA"/>
         </w:rPr>
       </w:pPr>
+      <w:proofErr w:type="gramStart"/>
       <w:r>
         <w:rPr>
           <w:lang w:val="en-CA"/>
         </w:rPr>
         <w:lastRenderedPageBreak/>
-        <w:t xml:space="preserve">Équipe : </w:t>
+        <w:t>Équipe :</w:t>
+      </w:r>
+      <w:proofErr w:type="gramEnd"/>
+      <w:r>
+        <w:rPr>
+          <w:lang w:val="en-CA"/>
+        </w:rPr>
+        <w:t xml:space="preserve"> </w:t>
       </w:r>
       <w:r>
         <w:rPr>
@@ -1131,6 +1284,13 @@
                 <w:szCs w:val="24"/>
               </w:rPr>
             </w:pPr>
+            <w:r>
+              <w:rPr>
+                <w:sz w:val="24"/>
+                <w:szCs w:val="24"/>
+              </w:rPr>
+              <w:t>Diagramme de cas d’utilisation</w:t>
+            </w:r>
           </w:p>
         </w:tc>
         <w:tc>
@@ -1146,6 +1306,13 @@
                 <w:szCs w:val="24"/>
               </w:rPr>
             </w:pPr>
+            <w:r>
+              <w:rPr>
+                <w:sz w:val="24"/>
+                <w:szCs w:val="24"/>
+              </w:rPr>
+              <w:t>Page de principal (EJS) et Amélioration de Word</w:t>
+            </w:r>
           </w:p>
         </w:tc>
         <w:tc>
@@ -1161,6 +1328,13 @@
                 <w:szCs w:val="24"/>
               </w:rPr>
             </w:pPr>
+            <w:r>
+              <w:rPr>
+                <w:sz w:val="24"/>
+                <w:szCs w:val="24"/>
+              </w:rPr>
+              <w:t>None</w:t>
+            </w:r>
           </w:p>
         </w:tc>
       </w:tr>
@@ -1181,12 +1355,28 @@
                 <w:sz w:val="24"/>
               </w:rPr>
             </w:pPr>
-            <w:r>
-              <w:rPr>
-                <w:sz w:val="24"/>
-              </w:rPr>
-              <w:t>Kian Chowanietz</w:t>
-            </w:r>
+            <w:proofErr w:type="spellStart"/>
+            <w:r>
+              <w:rPr>
+                <w:sz w:val="24"/>
+              </w:rPr>
+              <w:t>Kian</w:t>
+            </w:r>
+            <w:proofErr w:type="spellEnd"/>
+            <w:r>
+              <w:rPr>
+                <w:sz w:val="24"/>
+              </w:rPr>
+              <w:t xml:space="preserve"> </w:t>
+            </w:r>
+            <w:proofErr w:type="spellStart"/>
+            <w:r>
+              <w:rPr>
+                <w:sz w:val="24"/>
+              </w:rPr>
+              <w:t>Chowanietz</w:t>
+            </w:r>
+            <w:proofErr w:type="spellEnd"/>
           </w:p>
         </w:tc>
         <w:tc>
@@ -1194,28 +1384,6 @@
             <w:tcW w:w="2948" w:type="dxa"/>
             <w:shd w:val="clear" w:color="auto" w:fill="FFFFFF" w:themeFill="background1"/>
           </w:tcPr>
-          <w:p>
-            <w:pPr>
-              <w:pStyle w:val="Paragraphedeliste"/>
-              <w:numPr>
-                <w:ilvl w:val="0"/>
-                <w:numId w:val="4"/>
-              </w:numPr>
-              <w:spacing w:after="0" w:line="240" w:lineRule="auto"/>
-              <w:cnfStyle w:val="000000010000" w:firstRow="0" w:lastRow="0" w:firstColumn="0" w:lastColumn="0" w:oddVBand="0" w:evenVBand="0" w:oddHBand="0" w:evenHBand="1" w:firstRowFirstColumn="0" w:firstRowLastColumn="0" w:lastRowFirstColumn="0" w:lastRowLastColumn="0"/>
-              <w:rPr>
-                <w:sz w:val="24"/>
-                <w:szCs w:val="24"/>
-              </w:rPr>
-            </w:pPr>
-            <w:r>
-              <w:rPr>
-                <w:sz w:val="24"/>
-                <w:szCs w:val="24"/>
-              </w:rPr>
-              <w:t>Page d’accueil (index.html)</w:t>
-            </w:r>
-          </w:p>
           <w:p>
             <w:pPr>
               <w:pStyle w:val="Paragraphedeliste"/>
@@ -1234,7 +1402,7 @@
                 <w:sz w:val="24"/>
                 <w:szCs w:val="24"/>
               </w:rPr>
-              <w:t>Modèle logique de la BD</w:t>
+              <w:t>Page d’accueil (index.html)</w:t>
             </w:r>
           </w:p>
           <w:p>
@@ -1255,7 +1423,7 @@
                 <w:sz w:val="24"/>
                 <w:szCs w:val="24"/>
               </w:rPr>
-              <w:t>Modèle relationnel de la BD</w:t>
+              <w:t>Modèle logique de la BD</w:t>
             </w:r>
           </w:p>
           <w:p>
@@ -1276,6 +1444,27 @@
                 <w:sz w:val="24"/>
                 <w:szCs w:val="24"/>
               </w:rPr>
+              <w:t>Modèle relationnel de la BD</w:t>
+            </w:r>
+          </w:p>
+          <w:p>
+            <w:pPr>
+              <w:pStyle w:val="Paragraphedeliste"/>
+              <w:numPr>
+                <w:ilvl w:val="0"/>
+                <w:numId w:val="4"/>
+              </w:numPr>
+              <w:cnfStyle w:val="000000010000" w:firstRow="0" w:lastRow="0" w:firstColumn="0" w:lastColumn="0" w:oddVBand="0" w:evenVBand="0" w:oddHBand="0" w:evenHBand="1" w:firstRowFirstColumn="0" w:firstRowLastColumn="0" w:lastRowFirstColumn="0" w:lastRowLastColumn="0"/>
+              <w:rPr>
+                <w:sz w:val="24"/>
+                <w:szCs w:val="24"/>
+              </w:rPr>
+            </w:pPr>
+            <w:r>
+              <w:rPr>
+                <w:sz w:val="24"/>
+                <w:szCs w:val="24"/>
+              </w:rPr>
               <w:t>Script de création de la BD</w:t>
             </w:r>
           </w:p>
@@ -1438,7 +1627,23 @@
                 <w:sz w:val="24"/>
                 <w:szCs w:val="24"/>
               </w:rPr>
-              <w:t>Express validator pour les pages connexion et inscription</w:t>
+              <w:t xml:space="preserve">Express </w:t>
+            </w:r>
+            <w:proofErr w:type="spellStart"/>
+            <w:r>
+              <w:rPr>
+                <w:sz w:val="24"/>
+                <w:szCs w:val="24"/>
+              </w:rPr>
+              <w:t>validator</w:t>
+            </w:r>
+            <w:proofErr w:type="spellEnd"/>
+            <w:r>
+              <w:rPr>
+                <w:sz w:val="24"/>
+                <w:szCs w:val="24"/>
+              </w:rPr>
+              <w:t xml:space="preserve"> pour les pages connexion et inscription</w:t>
             </w:r>
           </w:p>
         </w:tc>
@@ -1486,7 +1691,23 @@
                 <w:sz w:val="24"/>
                 <w:szCs w:val="24"/>
               </w:rPr>
-              <w:t>Express validator pour les pages connexion et inscription</w:t>
+              <w:t xml:space="preserve">Express </w:t>
+            </w:r>
+            <w:proofErr w:type="spellStart"/>
+            <w:r>
+              <w:rPr>
+                <w:sz w:val="24"/>
+                <w:szCs w:val="24"/>
+              </w:rPr>
+              <w:t>validator</w:t>
+            </w:r>
+            <w:proofErr w:type="spellEnd"/>
+            <w:r>
+              <w:rPr>
+                <w:sz w:val="24"/>
+                <w:szCs w:val="24"/>
+              </w:rPr>
+              <w:t xml:space="preserve"> pour les pages connexion et inscription</w:t>
             </w:r>
           </w:p>
           <w:p>
@@ -1577,8 +1798,16 @@
                 <w:sz w:val="24"/>
               </w:rPr>
               <w:lastRenderedPageBreak/>
-              <w:t>Félix Hoang-Yip</w:t>
-            </w:r>
+              <w:t>Félix Hoang-</w:t>
+            </w:r>
+            <w:proofErr w:type="spellStart"/>
+            <w:r>
+              <w:rPr>
+                <w:sz w:val="24"/>
+              </w:rPr>
+              <w:t>Yip</w:t>
+            </w:r>
+            <w:proofErr w:type="spellEnd"/>
           </w:p>
         </w:tc>
         <w:tc>
@@ -1991,15 +2220,6 @@
   </w:num>
   <w:num w:numId="4" w16cid:durableId="2115248012">
     <w:abstractNumId w:val="0"/>
-    <w:lvlOverride w:ilvl="0"/>
-    <w:lvlOverride w:ilvl="1"/>
-    <w:lvlOverride w:ilvl="2"/>
-    <w:lvlOverride w:ilvl="3"/>
-    <w:lvlOverride w:ilvl="4"/>
-    <w:lvlOverride w:ilvl="5"/>
-    <w:lvlOverride w:ilvl="6"/>
-    <w:lvlOverride w:ilvl="7"/>
-    <w:lvlOverride w:ilvl="8"/>
   </w:num>
 </w:numbering>
 </file>

</xml_diff>

<commit_message>
ajout de variantes et contraintes à consulter le site
</commit_message>
<xml_diff>
--- a/Documents/SuiviSprint.docx
+++ b/Documents/SuiviSprint.docx
@@ -8,12 +8,14 @@
           <w:lang w:val="en-CA"/>
         </w:rPr>
       </w:pPr>
+      <w:proofErr w:type="gramStart"/>
       <w:r>
         <w:rPr>
           <w:lang w:val="en-CA"/>
         </w:rPr>
         <w:t>Équipe :</w:t>
       </w:r>
+      <w:proofErr w:type="gramEnd"/>
       <w:r>
         <w:rPr>
           <w:lang w:val="en-CA"/>
@@ -88,7 +90,7 @@
           <w:noProof/>
           <w:u w:val="single"/>
         </w:rPr>
-        <w:t>2024-02-21</w:t>
+        <w:t>2024-02-26</w:t>
       </w:r>
       <w:r>
         <w:rPr>
@@ -985,16 +987,8 @@
                 <w:sz w:val="24"/>
               </w:rPr>
               <w:lastRenderedPageBreak/>
-              <w:t>Félix Hoang-</w:t>
-            </w:r>
-            <w:proofErr w:type="spellStart"/>
-            <w:r>
-              <w:rPr>
-                <w:sz w:val="24"/>
-              </w:rPr>
-              <w:t>Yip</w:t>
-            </w:r>
-            <w:proofErr w:type="spellEnd"/>
+              <w:t>Félix Hoang-Yip</w:t>
+            </w:r>
           </w:p>
         </w:tc>
         <w:tc>
@@ -1004,12 +998,45 @@
           </w:tcPr>
           <w:p>
             <w:pPr>
+              <w:pStyle w:val="Paragraphedeliste"/>
+              <w:numPr>
+                <w:ilvl w:val="0"/>
+                <w:numId w:val="5"/>
+              </w:numPr>
               <w:cnfStyle w:val="000000010000" w:firstRow="0" w:lastRow="0" w:firstColumn="0" w:lastColumn="0" w:oddVBand="0" w:evenVBand="0" w:oddHBand="0" w:evenHBand="1" w:firstRowFirstColumn="0" w:firstRowLastColumn="0" w:lastRowFirstColumn="0" w:lastRowLastColumn="0"/>
               <w:rPr>
                 <w:sz w:val="24"/>
                 <w:szCs w:val="24"/>
               </w:rPr>
             </w:pPr>
+            <w:r>
+              <w:rPr>
+                <w:sz w:val="24"/>
+                <w:szCs w:val="24"/>
+              </w:rPr>
+              <w:t>Tableau de cas d’utilisation</w:t>
+            </w:r>
+          </w:p>
+          <w:p>
+            <w:pPr>
+              <w:pStyle w:val="Paragraphedeliste"/>
+              <w:numPr>
+                <w:ilvl w:val="0"/>
+                <w:numId w:val="5"/>
+              </w:numPr>
+              <w:cnfStyle w:val="000000010000" w:firstRow="0" w:lastRow="0" w:firstColumn="0" w:lastColumn="0" w:oddVBand="0" w:evenVBand="0" w:oddHBand="0" w:evenHBand="1" w:firstRowFirstColumn="0" w:firstRowLastColumn="0" w:lastRowFirstColumn="0" w:lastRowLastColumn="0"/>
+              <w:rPr>
+                <w:sz w:val="24"/>
+                <w:szCs w:val="24"/>
+              </w:rPr>
+            </w:pPr>
+            <w:r>
+              <w:rPr>
+                <w:sz w:val="24"/>
+                <w:szCs w:val="24"/>
+              </w:rPr>
+              <w:t>Page de réservation</w:t>
+            </w:r>
           </w:p>
         </w:tc>
         <w:tc>
@@ -1019,12 +1046,24 @@
           </w:tcPr>
           <w:p>
             <w:pPr>
+              <w:pStyle w:val="Paragraphedeliste"/>
+              <w:numPr>
+                <w:ilvl w:val="0"/>
+                <w:numId w:val="5"/>
+              </w:numPr>
               <w:cnfStyle w:val="000000010000" w:firstRow="0" w:lastRow="0" w:firstColumn="0" w:lastColumn="0" w:oddVBand="0" w:evenVBand="0" w:oddHBand="0" w:evenHBand="1" w:firstRowFirstColumn="0" w:firstRowLastColumn="0" w:lastRowFirstColumn="0" w:lastRowLastColumn="0"/>
               <w:rPr>
                 <w:sz w:val="24"/>
                 <w:szCs w:val="24"/>
               </w:rPr>
             </w:pPr>
+            <w:r>
+              <w:rPr>
+                <w:sz w:val="24"/>
+                <w:szCs w:val="24"/>
+              </w:rPr>
+              <w:t>Page de réservation</w:t>
+            </w:r>
           </w:p>
         </w:tc>
         <w:tc>
@@ -1064,12 +1103,20 @@
           <w:lang w:val="en-CA"/>
         </w:rPr>
       </w:pPr>
+      <w:proofErr w:type="gramStart"/>
       <w:r>
         <w:rPr>
           <w:lang w:val="en-CA"/>
         </w:rPr>
         <w:lastRenderedPageBreak/>
-        <w:t xml:space="preserve">Équipe : </w:t>
+        <w:t>Équipe :</w:t>
+      </w:r>
+      <w:proofErr w:type="gramEnd"/>
+      <w:r>
+        <w:rPr>
+          <w:lang w:val="en-CA"/>
+        </w:rPr>
+        <w:t xml:space="preserve"> </w:t>
       </w:r>
       <w:r>
         <w:rPr>
@@ -1139,7 +1186,7 @@
           <w:noProof/>
           <w:u w:val="single"/>
         </w:rPr>
-        <w:t>2024-02-21</w:t>
+        <w:t>2024-02-26</w:t>
       </w:r>
       <w:r>
         <w:rPr>
@@ -1788,16 +1835,8 @@
                 <w:sz w:val="24"/>
               </w:rPr>
               <w:lastRenderedPageBreak/>
-              <w:t>Félix Hoang-</w:t>
-            </w:r>
-            <w:proofErr w:type="spellStart"/>
-            <w:r>
-              <w:rPr>
-                <w:sz w:val="24"/>
-              </w:rPr>
-              <w:t>Yip</w:t>
-            </w:r>
-            <w:proofErr w:type="spellEnd"/>
+              <w:t>Félix Hoang-Yip</w:t>
+            </w:r>
           </w:p>
         </w:tc>
         <w:tc>
@@ -2199,6 +2238,119 @@
       </w:rPr>
     </w:lvl>
   </w:abstractNum>
+  <w:abstractNum w:abstractNumId="3" w15:restartNumberingAfterBreak="0">
+    <w:nsid w:val="7C133FFD"/>
+    <w:multiLevelType w:val="hybridMultilevel"/>
+    <w:tmpl w:val="89EED282"/>
+    <w:lvl w:ilvl="0" w:tplc="10090001">
+      <w:start w:val="1"/>
+      <w:numFmt w:val="bullet"/>
+      <w:lvlText w:val=""/>
+      <w:lvlJc w:val="left"/>
+      <w:pPr>
+        <w:ind w:left="720" w:hanging="360"/>
+      </w:pPr>
+      <w:rPr>
+        <w:rFonts w:ascii="Symbol" w:hAnsi="Symbol" w:hint="default"/>
+      </w:rPr>
+    </w:lvl>
+    <w:lvl w:ilvl="1" w:tplc="10090003" w:tentative="1">
+      <w:start w:val="1"/>
+      <w:numFmt w:val="bullet"/>
+      <w:lvlText w:val="o"/>
+      <w:lvlJc w:val="left"/>
+      <w:pPr>
+        <w:ind w:left="1440" w:hanging="360"/>
+      </w:pPr>
+      <w:rPr>
+        <w:rFonts w:ascii="Courier New" w:hAnsi="Courier New" w:cs="Courier New" w:hint="default"/>
+      </w:rPr>
+    </w:lvl>
+    <w:lvl w:ilvl="2" w:tplc="10090005" w:tentative="1">
+      <w:start w:val="1"/>
+      <w:numFmt w:val="bullet"/>
+      <w:lvlText w:val=""/>
+      <w:lvlJc w:val="left"/>
+      <w:pPr>
+        <w:ind w:left="2160" w:hanging="360"/>
+      </w:pPr>
+      <w:rPr>
+        <w:rFonts w:ascii="Wingdings" w:hAnsi="Wingdings" w:hint="default"/>
+      </w:rPr>
+    </w:lvl>
+    <w:lvl w:ilvl="3" w:tplc="10090001" w:tentative="1">
+      <w:start w:val="1"/>
+      <w:numFmt w:val="bullet"/>
+      <w:lvlText w:val=""/>
+      <w:lvlJc w:val="left"/>
+      <w:pPr>
+        <w:ind w:left="2880" w:hanging="360"/>
+      </w:pPr>
+      <w:rPr>
+        <w:rFonts w:ascii="Symbol" w:hAnsi="Symbol" w:hint="default"/>
+      </w:rPr>
+    </w:lvl>
+    <w:lvl w:ilvl="4" w:tplc="10090003" w:tentative="1">
+      <w:start w:val="1"/>
+      <w:numFmt w:val="bullet"/>
+      <w:lvlText w:val="o"/>
+      <w:lvlJc w:val="left"/>
+      <w:pPr>
+        <w:ind w:left="3600" w:hanging="360"/>
+      </w:pPr>
+      <w:rPr>
+        <w:rFonts w:ascii="Courier New" w:hAnsi="Courier New" w:cs="Courier New" w:hint="default"/>
+      </w:rPr>
+    </w:lvl>
+    <w:lvl w:ilvl="5" w:tplc="10090005" w:tentative="1">
+      <w:start w:val="1"/>
+      <w:numFmt w:val="bullet"/>
+      <w:lvlText w:val=""/>
+      <w:lvlJc w:val="left"/>
+      <w:pPr>
+        <w:ind w:left="4320" w:hanging="360"/>
+      </w:pPr>
+      <w:rPr>
+        <w:rFonts w:ascii="Wingdings" w:hAnsi="Wingdings" w:hint="default"/>
+      </w:rPr>
+    </w:lvl>
+    <w:lvl w:ilvl="6" w:tplc="10090001" w:tentative="1">
+      <w:start w:val="1"/>
+      <w:numFmt w:val="bullet"/>
+      <w:lvlText w:val=""/>
+      <w:lvlJc w:val="left"/>
+      <w:pPr>
+        <w:ind w:left="5040" w:hanging="360"/>
+      </w:pPr>
+      <w:rPr>
+        <w:rFonts w:ascii="Symbol" w:hAnsi="Symbol" w:hint="default"/>
+      </w:rPr>
+    </w:lvl>
+    <w:lvl w:ilvl="7" w:tplc="10090003" w:tentative="1">
+      <w:start w:val="1"/>
+      <w:numFmt w:val="bullet"/>
+      <w:lvlText w:val="o"/>
+      <w:lvlJc w:val="left"/>
+      <w:pPr>
+        <w:ind w:left="5760" w:hanging="360"/>
+      </w:pPr>
+      <w:rPr>
+        <w:rFonts w:ascii="Courier New" w:hAnsi="Courier New" w:cs="Courier New" w:hint="default"/>
+      </w:rPr>
+    </w:lvl>
+    <w:lvl w:ilvl="8" w:tplc="10090005" w:tentative="1">
+      <w:start w:val="1"/>
+      <w:numFmt w:val="bullet"/>
+      <w:lvlText w:val=""/>
+      <w:lvlJc w:val="left"/>
+      <w:pPr>
+        <w:ind w:left="6480" w:hanging="360"/>
+      </w:pPr>
+      <w:rPr>
+        <w:rFonts w:ascii="Wingdings" w:hAnsi="Wingdings" w:hint="default"/>
+      </w:rPr>
+    </w:lvl>
+  </w:abstractNum>
   <w:num w:numId="1" w16cid:durableId="1447966829">
     <w:abstractNumId w:val="2"/>
   </w:num>
@@ -2210,6 +2362,9 @@
   </w:num>
   <w:num w:numId="4" w16cid:durableId="2115248012">
     <w:abstractNumId w:val="0"/>
+  </w:num>
+  <w:num w:numId="5" w16cid:durableId="341319678">
+    <w:abstractNumId w:val="3"/>
   </w:num>
 </w:numbering>
 </file>

</xml_diff>

<commit_message>
Modification feuille de temps et planification S4
</commit_message>
<xml_diff>
--- a/Documents/SuiviSprint.docx
+++ b/Documents/SuiviSprint.docx
@@ -90,7 +90,7 @@
           <w:noProof/>
           <w:u w:val="single"/>
         </w:rPr>
-        <w:t>2024-02-26</w:t>
+        <w:t>2024-02-</w:t>
       </w:r>
       <w:r>
         <w:rPr>
@@ -316,28 +316,12 @@
                 <w:sz w:val="24"/>
               </w:rPr>
             </w:pPr>
-            <w:proofErr w:type="spellStart"/>
-            <w:r>
-              <w:rPr>
-                <w:sz w:val="24"/>
-              </w:rPr>
-              <w:t>Kian</w:t>
-            </w:r>
-            <w:proofErr w:type="spellEnd"/>
-            <w:r>
-              <w:rPr>
-                <w:sz w:val="24"/>
-              </w:rPr>
-              <w:t xml:space="preserve"> </w:t>
-            </w:r>
-            <w:proofErr w:type="spellStart"/>
-            <w:r>
-              <w:rPr>
-                <w:sz w:val="24"/>
-              </w:rPr>
-              <w:t>Chowanietz</w:t>
-            </w:r>
-            <w:proofErr w:type="spellEnd"/>
+            <w:r>
+              <w:rPr>
+                <w:sz w:val="24"/>
+              </w:rPr>
+              <w:t>Kian Chowanietz</w:t>
+            </w:r>
           </w:p>
         </w:tc>
         <w:tc>
@@ -358,53 +342,12 @@
                 <w:szCs w:val="24"/>
               </w:rPr>
             </w:pPr>
-            <w:proofErr w:type="spellStart"/>
-            <w:r>
-              <w:rPr>
-                <w:sz w:val="24"/>
-                <w:szCs w:val="24"/>
-              </w:rPr>
-              <w:t>Partials</w:t>
-            </w:r>
-            <w:proofErr w:type="spellEnd"/>
-            <w:r>
-              <w:rPr>
-                <w:sz w:val="24"/>
-                <w:szCs w:val="24"/>
-              </w:rPr>
-              <w:t xml:space="preserve"> (</w:t>
-            </w:r>
-            <w:proofErr w:type="spellStart"/>
-            <w:r>
-              <w:rPr>
-                <w:sz w:val="24"/>
-                <w:szCs w:val="24"/>
-              </w:rPr>
-              <w:t>navbar</w:t>
-            </w:r>
-            <w:proofErr w:type="spellEnd"/>
-            <w:r>
-              <w:rPr>
-                <w:sz w:val="24"/>
-                <w:szCs w:val="24"/>
-              </w:rPr>
-              <w:t xml:space="preserve">, </w:t>
-            </w:r>
-            <w:proofErr w:type="spellStart"/>
-            <w:r>
-              <w:rPr>
-                <w:sz w:val="24"/>
-                <w:szCs w:val="24"/>
-              </w:rPr>
-              <w:t>etc</w:t>
-            </w:r>
-            <w:proofErr w:type="spellEnd"/>
-            <w:r>
-              <w:rPr>
-                <w:sz w:val="24"/>
-                <w:szCs w:val="24"/>
-              </w:rPr>
-              <w:t>)</w:t>
+            <w:r>
+              <w:rPr>
+                <w:sz w:val="24"/>
+                <w:szCs w:val="24"/>
+              </w:rPr>
+              <w:t>Partials (navbar, etc)</w:t>
             </w:r>
           </w:p>
           <w:p>
@@ -467,23 +410,7 @@
                 <w:sz w:val="24"/>
                 <w:szCs w:val="24"/>
               </w:rPr>
-              <w:t xml:space="preserve">Création du </w:t>
-            </w:r>
-            <w:proofErr w:type="spellStart"/>
-            <w:r>
-              <w:rPr>
-                <w:sz w:val="24"/>
-                <w:szCs w:val="24"/>
-              </w:rPr>
-              <w:t>css</w:t>
-            </w:r>
-            <w:proofErr w:type="spellEnd"/>
-            <w:r>
-              <w:rPr>
-                <w:sz w:val="24"/>
-                <w:szCs w:val="24"/>
-              </w:rPr>
-              <w:t xml:space="preserve"> (custom.css)</w:t>
+              <w:t>Création du css (custom.css)</w:t>
             </w:r>
           </w:p>
           <w:p>
@@ -567,39 +494,7 @@
                 <w:sz w:val="24"/>
                 <w:szCs w:val="24"/>
               </w:rPr>
-              <w:t xml:space="preserve">Initialisation du répertoire (modules </w:t>
-            </w:r>
-            <w:proofErr w:type="spellStart"/>
-            <w:r>
-              <w:rPr>
-                <w:sz w:val="24"/>
-                <w:szCs w:val="24"/>
-              </w:rPr>
-              <w:t>npm</w:t>
-            </w:r>
-            <w:proofErr w:type="spellEnd"/>
-            <w:r>
-              <w:rPr>
-                <w:sz w:val="24"/>
-                <w:szCs w:val="24"/>
-              </w:rPr>
-              <w:t xml:space="preserve">, structure de fichiers, </w:t>
-            </w:r>
-            <w:proofErr w:type="spellStart"/>
-            <w:r>
-              <w:rPr>
-                <w:sz w:val="24"/>
-                <w:szCs w:val="24"/>
-              </w:rPr>
-              <w:t>etc</w:t>
-            </w:r>
-            <w:proofErr w:type="spellEnd"/>
-            <w:r>
-              <w:rPr>
-                <w:sz w:val="24"/>
-                <w:szCs w:val="24"/>
-              </w:rPr>
-              <w:t>)</w:t>
+              <w:t>Initialisation du répertoire (modules npm, structure de fichiers, etc)</w:t>
             </w:r>
           </w:p>
         </w:tc>
@@ -944,23 +839,7 @@
                 <w:sz w:val="24"/>
                 <w:szCs w:val="24"/>
               </w:rPr>
-              <w:t xml:space="preserve">Manque de documentation sur le peuplement de BD à l’aide d’SQL </w:t>
-            </w:r>
-            <w:proofErr w:type="spellStart"/>
-            <w:r>
-              <w:rPr>
-                <w:sz w:val="24"/>
-                <w:szCs w:val="24"/>
-              </w:rPr>
-              <w:t>developer</w:t>
-            </w:r>
-            <w:proofErr w:type="spellEnd"/>
-            <w:r>
-              <w:rPr>
-                <w:sz w:val="24"/>
-                <w:szCs w:val="24"/>
-              </w:rPr>
-              <w:t>.</w:t>
+              <w:t>Manque de documentation sur le peuplement de BD à l’aide d’SQL developer.</w:t>
             </w:r>
           </w:p>
         </w:tc>
@@ -1186,13 +1065,19 @@
           <w:noProof/>
           <w:u w:val="single"/>
         </w:rPr>
-        <w:t>2024-02-26</w:t>
+        <w:t>2024-02-2</w:t>
       </w:r>
       <w:r>
         <w:rPr>
           <w:u w:val="single"/>
         </w:rPr>
         <w:fldChar w:fldCharType="end"/>
+      </w:r>
+      <w:r>
+        <w:rPr>
+          <w:u w:val="single"/>
+        </w:rPr>
+        <w:t>1</w:t>
       </w:r>
       <w:r>
         <w:rPr>
@@ -1392,28 +1277,12 @@
                 <w:sz w:val="24"/>
               </w:rPr>
             </w:pPr>
-            <w:proofErr w:type="spellStart"/>
-            <w:r>
-              <w:rPr>
-                <w:sz w:val="24"/>
-              </w:rPr>
-              <w:t>Kian</w:t>
-            </w:r>
-            <w:proofErr w:type="spellEnd"/>
-            <w:r>
-              <w:rPr>
-                <w:sz w:val="24"/>
-              </w:rPr>
-              <w:t xml:space="preserve"> </w:t>
-            </w:r>
-            <w:proofErr w:type="spellStart"/>
-            <w:r>
-              <w:rPr>
-                <w:sz w:val="24"/>
-              </w:rPr>
-              <w:t>Chowanietz</w:t>
-            </w:r>
-            <w:proofErr w:type="spellEnd"/>
+            <w:r>
+              <w:rPr>
+                <w:sz w:val="24"/>
+              </w:rPr>
+              <w:t>Kian Chowanietz</w:t>
+            </w:r>
           </w:p>
         </w:tc>
         <w:tc>
@@ -1664,23 +1533,7 @@
                 <w:sz w:val="24"/>
                 <w:szCs w:val="24"/>
               </w:rPr>
-              <w:t xml:space="preserve">Express </w:t>
-            </w:r>
-            <w:proofErr w:type="spellStart"/>
-            <w:r>
-              <w:rPr>
-                <w:sz w:val="24"/>
-                <w:szCs w:val="24"/>
-              </w:rPr>
-              <w:t>validator</w:t>
-            </w:r>
-            <w:proofErr w:type="spellEnd"/>
-            <w:r>
-              <w:rPr>
-                <w:sz w:val="24"/>
-                <w:szCs w:val="24"/>
-              </w:rPr>
-              <w:t xml:space="preserve"> pour les pages connexion et inscription</w:t>
+              <w:t>Express validator pour les pages connexion et inscription</w:t>
             </w:r>
           </w:p>
         </w:tc>
@@ -1728,23 +1581,7 @@
                 <w:sz w:val="24"/>
                 <w:szCs w:val="24"/>
               </w:rPr>
-              <w:t xml:space="preserve">Express </w:t>
-            </w:r>
-            <w:proofErr w:type="spellStart"/>
-            <w:r>
-              <w:rPr>
-                <w:sz w:val="24"/>
-                <w:szCs w:val="24"/>
-              </w:rPr>
-              <w:t>validator</w:t>
-            </w:r>
-            <w:proofErr w:type="spellEnd"/>
-            <w:r>
-              <w:rPr>
-                <w:sz w:val="24"/>
-                <w:szCs w:val="24"/>
-              </w:rPr>
-              <w:t xml:space="preserve"> pour les pages connexion et inscription</w:t>
+              <w:t>Express validator pour les pages connexion et inscription</w:t>
             </w:r>
           </w:p>
           <w:p>
@@ -1809,6 +1646,613 @@
                 <w:szCs w:val="24"/>
               </w:rPr>
               <w:t xml:space="preserve">Correction tardive de l’analyse, révisions du modèle de données logiques. </w:t>
+            </w:r>
+          </w:p>
+        </w:tc>
+      </w:tr>
+      <w:tr>
+        <w:trPr>
+          <w:cnfStyle w:val="000000010000" w:firstRow="0" w:lastRow="0" w:firstColumn="0" w:lastColumn="0" w:oddVBand="0" w:evenVBand="0" w:oddHBand="0" w:evenHBand="1" w:firstRowFirstColumn="0" w:firstRowLastColumn="0" w:lastRowFirstColumn="0" w:lastRowLastColumn="0"/>
+          <w:trHeight w:val="4195"/>
+        </w:trPr>
+        <w:tc>
+          <w:tcPr>
+            <w:cnfStyle w:val="001000000000" w:firstRow="0" w:lastRow="0" w:firstColumn="1" w:lastColumn="0" w:oddVBand="0" w:evenVBand="0" w:oddHBand="0" w:evenHBand="0" w:firstRowFirstColumn="0" w:firstRowLastColumn="0" w:lastRowFirstColumn="0" w:lastRowLastColumn="0"/>
+            <w:tcW w:w="2685" w:type="dxa"/>
+            <w:shd w:val="clear" w:color="auto" w:fill="FFFFFF" w:themeFill="background1"/>
+          </w:tcPr>
+          <w:p>
+            <w:pPr>
+              <w:rPr>
+                <w:sz w:val="24"/>
+              </w:rPr>
+            </w:pPr>
+            <w:r>
+              <w:rPr>
+                <w:sz w:val="24"/>
+              </w:rPr>
+              <w:lastRenderedPageBreak/>
+              <w:t>Félix Hoang-Yip</w:t>
+            </w:r>
+          </w:p>
+        </w:tc>
+        <w:tc>
+          <w:tcPr>
+            <w:tcW w:w="2948" w:type="dxa"/>
+            <w:shd w:val="clear" w:color="auto" w:fill="FFFFFF" w:themeFill="background1"/>
+          </w:tcPr>
+          <w:p>
+            <w:pPr>
+              <w:cnfStyle w:val="000000010000" w:firstRow="0" w:lastRow="0" w:firstColumn="0" w:lastColumn="0" w:oddVBand="0" w:evenVBand="0" w:oddHBand="0" w:evenHBand="1" w:firstRowFirstColumn="0" w:firstRowLastColumn="0" w:lastRowFirstColumn="0" w:lastRowLastColumn="0"/>
+              <w:rPr>
+                <w:sz w:val="24"/>
+                <w:szCs w:val="24"/>
+              </w:rPr>
+            </w:pPr>
+          </w:p>
+        </w:tc>
+        <w:tc>
+          <w:tcPr>
+            <w:tcW w:w="2924" w:type="dxa"/>
+            <w:shd w:val="clear" w:color="auto" w:fill="FFFFFF" w:themeFill="background1"/>
+          </w:tcPr>
+          <w:p>
+            <w:pPr>
+              <w:cnfStyle w:val="000000010000" w:firstRow="0" w:lastRow="0" w:firstColumn="0" w:lastColumn="0" w:oddVBand="0" w:evenVBand="0" w:oddHBand="0" w:evenHBand="1" w:firstRowFirstColumn="0" w:firstRowLastColumn="0" w:lastRowFirstColumn="0" w:lastRowLastColumn="0"/>
+              <w:rPr>
+                <w:sz w:val="24"/>
+                <w:szCs w:val="24"/>
+              </w:rPr>
+            </w:pPr>
+          </w:p>
+        </w:tc>
+        <w:tc>
+          <w:tcPr>
+            <w:tcW w:w="2695" w:type="dxa"/>
+            <w:shd w:val="clear" w:color="auto" w:fill="FFFFFF" w:themeFill="background1"/>
+          </w:tcPr>
+          <w:p>
+            <w:pPr>
+              <w:cnfStyle w:val="000000010000" w:firstRow="0" w:lastRow="0" w:firstColumn="0" w:lastColumn="0" w:oddVBand="0" w:evenVBand="0" w:oddHBand="0" w:evenHBand="1" w:firstRowFirstColumn="0" w:firstRowLastColumn="0" w:lastRowFirstColumn="0" w:lastRowLastColumn="0"/>
+              <w:rPr>
+                <w:sz w:val="24"/>
+                <w:szCs w:val="24"/>
+              </w:rPr>
+            </w:pPr>
+          </w:p>
+        </w:tc>
+      </w:tr>
+    </w:tbl>
+    <w:p/>
+    <w:p>
+      <w:r>
+        <w:br w:type="page"/>
+      </w:r>
+    </w:p>
+    <w:p>
+      <w:pPr>
+        <w:rPr>
+          <w:lang w:val="en-CA"/>
+        </w:rPr>
+      </w:pPr>
+      <w:proofErr w:type="gramStart"/>
+      <w:r>
+        <w:rPr>
+          <w:lang w:val="en-CA"/>
+        </w:rPr>
+        <w:lastRenderedPageBreak/>
+        <w:t>Équipe :</w:t>
+      </w:r>
+      <w:proofErr w:type="gramEnd"/>
+      <w:r>
+        <w:rPr>
+          <w:lang w:val="en-CA"/>
+        </w:rPr>
+        <w:t xml:space="preserve"> </w:t>
+      </w:r>
+      <w:r>
+        <w:rPr>
+          <w:u w:val="single"/>
+          <w:lang w:val="en-CA"/>
+        </w:rPr>
+        <w:t>Billy, Kian, O</w:t>
+      </w:r>
+      <w:r>
+        <w:rPr>
+          <w:u w:val="single"/>
+          <w:lang w:val="en-CA"/>
+        </w:rPr>
+        <w:t>livier, Félix</w:t>
+      </w:r>
+      <w:r>
+        <w:rPr>
+          <w:lang w:val="en-CA"/>
+        </w:rPr>
+        <w:tab/>
+      </w:r>
+      <w:r>
+        <w:rPr>
+          <w:lang w:val="en-CA"/>
+        </w:rPr>
+        <w:tab/>
+      </w:r>
+      <w:r>
+        <w:rPr>
+          <w:lang w:val="en-CA"/>
+        </w:rPr>
+        <w:tab/>
+      </w:r>
+      <w:r>
+        <w:rPr>
+          <w:lang w:val="en-CA"/>
+        </w:rPr>
+        <w:tab/>
+      </w:r>
+      <w:r>
+        <w:rPr>
+          <w:lang w:val="en-CA"/>
+        </w:rPr>
+        <w:tab/>
+        <w:t xml:space="preserve">Date : </w:t>
+      </w:r>
+      <w:r>
+        <w:rPr>
+          <w:u w:val="single"/>
+        </w:rPr>
+        <w:fldChar w:fldCharType="begin"/>
+      </w:r>
+      <w:r>
+        <w:rPr>
+          <w:u w:val="single"/>
+        </w:rPr>
+        <w:instrText xml:space="preserve"> DATE  \@ "yyyy-MM-dd"  \* MERGEFORMAT </w:instrText>
+      </w:r>
+      <w:r>
+        <w:rPr>
+          <w:u w:val="single"/>
+        </w:rPr>
+        <w:fldChar w:fldCharType="separate"/>
+      </w:r>
+      <w:r>
+        <w:rPr>
+          <w:noProof/>
+          <w:u w:val="single"/>
+        </w:rPr>
+        <w:t>2024-02-2</w:t>
+      </w:r>
+      <w:r>
+        <w:rPr>
+          <w:u w:val="single"/>
+        </w:rPr>
+        <w:fldChar w:fldCharType="end"/>
+      </w:r>
+      <w:r>
+        <w:rPr>
+          <w:u w:val="single"/>
+        </w:rPr>
+        <w:t>8</w:t>
+      </w:r>
+      <w:r>
+        <w:rPr>
+          <w:u w:val="single"/>
+          <w:lang w:val="en-CA"/>
+        </w:rPr>
+        <w:tab/>
+      </w:r>
+      <w:r>
+        <w:rPr>
+          <w:u w:val="single"/>
+          <w:lang w:val="en-CA"/>
+        </w:rPr>
+        <w:tab/>
+      </w:r>
+    </w:p>
+    <w:tbl>
+      <w:tblPr>
+        <w:tblStyle w:val="Grilleclaire"/>
+        <w:tblW w:w="11252" w:type="dxa"/>
+        <w:tblLook w:val="04A0" w:firstRow="1" w:lastRow="0" w:firstColumn="1" w:lastColumn="0" w:noHBand="0" w:noVBand="1"/>
+      </w:tblPr>
+      <w:tblGrid>
+        <w:gridCol w:w="2685"/>
+        <w:gridCol w:w="2948"/>
+        <w:gridCol w:w="2924"/>
+        <w:gridCol w:w="2695"/>
+      </w:tblGrid>
+      <w:tr>
+        <w:trPr>
+          <w:cnfStyle w:val="100000000000" w:firstRow="1" w:lastRow="0" w:firstColumn="0" w:lastColumn="0" w:oddVBand="0" w:evenVBand="0" w:oddHBand="0" w:evenHBand="0" w:firstRowFirstColumn="0" w:firstRowLastColumn="0" w:lastRowFirstColumn="0" w:lastRowLastColumn="0"/>
+          <w:trHeight w:val="227"/>
+        </w:trPr>
+        <w:tc>
+          <w:tcPr>
+            <w:cnfStyle w:val="001000000000" w:firstRow="0" w:lastRow="0" w:firstColumn="1" w:lastColumn="0" w:oddVBand="0" w:evenVBand="0" w:oddHBand="0" w:evenHBand="0" w:firstRowFirstColumn="0" w:firstRowLastColumn="0" w:lastRowFirstColumn="0" w:lastRowLastColumn="0"/>
+            <w:tcW w:w="2685" w:type="dxa"/>
+          </w:tcPr>
+          <w:p>
+            <w:pPr>
+              <w:jc w:val="center"/>
+            </w:pPr>
+            <w:r>
+              <w:t>Équipier</w:t>
+            </w:r>
+          </w:p>
+        </w:tc>
+        <w:tc>
+          <w:tcPr>
+            <w:tcW w:w="2948" w:type="dxa"/>
+          </w:tcPr>
+          <w:p>
+            <w:pPr>
+              <w:jc w:val="center"/>
+              <w:cnfStyle w:val="100000000000" w:firstRow="1" w:lastRow="0" w:firstColumn="0" w:lastColumn="0" w:oddVBand="0" w:evenVBand="0" w:oddHBand="0" w:evenHBand="0" w:firstRowFirstColumn="0" w:firstRowLastColumn="0" w:lastRowFirstColumn="0" w:lastRowLastColumn="0"/>
+            </w:pPr>
+            <w:r>
+              <w:t>A travaillé sur</w:t>
+            </w:r>
+          </w:p>
+        </w:tc>
+        <w:tc>
+          <w:tcPr>
+            <w:tcW w:w="2924" w:type="dxa"/>
+          </w:tcPr>
+          <w:p>
+            <w:pPr>
+              <w:jc w:val="center"/>
+              <w:cnfStyle w:val="100000000000" w:firstRow="1" w:lastRow="0" w:firstColumn="0" w:lastColumn="0" w:oddVBand="0" w:evenVBand="0" w:oddHBand="0" w:evenHBand="0" w:firstRowFirstColumn="0" w:firstRowLastColumn="0" w:lastRowFirstColumn="0" w:lastRowLastColumn="0"/>
+            </w:pPr>
+            <w:r>
+              <w:t>Va travailler sur</w:t>
+            </w:r>
+          </w:p>
+        </w:tc>
+        <w:tc>
+          <w:tcPr>
+            <w:tcW w:w="2695" w:type="dxa"/>
+          </w:tcPr>
+          <w:p>
+            <w:pPr>
+              <w:jc w:val="center"/>
+              <w:cnfStyle w:val="100000000000" w:firstRow="1" w:lastRow="0" w:firstColumn="0" w:lastColumn="0" w:oddVBand="0" w:evenVBand="0" w:oddHBand="0" w:evenHBand="0" w:firstRowFirstColumn="0" w:firstRowLastColumn="0" w:lastRowFirstColumn="0" w:lastRowLastColumn="0"/>
+            </w:pPr>
+            <w:r>
+              <w:t>Est bloqué par</w:t>
+            </w:r>
+          </w:p>
+        </w:tc>
+      </w:tr>
+      <w:tr>
+        <w:trPr>
+          <w:cnfStyle w:val="000000100000" w:firstRow="0" w:lastRow="0" w:firstColumn="0" w:lastColumn="0" w:oddVBand="0" w:evenVBand="0" w:oddHBand="1" w:evenHBand="0" w:firstRowFirstColumn="0" w:firstRowLastColumn="0" w:lastRowFirstColumn="0" w:lastRowLastColumn="0"/>
+          <w:trHeight w:val="4195"/>
+        </w:trPr>
+        <w:tc>
+          <w:tcPr>
+            <w:cnfStyle w:val="001000000000" w:firstRow="0" w:lastRow="0" w:firstColumn="1" w:lastColumn="0" w:oddVBand="0" w:evenVBand="0" w:oddHBand="0" w:evenHBand="0" w:firstRowFirstColumn="0" w:firstRowLastColumn="0" w:lastRowFirstColumn="0" w:lastRowLastColumn="0"/>
+            <w:tcW w:w="2685" w:type="dxa"/>
+            <w:shd w:val="clear" w:color="auto" w:fill="FFFFFF" w:themeFill="background1"/>
+          </w:tcPr>
+          <w:p>
+            <w:pPr>
+              <w:rPr>
+                <w:sz w:val="24"/>
+              </w:rPr>
+            </w:pPr>
+            <w:r>
+              <w:rPr>
+                <w:sz w:val="24"/>
+              </w:rPr>
+              <w:t>Billy Le Chu</w:t>
+            </w:r>
+          </w:p>
+        </w:tc>
+        <w:tc>
+          <w:tcPr>
+            <w:tcW w:w="2948" w:type="dxa"/>
+            <w:shd w:val="clear" w:color="auto" w:fill="FFFFFF" w:themeFill="background1"/>
+          </w:tcPr>
+          <w:p>
+            <w:pPr>
+              <w:cnfStyle w:val="000000100000" w:firstRow="0" w:lastRow="0" w:firstColumn="0" w:lastColumn="0" w:oddVBand="0" w:evenVBand="0" w:oddHBand="1" w:evenHBand="0" w:firstRowFirstColumn="0" w:firstRowLastColumn="0" w:lastRowFirstColumn="0" w:lastRowLastColumn="0"/>
+              <w:rPr>
+                <w:sz w:val="24"/>
+                <w:szCs w:val="24"/>
+              </w:rPr>
+            </w:pPr>
+          </w:p>
+        </w:tc>
+        <w:tc>
+          <w:tcPr>
+            <w:tcW w:w="2924" w:type="dxa"/>
+            <w:shd w:val="clear" w:color="auto" w:fill="FFFFFF" w:themeFill="background1"/>
+          </w:tcPr>
+          <w:p>
+            <w:pPr>
+              <w:cnfStyle w:val="000000100000" w:firstRow="0" w:lastRow="0" w:firstColumn="0" w:lastColumn="0" w:oddVBand="0" w:evenVBand="0" w:oddHBand="1" w:evenHBand="0" w:firstRowFirstColumn="0" w:firstRowLastColumn="0" w:lastRowFirstColumn="0" w:lastRowLastColumn="0"/>
+              <w:rPr>
+                <w:sz w:val="24"/>
+                <w:szCs w:val="24"/>
+              </w:rPr>
+            </w:pPr>
+          </w:p>
+        </w:tc>
+        <w:tc>
+          <w:tcPr>
+            <w:tcW w:w="2695" w:type="dxa"/>
+            <w:shd w:val="clear" w:color="auto" w:fill="FFFFFF" w:themeFill="background1"/>
+          </w:tcPr>
+          <w:p>
+            <w:pPr>
+              <w:cnfStyle w:val="000000100000" w:firstRow="0" w:lastRow="0" w:firstColumn="0" w:lastColumn="0" w:oddVBand="0" w:evenVBand="0" w:oddHBand="1" w:evenHBand="0" w:firstRowFirstColumn="0" w:firstRowLastColumn="0" w:lastRowFirstColumn="0" w:lastRowLastColumn="0"/>
+              <w:rPr>
+                <w:sz w:val="24"/>
+                <w:szCs w:val="24"/>
+              </w:rPr>
+            </w:pPr>
+          </w:p>
+        </w:tc>
+      </w:tr>
+      <w:tr>
+        <w:trPr>
+          <w:cnfStyle w:val="000000010000" w:firstRow="0" w:lastRow="0" w:firstColumn="0" w:lastColumn="0" w:oddVBand="0" w:evenVBand="0" w:oddHBand="0" w:evenHBand="1" w:firstRowFirstColumn="0" w:firstRowLastColumn="0" w:lastRowFirstColumn="0" w:lastRowLastColumn="0"/>
+          <w:trHeight w:val="4195"/>
+        </w:trPr>
+        <w:tc>
+          <w:tcPr>
+            <w:cnfStyle w:val="001000000000" w:firstRow="0" w:lastRow="0" w:firstColumn="1" w:lastColumn="0" w:oddVBand="0" w:evenVBand="0" w:oddHBand="0" w:evenHBand="0" w:firstRowFirstColumn="0" w:firstRowLastColumn="0" w:lastRowFirstColumn="0" w:lastRowLastColumn="0"/>
+            <w:tcW w:w="2685" w:type="dxa"/>
+            <w:shd w:val="clear" w:color="auto" w:fill="FFFFFF" w:themeFill="background1"/>
+          </w:tcPr>
+          <w:p>
+            <w:pPr>
+              <w:rPr>
+                <w:sz w:val="24"/>
+              </w:rPr>
+            </w:pPr>
+            <w:r>
+              <w:rPr>
+                <w:sz w:val="24"/>
+              </w:rPr>
+              <w:t>Kian Chowanietz</w:t>
+            </w:r>
+          </w:p>
+        </w:tc>
+        <w:tc>
+          <w:tcPr>
+            <w:tcW w:w="2948" w:type="dxa"/>
+            <w:shd w:val="clear" w:color="auto" w:fill="FFFFFF" w:themeFill="background1"/>
+          </w:tcPr>
+          <w:p>
+            <w:pPr>
+              <w:cnfStyle w:val="000000010000" w:firstRow="0" w:lastRow="0" w:firstColumn="0" w:lastColumn="0" w:oddVBand="0" w:evenVBand="0" w:oddHBand="0" w:evenHBand="1" w:firstRowFirstColumn="0" w:firstRowLastColumn="0" w:lastRowFirstColumn="0" w:lastRowLastColumn="0"/>
+              <w:rPr>
+                <w:sz w:val="24"/>
+                <w:szCs w:val="24"/>
+              </w:rPr>
+            </w:pPr>
+          </w:p>
+        </w:tc>
+        <w:tc>
+          <w:tcPr>
+            <w:tcW w:w="2924" w:type="dxa"/>
+            <w:shd w:val="clear" w:color="auto" w:fill="FFFFFF" w:themeFill="background1"/>
+          </w:tcPr>
+          <w:p>
+            <w:pPr>
+              <w:cnfStyle w:val="000000010000" w:firstRow="0" w:lastRow="0" w:firstColumn="0" w:lastColumn="0" w:oddVBand="0" w:evenVBand="0" w:oddHBand="0" w:evenHBand="1" w:firstRowFirstColumn="0" w:firstRowLastColumn="0" w:lastRowFirstColumn="0" w:lastRowLastColumn="0"/>
+              <w:rPr>
+                <w:sz w:val="24"/>
+                <w:szCs w:val="24"/>
+              </w:rPr>
+            </w:pPr>
+          </w:p>
+        </w:tc>
+        <w:tc>
+          <w:tcPr>
+            <w:tcW w:w="2695" w:type="dxa"/>
+            <w:shd w:val="clear" w:color="auto" w:fill="FFFFFF" w:themeFill="background1"/>
+          </w:tcPr>
+          <w:p>
+            <w:pPr>
+              <w:cnfStyle w:val="000000010000" w:firstRow="0" w:lastRow="0" w:firstColumn="0" w:lastColumn="0" w:oddVBand="0" w:evenVBand="0" w:oddHBand="0" w:evenHBand="1" w:firstRowFirstColumn="0" w:firstRowLastColumn="0" w:lastRowFirstColumn="0" w:lastRowLastColumn="0"/>
+              <w:rPr>
+                <w:sz w:val="24"/>
+                <w:szCs w:val="24"/>
+              </w:rPr>
+            </w:pPr>
+          </w:p>
+        </w:tc>
+      </w:tr>
+      <w:tr>
+        <w:trPr>
+          <w:cnfStyle w:val="000000100000" w:firstRow="0" w:lastRow="0" w:firstColumn="0" w:lastColumn="0" w:oddVBand="0" w:evenVBand="0" w:oddHBand="1" w:evenHBand="0" w:firstRowFirstColumn="0" w:firstRowLastColumn="0" w:lastRowFirstColumn="0" w:lastRowLastColumn="0"/>
+          <w:trHeight w:val="4195"/>
+        </w:trPr>
+        <w:tc>
+          <w:tcPr>
+            <w:cnfStyle w:val="001000000000" w:firstRow="0" w:lastRow="0" w:firstColumn="1" w:lastColumn="0" w:oddVBand="0" w:evenVBand="0" w:oddHBand="0" w:evenHBand="0" w:firstRowFirstColumn="0" w:firstRowLastColumn="0" w:lastRowFirstColumn="0" w:lastRowLastColumn="0"/>
+            <w:tcW w:w="2685" w:type="dxa"/>
+            <w:shd w:val="clear" w:color="auto" w:fill="FFFFFF" w:themeFill="background1"/>
+          </w:tcPr>
+          <w:p>
+            <w:pPr>
+              <w:rPr>
+                <w:sz w:val="24"/>
+              </w:rPr>
+            </w:pPr>
+            <w:r>
+              <w:rPr>
+                <w:sz w:val="24"/>
+              </w:rPr>
+              <w:t>Olivier Drolet</w:t>
+            </w:r>
+          </w:p>
+        </w:tc>
+        <w:tc>
+          <w:tcPr>
+            <w:tcW w:w="2948" w:type="dxa"/>
+            <w:shd w:val="clear" w:color="auto" w:fill="FFFFFF" w:themeFill="background1"/>
+          </w:tcPr>
+          <w:p>
+            <w:pPr>
+              <w:pStyle w:val="Paragraphedeliste"/>
+              <w:numPr>
+                <w:ilvl w:val="0"/>
+                <w:numId w:val="3"/>
+              </w:numPr>
+              <w:cnfStyle w:val="000000100000" w:firstRow="0" w:lastRow="0" w:firstColumn="0" w:lastColumn="0" w:oddVBand="0" w:evenVBand="0" w:oddHBand="1" w:evenHBand="0" w:firstRowFirstColumn="0" w:firstRowLastColumn="0" w:lastRowFirstColumn="0" w:lastRowLastColumn="0"/>
+              <w:rPr>
+                <w:sz w:val="24"/>
+                <w:szCs w:val="24"/>
+              </w:rPr>
+            </w:pPr>
+            <w:r>
+              <w:rPr>
+                <w:sz w:val="24"/>
+                <w:szCs w:val="24"/>
+              </w:rPr>
+              <w:t>Modèle de données logique de la BD</w:t>
+            </w:r>
+          </w:p>
+          <w:p>
+            <w:pPr>
+              <w:pStyle w:val="Paragraphedeliste"/>
+              <w:numPr>
+                <w:ilvl w:val="0"/>
+                <w:numId w:val="3"/>
+              </w:numPr>
+              <w:cnfStyle w:val="000000100000" w:firstRow="0" w:lastRow="0" w:firstColumn="0" w:lastColumn="0" w:oddVBand="0" w:evenVBand="0" w:oddHBand="1" w:evenHBand="0" w:firstRowFirstColumn="0" w:firstRowLastColumn="0" w:lastRowFirstColumn="0" w:lastRowLastColumn="0"/>
+              <w:rPr>
+                <w:sz w:val="24"/>
+                <w:szCs w:val="24"/>
+              </w:rPr>
+            </w:pPr>
+            <w:r>
+              <w:rPr>
+                <w:sz w:val="24"/>
+                <w:szCs w:val="24"/>
+              </w:rPr>
+              <w:t>Correction de l’analyse préliminaire</w:t>
+            </w:r>
+            <w:r>
+              <w:rPr>
+                <w:sz w:val="24"/>
+                <w:szCs w:val="24"/>
+              </w:rPr>
+              <w:br/>
+              <w:t>(Exigences fonctionnelles, exigences non-fonctionnelles, portée)</w:t>
+            </w:r>
+          </w:p>
+          <w:p>
+            <w:pPr>
+              <w:pStyle w:val="Paragraphedeliste"/>
+              <w:numPr>
+                <w:ilvl w:val="0"/>
+                <w:numId w:val="3"/>
+              </w:numPr>
+              <w:cnfStyle w:val="000000100000" w:firstRow="0" w:lastRow="0" w:firstColumn="0" w:lastColumn="0" w:oddVBand="0" w:evenVBand="0" w:oddHBand="1" w:evenHBand="0" w:firstRowFirstColumn="0" w:firstRowLastColumn="0" w:lastRowFirstColumn="0" w:lastRowLastColumn="0"/>
+              <w:rPr>
+                <w:sz w:val="24"/>
+                <w:szCs w:val="24"/>
+              </w:rPr>
+            </w:pPr>
+            <w:r>
+              <w:rPr>
+                <w:sz w:val="24"/>
+                <w:szCs w:val="24"/>
+              </w:rPr>
+              <w:t>Express validator pour les pages connexion et inscription</w:t>
+            </w:r>
+          </w:p>
+        </w:tc>
+        <w:tc>
+          <w:tcPr>
+            <w:tcW w:w="2924" w:type="dxa"/>
+            <w:shd w:val="clear" w:color="auto" w:fill="FFFFFF" w:themeFill="background1"/>
+          </w:tcPr>
+          <w:p>
+            <w:pPr>
+              <w:pStyle w:val="Paragraphedeliste"/>
+              <w:numPr>
+                <w:ilvl w:val="0"/>
+                <w:numId w:val="3"/>
+              </w:numPr>
+              <w:cnfStyle w:val="000000100000" w:firstRow="0" w:lastRow="0" w:firstColumn="0" w:lastColumn="0" w:oddVBand="0" w:evenVBand="0" w:oddHBand="1" w:evenHBand="0" w:firstRowFirstColumn="0" w:firstRowLastColumn="0" w:lastRowFirstColumn="0" w:lastRowLastColumn="0"/>
+              <w:rPr>
+                <w:sz w:val="24"/>
+                <w:szCs w:val="24"/>
+              </w:rPr>
+            </w:pPr>
+            <w:r>
+              <w:rPr>
+                <w:sz w:val="24"/>
+                <w:szCs w:val="24"/>
+              </w:rPr>
+              <w:t>Express validator pour les pages connexion et inscription</w:t>
+            </w:r>
+          </w:p>
+          <w:p>
+            <w:pPr>
+              <w:pStyle w:val="Paragraphedeliste"/>
+              <w:numPr>
+                <w:ilvl w:val="0"/>
+                <w:numId w:val="3"/>
+              </w:numPr>
+              <w:cnfStyle w:val="000000100000" w:firstRow="0" w:lastRow="0" w:firstColumn="0" w:lastColumn="0" w:oddVBand="0" w:evenVBand="0" w:oddHBand="1" w:evenHBand="0" w:firstRowFirstColumn="0" w:firstRowLastColumn="0" w:lastRowFirstColumn="0" w:lastRowLastColumn="0"/>
+              <w:rPr>
+                <w:sz w:val="24"/>
+                <w:szCs w:val="24"/>
+              </w:rPr>
+            </w:pPr>
+            <w:r>
+              <w:rPr>
+                <w:sz w:val="24"/>
+                <w:szCs w:val="24"/>
+              </w:rPr>
+              <w:t>Insertion de comptes dans la BD</w:t>
+            </w:r>
+          </w:p>
+          <w:p>
+            <w:pPr>
+              <w:pStyle w:val="Paragraphedeliste"/>
+              <w:numPr>
+                <w:ilvl w:val="0"/>
+                <w:numId w:val="3"/>
+              </w:numPr>
+              <w:cnfStyle w:val="000000100000" w:firstRow="0" w:lastRow="0" w:firstColumn="0" w:lastColumn="0" w:oddVBand="0" w:evenVBand="0" w:oddHBand="1" w:evenHBand="0" w:firstRowFirstColumn="0" w:firstRowLastColumn="0" w:lastRowFirstColumn="0" w:lastRowLastColumn="0"/>
+              <w:rPr>
+                <w:sz w:val="24"/>
+                <w:szCs w:val="24"/>
+              </w:rPr>
+            </w:pPr>
+            <w:r>
+              <w:rPr>
+                <w:sz w:val="24"/>
+                <w:szCs w:val="24"/>
+              </w:rPr>
+              <w:t>Connexion à un compte de la BD</w:t>
+            </w:r>
+          </w:p>
+        </w:tc>
+        <w:tc>
+          <w:tcPr>
+            <w:tcW w:w="2695" w:type="dxa"/>
+            <w:shd w:val="clear" w:color="auto" w:fill="FFFFFF" w:themeFill="background1"/>
+          </w:tcPr>
+          <w:p>
+            <w:pPr>
+              <w:cnfStyle w:val="000000100000" w:firstRow="0" w:lastRow="0" w:firstColumn="0" w:lastColumn="0" w:oddVBand="0" w:evenVBand="0" w:oddHBand="1" w:evenHBand="0" w:firstRowFirstColumn="0" w:firstRowLastColumn="0" w:lastRowFirstColumn="0" w:lastRowLastColumn="0"/>
+              <w:rPr>
+                <w:sz w:val="24"/>
+                <w:szCs w:val="24"/>
+              </w:rPr>
+            </w:pPr>
+            <w:r>
+              <w:rPr>
+                <w:sz w:val="24"/>
+                <w:szCs w:val="24"/>
+              </w:rPr>
+              <w:t>Révisions fréquentes de l’architecture de la BD.</w:t>
             </w:r>
           </w:p>
         </w:tc>

</xml_diff>

<commit_message>
Résolution de conflits dans les documents
</commit_message>
<xml_diff>
--- a/Documents/SuiviSprint.docx
+++ b/Documents/SuiviSprint.docx
@@ -8,14 +8,12 @@
           <w:lang w:val="en-CA"/>
         </w:rPr>
       </w:pPr>
-      <w:proofErr w:type="gramStart"/>
       <w:r>
         <w:rPr>
           <w:lang w:val="en-CA"/>
         </w:rPr>
         <w:t>Équipe :</w:t>
       </w:r>
-      <w:proofErr w:type="gramEnd"/>
       <w:r>
         <w:rPr>
           <w:lang w:val="en-CA"/>
@@ -71,45 +69,7 @@
         <w:rPr>
           <w:u w:val="single"/>
         </w:rPr>
-        <w:fldChar w:fldCharType="begin"/>
-      </w:r>
-      <w:r>
-        <w:rPr>
-          <w:u w:val="single"/>
-        </w:rPr>
-        <w:instrText xml:space="preserve"> DATE  \@ "yyyy-MM-dd"  \* MERGEFORMAT </w:instrText>
-      </w:r>
-      <w:r>
-        <w:rPr>
-          <w:u w:val="single"/>
-        </w:rPr>
-        <w:fldChar w:fldCharType="separate"/>
-      </w:r>
-      <w:r>
-        <w:rPr>
-          <w:noProof/>
-          <w:u w:val="single"/>
-        </w:rPr>
-        <w:t>2024-02-27</w:t>
-      </w:r>
-      <w:r>
-        <w:rPr>
-          <w:u w:val="single"/>
-        </w:rPr>
-        <w:fldChar w:fldCharType="end"/>
-      </w:r>
-      <w:r>
-        <w:rPr>
-          <w:u w:val="single"/>
-        </w:rPr>
-        <w:t>14</w:t>
-      </w:r>
-      <w:r>
-        <w:rPr>
-          <w:u w:val="single"/>
-          <w:lang w:val="en-CA"/>
-        </w:rPr>
-        <w:tab/>
+        <w:t>2024-02-14</w:t>
       </w:r>
       <w:r>
         <w:rPr>
@@ -1109,20 +1069,12 @@
           <w:lang w:val="en-CA"/>
         </w:rPr>
       </w:pPr>
-      <w:proofErr w:type="gramStart"/>
       <w:r>
         <w:rPr>
           <w:lang w:val="en-CA"/>
         </w:rPr>
         <w:lastRenderedPageBreak/>
-        <w:t>Équipe :</w:t>
-      </w:r>
-      <w:proofErr w:type="gramEnd"/>
-      <w:r>
-        <w:rPr>
-          <w:lang w:val="en-CA"/>
-        </w:rPr>
-        <w:t xml:space="preserve"> </w:t>
+        <w:t xml:space="preserve">Équipe : </w:t>
       </w:r>
       <w:r>
         <w:rPr>
@@ -1167,38 +1119,13 @@
           <w:lang w:val="en-CA"/>
         </w:rPr>
         <w:tab/>
-        <w:t xml:space="preserve">Date : </w:t>
+        <w:t>Date :</w:t>
       </w:r>
       <w:r>
         <w:rPr>
           <w:u w:val="single"/>
         </w:rPr>
-        <w:fldChar w:fldCharType="begin"/>
-      </w:r>
-      <w:r>
-        <w:rPr>
-          <w:u w:val="single"/>
-        </w:rPr>
-        <w:instrText xml:space="preserve"> DATE  \@ "yyyy-MM-dd"  \* MERGEFORMAT </w:instrText>
-      </w:r>
-      <w:r>
-        <w:rPr>
-          <w:u w:val="single"/>
-        </w:rPr>
-        <w:fldChar w:fldCharType="separate"/>
-      </w:r>
-      <w:r>
-        <w:rPr>
-          <w:noProof/>
-          <w:u w:val="single"/>
-        </w:rPr>
-        <w:t>2024-02-27</w:t>
-      </w:r>
-      <w:r>
-        <w:rPr>
-          <w:u w:val="single"/>
-        </w:rPr>
-        <w:fldChar w:fldCharType="end"/>
+        <w:t>2024-02-21</w:t>
       </w:r>
       <w:r>
         <w:rPr>
@@ -1916,6 +1843,632 @@
         </w:tc>
       </w:tr>
     </w:tbl>
+    <w:p/>
+    <w:p>
+      <w:r>
+        <w:br w:type="page"/>
+      </w:r>
+    </w:p>
+    <w:p>
+      <w:pPr>
+        <w:rPr>
+          <w:lang w:val="en-CA"/>
+        </w:rPr>
+      </w:pPr>
+      <w:r>
+        <w:rPr>
+          <w:lang w:val="en-CA"/>
+        </w:rPr>
+        <w:lastRenderedPageBreak/>
+        <w:t xml:space="preserve">Équipe : </w:t>
+      </w:r>
+      <w:r>
+        <w:rPr>
+          <w:u w:val="single"/>
+          <w:lang w:val="en-CA"/>
+        </w:rPr>
+        <w:t>Billy, Kian, O</w:t>
+      </w:r>
+      <w:r>
+        <w:rPr>
+          <w:u w:val="single"/>
+          <w:lang w:val="en-CA"/>
+        </w:rPr>
+        <w:t>livier, Félix</w:t>
+      </w:r>
+      <w:r>
+        <w:rPr>
+          <w:lang w:val="en-CA"/>
+        </w:rPr>
+        <w:tab/>
+      </w:r>
+      <w:r>
+        <w:rPr>
+          <w:lang w:val="en-CA"/>
+        </w:rPr>
+        <w:tab/>
+      </w:r>
+      <w:r>
+        <w:rPr>
+          <w:lang w:val="en-CA"/>
+        </w:rPr>
+        <w:tab/>
+      </w:r>
+      <w:r>
+        <w:rPr>
+          <w:lang w:val="en-CA"/>
+        </w:rPr>
+        <w:tab/>
+      </w:r>
+      <w:r>
+        <w:rPr>
+          <w:lang w:val="en-CA"/>
+        </w:rPr>
+        <w:tab/>
+        <w:t>Date :</w:t>
+      </w:r>
+      <w:r>
+        <w:rPr>
+          <w:u w:val="single"/>
+        </w:rPr>
+        <w:t>2024-02-2</w:t>
+      </w:r>
+      <w:r>
+        <w:rPr>
+          <w:u w:val="single"/>
+        </w:rPr>
+        <w:t>8</w:t>
+      </w:r>
+      <w:r>
+        <w:rPr>
+          <w:u w:val="single"/>
+          <w:lang w:val="en-CA"/>
+        </w:rPr>
+        <w:tab/>
+      </w:r>
+      <w:r>
+        <w:rPr>
+          <w:u w:val="single"/>
+          <w:lang w:val="en-CA"/>
+        </w:rPr>
+        <w:tab/>
+      </w:r>
+    </w:p>
+    <w:tbl>
+      <w:tblPr>
+        <w:tblStyle w:val="Grilleclaire"/>
+        <w:tblW w:w="11252" w:type="dxa"/>
+        <w:tblLook w:val="04A0" w:firstRow="1" w:lastRow="0" w:firstColumn="1" w:lastColumn="0" w:noHBand="0" w:noVBand="1"/>
+      </w:tblPr>
+      <w:tblGrid>
+        <w:gridCol w:w="2685"/>
+        <w:gridCol w:w="2948"/>
+        <w:gridCol w:w="2924"/>
+        <w:gridCol w:w="2695"/>
+      </w:tblGrid>
+      <w:tr>
+        <w:trPr>
+          <w:cnfStyle w:val="100000000000" w:firstRow="1" w:lastRow="0" w:firstColumn="0" w:lastColumn="0" w:oddVBand="0" w:evenVBand="0" w:oddHBand="0" w:evenHBand="0" w:firstRowFirstColumn="0" w:firstRowLastColumn="0" w:lastRowFirstColumn="0" w:lastRowLastColumn="0"/>
+          <w:trHeight w:val="227"/>
+        </w:trPr>
+        <w:tc>
+          <w:tcPr>
+            <w:cnfStyle w:val="001000000000" w:firstRow="0" w:lastRow="0" w:firstColumn="1" w:lastColumn="0" w:oddVBand="0" w:evenVBand="0" w:oddHBand="0" w:evenHBand="0" w:firstRowFirstColumn="0" w:firstRowLastColumn="0" w:lastRowFirstColumn="0" w:lastRowLastColumn="0"/>
+            <w:tcW w:w="2685" w:type="dxa"/>
+          </w:tcPr>
+          <w:p>
+            <w:pPr>
+              <w:jc w:val="center"/>
+            </w:pPr>
+            <w:r>
+              <w:t>Équipier</w:t>
+            </w:r>
+          </w:p>
+        </w:tc>
+        <w:tc>
+          <w:tcPr>
+            <w:tcW w:w="2948" w:type="dxa"/>
+          </w:tcPr>
+          <w:p>
+            <w:pPr>
+              <w:jc w:val="center"/>
+              <w:cnfStyle w:val="100000000000" w:firstRow="1" w:lastRow="0" w:firstColumn="0" w:lastColumn="0" w:oddVBand="0" w:evenVBand="0" w:oddHBand="0" w:evenHBand="0" w:firstRowFirstColumn="0" w:firstRowLastColumn="0" w:lastRowFirstColumn="0" w:lastRowLastColumn="0"/>
+            </w:pPr>
+            <w:r>
+              <w:t>A travaillé sur</w:t>
+            </w:r>
+          </w:p>
+        </w:tc>
+        <w:tc>
+          <w:tcPr>
+            <w:tcW w:w="2924" w:type="dxa"/>
+          </w:tcPr>
+          <w:p>
+            <w:pPr>
+              <w:jc w:val="center"/>
+              <w:cnfStyle w:val="100000000000" w:firstRow="1" w:lastRow="0" w:firstColumn="0" w:lastColumn="0" w:oddVBand="0" w:evenVBand="0" w:oddHBand="0" w:evenHBand="0" w:firstRowFirstColumn="0" w:firstRowLastColumn="0" w:lastRowFirstColumn="0" w:lastRowLastColumn="0"/>
+            </w:pPr>
+            <w:r>
+              <w:t>Va travailler sur</w:t>
+            </w:r>
+          </w:p>
+        </w:tc>
+        <w:tc>
+          <w:tcPr>
+            <w:tcW w:w="2695" w:type="dxa"/>
+          </w:tcPr>
+          <w:p>
+            <w:pPr>
+              <w:jc w:val="center"/>
+              <w:cnfStyle w:val="100000000000" w:firstRow="1" w:lastRow="0" w:firstColumn="0" w:lastColumn="0" w:oddVBand="0" w:evenVBand="0" w:oddHBand="0" w:evenHBand="0" w:firstRowFirstColumn="0" w:firstRowLastColumn="0" w:lastRowFirstColumn="0" w:lastRowLastColumn="0"/>
+            </w:pPr>
+            <w:r>
+              <w:t>Est bloqué par</w:t>
+            </w:r>
+          </w:p>
+        </w:tc>
+      </w:tr>
+      <w:tr>
+        <w:trPr>
+          <w:cnfStyle w:val="000000100000" w:firstRow="0" w:lastRow="0" w:firstColumn="0" w:lastColumn="0" w:oddVBand="0" w:evenVBand="0" w:oddHBand="1" w:evenHBand="0" w:firstRowFirstColumn="0" w:firstRowLastColumn="0" w:lastRowFirstColumn="0" w:lastRowLastColumn="0"/>
+          <w:trHeight w:val="4195"/>
+        </w:trPr>
+        <w:tc>
+          <w:tcPr>
+            <w:cnfStyle w:val="001000000000" w:firstRow="0" w:lastRow="0" w:firstColumn="1" w:lastColumn="0" w:oddVBand="0" w:evenVBand="0" w:oddHBand="0" w:evenHBand="0" w:firstRowFirstColumn="0" w:firstRowLastColumn="0" w:lastRowFirstColumn="0" w:lastRowLastColumn="0"/>
+            <w:tcW w:w="2685" w:type="dxa"/>
+            <w:shd w:val="clear" w:color="auto" w:fill="FFFFFF" w:themeFill="background1"/>
+          </w:tcPr>
+          <w:p>
+            <w:pPr>
+              <w:rPr>
+                <w:sz w:val="24"/>
+              </w:rPr>
+            </w:pPr>
+            <w:r>
+              <w:rPr>
+                <w:sz w:val="24"/>
+              </w:rPr>
+              <w:t>Billy Le Chu</w:t>
+            </w:r>
+          </w:p>
+        </w:tc>
+        <w:tc>
+          <w:tcPr>
+            <w:tcW w:w="2948" w:type="dxa"/>
+            <w:shd w:val="clear" w:color="auto" w:fill="FFFFFF" w:themeFill="background1"/>
+          </w:tcPr>
+          <w:p>
+            <w:pPr>
+              <w:cnfStyle w:val="000000100000" w:firstRow="0" w:lastRow="0" w:firstColumn="0" w:lastColumn="0" w:oddVBand="0" w:evenVBand="0" w:oddHBand="1" w:evenHBand="0" w:firstRowFirstColumn="0" w:firstRowLastColumn="0" w:lastRowFirstColumn="0" w:lastRowLastColumn="0"/>
+              <w:rPr>
+                <w:sz w:val="24"/>
+                <w:szCs w:val="24"/>
+              </w:rPr>
+            </w:pPr>
+          </w:p>
+        </w:tc>
+        <w:tc>
+          <w:tcPr>
+            <w:tcW w:w="2924" w:type="dxa"/>
+            <w:shd w:val="clear" w:color="auto" w:fill="FFFFFF" w:themeFill="background1"/>
+          </w:tcPr>
+          <w:p>
+            <w:pPr>
+              <w:cnfStyle w:val="000000100000" w:firstRow="0" w:lastRow="0" w:firstColumn="0" w:lastColumn="0" w:oddVBand="0" w:evenVBand="0" w:oddHBand="1" w:evenHBand="0" w:firstRowFirstColumn="0" w:firstRowLastColumn="0" w:lastRowFirstColumn="0" w:lastRowLastColumn="0"/>
+              <w:rPr>
+                <w:sz w:val="24"/>
+                <w:szCs w:val="24"/>
+              </w:rPr>
+            </w:pPr>
+          </w:p>
+        </w:tc>
+        <w:tc>
+          <w:tcPr>
+            <w:tcW w:w="2695" w:type="dxa"/>
+            <w:shd w:val="clear" w:color="auto" w:fill="FFFFFF" w:themeFill="background1"/>
+          </w:tcPr>
+          <w:p>
+            <w:pPr>
+              <w:cnfStyle w:val="000000100000" w:firstRow="0" w:lastRow="0" w:firstColumn="0" w:lastColumn="0" w:oddVBand="0" w:evenVBand="0" w:oddHBand="1" w:evenHBand="0" w:firstRowFirstColumn="0" w:firstRowLastColumn="0" w:lastRowFirstColumn="0" w:lastRowLastColumn="0"/>
+              <w:rPr>
+                <w:sz w:val="24"/>
+                <w:szCs w:val="24"/>
+              </w:rPr>
+            </w:pPr>
+          </w:p>
+        </w:tc>
+      </w:tr>
+      <w:tr>
+        <w:trPr>
+          <w:cnfStyle w:val="000000010000" w:firstRow="0" w:lastRow="0" w:firstColumn="0" w:lastColumn="0" w:oddVBand="0" w:evenVBand="0" w:oddHBand="0" w:evenHBand="1" w:firstRowFirstColumn="0" w:firstRowLastColumn="0" w:lastRowFirstColumn="0" w:lastRowLastColumn="0"/>
+          <w:trHeight w:val="4195"/>
+        </w:trPr>
+        <w:tc>
+          <w:tcPr>
+            <w:cnfStyle w:val="001000000000" w:firstRow="0" w:lastRow="0" w:firstColumn="1" w:lastColumn="0" w:oddVBand="0" w:evenVBand="0" w:oddHBand="0" w:evenHBand="0" w:firstRowFirstColumn="0" w:firstRowLastColumn="0" w:lastRowFirstColumn="0" w:lastRowLastColumn="0"/>
+            <w:tcW w:w="2685" w:type="dxa"/>
+            <w:shd w:val="clear" w:color="auto" w:fill="FFFFFF" w:themeFill="background1"/>
+          </w:tcPr>
+          <w:p>
+            <w:pPr>
+              <w:rPr>
+                <w:sz w:val="24"/>
+              </w:rPr>
+            </w:pPr>
+            <w:proofErr w:type="spellStart"/>
+            <w:r>
+              <w:rPr>
+                <w:sz w:val="24"/>
+              </w:rPr>
+              <w:t>Kian</w:t>
+            </w:r>
+            <w:proofErr w:type="spellEnd"/>
+            <w:r>
+              <w:rPr>
+                <w:sz w:val="24"/>
+              </w:rPr>
+              <w:t xml:space="preserve"> </w:t>
+            </w:r>
+            <w:proofErr w:type="spellStart"/>
+            <w:r>
+              <w:rPr>
+                <w:sz w:val="24"/>
+              </w:rPr>
+              <w:t>Chowanietz</w:t>
+            </w:r>
+            <w:proofErr w:type="spellEnd"/>
+          </w:p>
+        </w:tc>
+        <w:tc>
+          <w:tcPr>
+            <w:tcW w:w="2948" w:type="dxa"/>
+            <w:shd w:val="clear" w:color="auto" w:fill="FFFFFF" w:themeFill="background1"/>
+          </w:tcPr>
+          <w:p>
+            <w:pPr>
+              <w:cnfStyle w:val="000000010000" w:firstRow="0" w:lastRow="0" w:firstColumn="0" w:lastColumn="0" w:oddVBand="0" w:evenVBand="0" w:oddHBand="0" w:evenHBand="1" w:firstRowFirstColumn="0" w:firstRowLastColumn="0" w:lastRowFirstColumn="0" w:lastRowLastColumn="0"/>
+              <w:rPr>
+                <w:sz w:val="24"/>
+                <w:szCs w:val="24"/>
+              </w:rPr>
+            </w:pPr>
+          </w:p>
+        </w:tc>
+        <w:tc>
+          <w:tcPr>
+            <w:tcW w:w="2924" w:type="dxa"/>
+            <w:shd w:val="clear" w:color="auto" w:fill="FFFFFF" w:themeFill="background1"/>
+          </w:tcPr>
+          <w:p>
+            <w:pPr>
+              <w:cnfStyle w:val="000000010000" w:firstRow="0" w:lastRow="0" w:firstColumn="0" w:lastColumn="0" w:oddVBand="0" w:evenVBand="0" w:oddHBand="0" w:evenHBand="1" w:firstRowFirstColumn="0" w:firstRowLastColumn="0" w:lastRowFirstColumn="0" w:lastRowLastColumn="0"/>
+              <w:rPr>
+                <w:sz w:val="24"/>
+                <w:szCs w:val="24"/>
+              </w:rPr>
+            </w:pPr>
+          </w:p>
+        </w:tc>
+        <w:tc>
+          <w:tcPr>
+            <w:tcW w:w="2695" w:type="dxa"/>
+            <w:shd w:val="clear" w:color="auto" w:fill="FFFFFF" w:themeFill="background1"/>
+          </w:tcPr>
+          <w:p>
+            <w:pPr>
+              <w:cnfStyle w:val="000000010000" w:firstRow="0" w:lastRow="0" w:firstColumn="0" w:lastColumn="0" w:oddVBand="0" w:evenVBand="0" w:oddHBand="0" w:evenHBand="1" w:firstRowFirstColumn="0" w:firstRowLastColumn="0" w:lastRowFirstColumn="0" w:lastRowLastColumn="0"/>
+              <w:rPr>
+                <w:sz w:val="24"/>
+                <w:szCs w:val="24"/>
+              </w:rPr>
+            </w:pPr>
+          </w:p>
+        </w:tc>
+      </w:tr>
+      <w:tr>
+        <w:trPr>
+          <w:cnfStyle w:val="000000100000" w:firstRow="0" w:lastRow="0" w:firstColumn="0" w:lastColumn="0" w:oddVBand="0" w:evenVBand="0" w:oddHBand="1" w:evenHBand="0" w:firstRowFirstColumn="0" w:firstRowLastColumn="0" w:lastRowFirstColumn="0" w:lastRowLastColumn="0"/>
+          <w:trHeight w:val="4195"/>
+        </w:trPr>
+        <w:tc>
+          <w:tcPr>
+            <w:cnfStyle w:val="001000000000" w:firstRow="0" w:lastRow="0" w:firstColumn="1" w:lastColumn="0" w:oddVBand="0" w:evenVBand="0" w:oddHBand="0" w:evenHBand="0" w:firstRowFirstColumn="0" w:firstRowLastColumn="0" w:lastRowFirstColumn="0" w:lastRowLastColumn="0"/>
+            <w:tcW w:w="2685" w:type="dxa"/>
+            <w:shd w:val="clear" w:color="auto" w:fill="FFFFFF" w:themeFill="background1"/>
+          </w:tcPr>
+          <w:p>
+            <w:pPr>
+              <w:rPr>
+                <w:sz w:val="24"/>
+              </w:rPr>
+            </w:pPr>
+            <w:r>
+              <w:rPr>
+                <w:sz w:val="24"/>
+              </w:rPr>
+              <w:t>Olivier Drolet</w:t>
+            </w:r>
+          </w:p>
+        </w:tc>
+        <w:tc>
+          <w:tcPr>
+            <w:tcW w:w="2948" w:type="dxa"/>
+            <w:shd w:val="clear" w:color="auto" w:fill="FFFFFF" w:themeFill="background1"/>
+          </w:tcPr>
+          <w:p>
+            <w:pPr>
+              <w:pStyle w:val="Paragraphedeliste"/>
+              <w:numPr>
+                <w:ilvl w:val="0"/>
+                <w:numId w:val="3"/>
+              </w:numPr>
+              <w:cnfStyle w:val="000000100000" w:firstRow="0" w:lastRow="0" w:firstColumn="0" w:lastColumn="0" w:oddVBand="0" w:evenVBand="0" w:oddHBand="1" w:evenHBand="0" w:firstRowFirstColumn="0" w:firstRowLastColumn="0" w:lastRowFirstColumn="0" w:lastRowLastColumn="0"/>
+              <w:rPr>
+                <w:sz w:val="24"/>
+                <w:szCs w:val="24"/>
+              </w:rPr>
+            </w:pPr>
+            <w:r>
+              <w:rPr>
+                <w:sz w:val="24"/>
+                <w:szCs w:val="24"/>
+              </w:rPr>
+              <w:t>Modèle de données logique de la BD</w:t>
+            </w:r>
+          </w:p>
+          <w:p>
+            <w:pPr>
+              <w:pStyle w:val="Paragraphedeliste"/>
+              <w:numPr>
+                <w:ilvl w:val="0"/>
+                <w:numId w:val="3"/>
+              </w:numPr>
+              <w:cnfStyle w:val="000000100000" w:firstRow="0" w:lastRow="0" w:firstColumn="0" w:lastColumn="0" w:oddVBand="0" w:evenVBand="0" w:oddHBand="1" w:evenHBand="0" w:firstRowFirstColumn="0" w:firstRowLastColumn="0" w:lastRowFirstColumn="0" w:lastRowLastColumn="0"/>
+              <w:rPr>
+                <w:sz w:val="24"/>
+                <w:szCs w:val="24"/>
+              </w:rPr>
+            </w:pPr>
+            <w:r>
+              <w:rPr>
+                <w:sz w:val="24"/>
+                <w:szCs w:val="24"/>
+              </w:rPr>
+              <w:t>Correction de l’analyse préliminaire</w:t>
+            </w:r>
+            <w:r>
+              <w:rPr>
+                <w:sz w:val="24"/>
+                <w:szCs w:val="24"/>
+              </w:rPr>
+              <w:br/>
+              <w:t>(Exigences fonctionnelles, exigences non-fonctionnelles, portée)</w:t>
+            </w:r>
+          </w:p>
+          <w:p>
+            <w:pPr>
+              <w:pStyle w:val="Paragraphedeliste"/>
+              <w:numPr>
+                <w:ilvl w:val="0"/>
+                <w:numId w:val="3"/>
+              </w:numPr>
+              <w:cnfStyle w:val="000000100000" w:firstRow="0" w:lastRow="0" w:firstColumn="0" w:lastColumn="0" w:oddVBand="0" w:evenVBand="0" w:oddHBand="1" w:evenHBand="0" w:firstRowFirstColumn="0" w:firstRowLastColumn="0" w:lastRowFirstColumn="0" w:lastRowLastColumn="0"/>
+              <w:rPr>
+                <w:sz w:val="24"/>
+                <w:szCs w:val="24"/>
+              </w:rPr>
+            </w:pPr>
+            <w:r>
+              <w:rPr>
+                <w:sz w:val="24"/>
+                <w:szCs w:val="24"/>
+              </w:rPr>
+              <w:t xml:space="preserve">Express </w:t>
+            </w:r>
+            <w:proofErr w:type="spellStart"/>
+            <w:r>
+              <w:rPr>
+                <w:sz w:val="24"/>
+                <w:szCs w:val="24"/>
+              </w:rPr>
+              <w:t>validator</w:t>
+            </w:r>
+            <w:proofErr w:type="spellEnd"/>
+            <w:r>
+              <w:rPr>
+                <w:sz w:val="24"/>
+                <w:szCs w:val="24"/>
+              </w:rPr>
+              <w:t xml:space="preserve"> pour les pages connexion et inscription</w:t>
+            </w:r>
+          </w:p>
+        </w:tc>
+        <w:tc>
+          <w:tcPr>
+            <w:tcW w:w="2924" w:type="dxa"/>
+            <w:shd w:val="clear" w:color="auto" w:fill="FFFFFF" w:themeFill="background1"/>
+          </w:tcPr>
+          <w:p>
+            <w:pPr>
+              <w:pStyle w:val="Paragraphedeliste"/>
+              <w:numPr>
+                <w:ilvl w:val="0"/>
+                <w:numId w:val="3"/>
+              </w:numPr>
+              <w:cnfStyle w:val="000000100000" w:firstRow="0" w:lastRow="0" w:firstColumn="0" w:lastColumn="0" w:oddVBand="0" w:evenVBand="0" w:oddHBand="1" w:evenHBand="0" w:firstRowFirstColumn="0" w:firstRowLastColumn="0" w:lastRowFirstColumn="0" w:lastRowLastColumn="0"/>
+              <w:rPr>
+                <w:sz w:val="24"/>
+                <w:szCs w:val="24"/>
+              </w:rPr>
+            </w:pPr>
+            <w:r>
+              <w:rPr>
+                <w:sz w:val="24"/>
+                <w:szCs w:val="24"/>
+              </w:rPr>
+              <w:t xml:space="preserve">Express </w:t>
+            </w:r>
+            <w:proofErr w:type="spellStart"/>
+            <w:r>
+              <w:rPr>
+                <w:sz w:val="24"/>
+                <w:szCs w:val="24"/>
+              </w:rPr>
+              <w:t>validator</w:t>
+            </w:r>
+            <w:proofErr w:type="spellEnd"/>
+            <w:r>
+              <w:rPr>
+                <w:sz w:val="24"/>
+                <w:szCs w:val="24"/>
+              </w:rPr>
+              <w:t xml:space="preserve"> pour les pages connexion et inscription</w:t>
+            </w:r>
+          </w:p>
+          <w:p>
+            <w:pPr>
+              <w:pStyle w:val="Paragraphedeliste"/>
+              <w:numPr>
+                <w:ilvl w:val="0"/>
+                <w:numId w:val="3"/>
+              </w:numPr>
+              <w:cnfStyle w:val="000000100000" w:firstRow="0" w:lastRow="0" w:firstColumn="0" w:lastColumn="0" w:oddVBand="0" w:evenVBand="0" w:oddHBand="1" w:evenHBand="0" w:firstRowFirstColumn="0" w:firstRowLastColumn="0" w:lastRowFirstColumn="0" w:lastRowLastColumn="0"/>
+              <w:rPr>
+                <w:sz w:val="24"/>
+                <w:szCs w:val="24"/>
+              </w:rPr>
+            </w:pPr>
+            <w:r>
+              <w:rPr>
+                <w:sz w:val="24"/>
+                <w:szCs w:val="24"/>
+              </w:rPr>
+              <w:t>Insertion de comptes dans la BD</w:t>
+            </w:r>
+          </w:p>
+          <w:p>
+            <w:pPr>
+              <w:cnfStyle w:val="000000100000" w:firstRow="0" w:lastRow="0" w:firstColumn="0" w:lastColumn="0" w:oddVBand="0" w:evenVBand="0" w:oddHBand="1" w:evenHBand="0" w:firstRowFirstColumn="0" w:firstRowLastColumn="0" w:lastRowFirstColumn="0" w:lastRowLastColumn="0"/>
+              <w:rPr>
+                <w:sz w:val="24"/>
+                <w:szCs w:val="24"/>
+              </w:rPr>
+            </w:pPr>
+            <w:r>
+              <w:rPr>
+                <w:sz w:val="24"/>
+                <w:szCs w:val="24"/>
+              </w:rPr>
+              <w:t>Connexion à un compte de la BD</w:t>
+            </w:r>
+          </w:p>
+        </w:tc>
+        <w:tc>
+          <w:tcPr>
+            <w:tcW w:w="2695" w:type="dxa"/>
+            <w:shd w:val="clear" w:color="auto" w:fill="FFFFFF" w:themeFill="background1"/>
+          </w:tcPr>
+          <w:p>
+            <w:pPr>
+              <w:cnfStyle w:val="000000100000" w:firstRow="0" w:lastRow="0" w:firstColumn="0" w:lastColumn="0" w:oddVBand="0" w:evenVBand="0" w:oddHBand="1" w:evenHBand="0" w:firstRowFirstColumn="0" w:firstRowLastColumn="0" w:lastRowFirstColumn="0" w:lastRowLastColumn="0"/>
+              <w:rPr>
+                <w:sz w:val="24"/>
+                <w:szCs w:val="24"/>
+              </w:rPr>
+            </w:pPr>
+            <w:r>
+              <w:rPr>
+                <w:sz w:val="24"/>
+                <w:szCs w:val="24"/>
+              </w:rPr>
+              <w:t>Révisions fréquentes de l’architecture de la BD.</w:t>
+            </w:r>
+          </w:p>
+        </w:tc>
+      </w:tr>
+      <w:tr>
+        <w:trPr>
+          <w:cnfStyle w:val="000000010000" w:firstRow="0" w:lastRow="0" w:firstColumn="0" w:lastColumn="0" w:oddVBand="0" w:evenVBand="0" w:oddHBand="0" w:evenHBand="1" w:firstRowFirstColumn="0" w:firstRowLastColumn="0" w:lastRowFirstColumn="0" w:lastRowLastColumn="0"/>
+          <w:trHeight w:val="4195"/>
+        </w:trPr>
+        <w:tc>
+          <w:tcPr>
+            <w:cnfStyle w:val="001000000000" w:firstRow="0" w:lastRow="0" w:firstColumn="1" w:lastColumn="0" w:oddVBand="0" w:evenVBand="0" w:oddHBand="0" w:evenHBand="0" w:firstRowFirstColumn="0" w:firstRowLastColumn="0" w:lastRowFirstColumn="0" w:lastRowLastColumn="0"/>
+            <w:tcW w:w="2685" w:type="dxa"/>
+            <w:shd w:val="clear" w:color="auto" w:fill="FFFFFF" w:themeFill="background1"/>
+          </w:tcPr>
+          <w:p>
+            <w:pPr>
+              <w:rPr>
+                <w:sz w:val="24"/>
+              </w:rPr>
+            </w:pPr>
+            <w:r>
+              <w:rPr>
+                <w:sz w:val="24"/>
+              </w:rPr>
+              <w:lastRenderedPageBreak/>
+              <w:t>Félix Hoang-</w:t>
+            </w:r>
+            <w:proofErr w:type="spellStart"/>
+            <w:r>
+              <w:rPr>
+                <w:sz w:val="24"/>
+              </w:rPr>
+              <w:t>Yip</w:t>
+            </w:r>
+            <w:proofErr w:type="spellEnd"/>
+          </w:p>
+        </w:tc>
+        <w:tc>
+          <w:tcPr>
+            <w:tcW w:w="2948" w:type="dxa"/>
+            <w:shd w:val="clear" w:color="auto" w:fill="FFFFFF" w:themeFill="background1"/>
+          </w:tcPr>
+          <w:p>
+            <w:pPr>
+              <w:cnfStyle w:val="000000010000" w:firstRow="0" w:lastRow="0" w:firstColumn="0" w:lastColumn="0" w:oddVBand="0" w:evenVBand="0" w:oddHBand="0" w:evenHBand="1" w:firstRowFirstColumn="0" w:firstRowLastColumn="0" w:lastRowFirstColumn="0" w:lastRowLastColumn="0"/>
+              <w:rPr>
+                <w:sz w:val="24"/>
+                <w:szCs w:val="24"/>
+              </w:rPr>
+            </w:pPr>
+          </w:p>
+        </w:tc>
+        <w:tc>
+          <w:tcPr>
+            <w:tcW w:w="2924" w:type="dxa"/>
+            <w:shd w:val="clear" w:color="auto" w:fill="FFFFFF" w:themeFill="background1"/>
+          </w:tcPr>
+          <w:p>
+            <w:pPr>
+              <w:cnfStyle w:val="000000010000" w:firstRow="0" w:lastRow="0" w:firstColumn="0" w:lastColumn="0" w:oddVBand="0" w:evenVBand="0" w:oddHBand="0" w:evenHBand="1" w:firstRowFirstColumn="0" w:firstRowLastColumn="0" w:lastRowFirstColumn="0" w:lastRowLastColumn="0"/>
+              <w:rPr>
+                <w:sz w:val="24"/>
+                <w:szCs w:val="24"/>
+              </w:rPr>
+            </w:pPr>
+          </w:p>
+        </w:tc>
+        <w:tc>
+          <w:tcPr>
+            <w:tcW w:w="2695" w:type="dxa"/>
+            <w:shd w:val="clear" w:color="auto" w:fill="FFFFFF" w:themeFill="background1"/>
+          </w:tcPr>
+          <w:p>
+            <w:pPr>
+              <w:cnfStyle w:val="000000010000" w:firstRow="0" w:lastRow="0" w:firstColumn="0" w:lastColumn="0" w:oddVBand="0" w:evenVBand="0" w:oddHBand="0" w:evenHBand="1" w:firstRowFirstColumn="0" w:firstRowLastColumn="0" w:lastRowFirstColumn="0" w:lastRowLastColumn="0"/>
+              <w:rPr>
+                <w:sz w:val="24"/>
+                <w:szCs w:val="24"/>
+              </w:rPr>
+            </w:pPr>
+          </w:p>
+        </w:tc>
+      </w:tr>
+    </w:tbl>
+    <w:p/>
     <w:p/>
     <w:sectPr>
       <w:pgSz w:w="12240" w:h="15840"/>

</xml_diff>

<commit_message>
Derniers changements aux documents et modification exigences NF
</commit_message>
<xml_diff>
--- a/Documents/SuiviSprint.docx
+++ b/Documents/SuiviSprint.docx
@@ -8,12 +8,14 @@
           <w:lang w:val="en-CA"/>
         </w:rPr>
       </w:pPr>
+      <w:proofErr w:type="gramStart"/>
       <w:r>
         <w:rPr>
           <w:lang w:val="en-CA"/>
         </w:rPr>
         <w:t>Équipe :</w:t>
       </w:r>
+      <w:proofErr w:type="gramEnd"/>
       <w:r>
         <w:rPr>
           <w:lang w:val="en-CA"/>
@@ -1069,12 +1071,20 @@
           <w:lang w:val="en-CA"/>
         </w:rPr>
       </w:pPr>
+      <w:proofErr w:type="gramStart"/>
       <w:r>
         <w:rPr>
           <w:lang w:val="en-CA"/>
         </w:rPr>
         <w:lastRenderedPageBreak/>
-        <w:t xml:space="preserve">Équipe : </w:t>
+        <w:t>Équipe :</w:t>
+      </w:r>
+      <w:proofErr w:type="gramEnd"/>
+      <w:r>
+        <w:rPr>
+          <w:lang w:val="en-CA"/>
+        </w:rPr>
+        <w:t xml:space="preserve"> </w:t>
       </w:r>
       <w:r>
         <w:rPr>
@@ -1855,12 +1865,20 @@
           <w:lang w:val="en-CA"/>
         </w:rPr>
       </w:pPr>
+      <w:proofErr w:type="gramStart"/>
       <w:r>
         <w:rPr>
           <w:lang w:val="en-CA"/>
         </w:rPr>
         <w:lastRenderedPageBreak/>
-        <w:t xml:space="preserve">Équipe : </w:t>
+        <w:t>Équipe :</w:t>
+      </w:r>
+      <w:proofErr w:type="gramEnd"/>
+      <w:r>
+        <w:rPr>
+          <w:lang w:val="en-CA"/>
+        </w:rPr>
+        <w:t xml:space="preserve"> </w:t>
       </w:r>
       <w:r>
         <w:rPr>
@@ -1911,13 +1929,7 @@
         <w:rPr>
           <w:u w:val="single"/>
         </w:rPr>
-        <w:t>2024-02-2</w:t>
-      </w:r>
-      <w:r>
-        <w:rPr>
-          <w:u w:val="single"/>
-        </w:rPr>
-        <w:t>8</w:t>
+        <w:t>2024-02-28</w:t>
       </w:r>
       <w:r>
         <w:rPr>
@@ -2040,12 +2052,128 @@
           </w:tcPr>
           <w:p>
             <w:pPr>
+              <w:pStyle w:val="Paragraphedeliste"/>
+              <w:numPr>
+                <w:ilvl w:val="0"/>
+                <w:numId w:val="10"/>
+              </w:numPr>
               <w:cnfStyle w:val="000000100000" w:firstRow="0" w:lastRow="0" w:firstColumn="0" w:lastColumn="0" w:oddVBand="0" w:evenVBand="0" w:oddHBand="1" w:evenHBand="0" w:firstRowFirstColumn="0" w:firstRowLastColumn="0" w:lastRowFirstColumn="0" w:lastRowLastColumn="0"/>
               <w:rPr>
                 <w:sz w:val="24"/>
                 <w:szCs w:val="24"/>
               </w:rPr>
             </w:pPr>
+            <w:r>
+              <w:rPr>
+                <w:sz w:val="24"/>
+                <w:szCs w:val="24"/>
+              </w:rPr>
+              <w:t>Finaliser Méthodologie de travail</w:t>
+            </w:r>
+          </w:p>
+          <w:p>
+            <w:pPr>
+              <w:pStyle w:val="Paragraphedeliste"/>
+              <w:numPr>
+                <w:ilvl w:val="0"/>
+                <w:numId w:val="10"/>
+              </w:numPr>
+              <w:cnfStyle w:val="000000100000" w:firstRow="0" w:lastRow="0" w:firstColumn="0" w:lastColumn="0" w:oddVBand="0" w:evenVBand="0" w:oddHBand="1" w:evenHBand="0" w:firstRowFirstColumn="0" w:firstRowLastColumn="0" w:lastRowFirstColumn="0" w:lastRowLastColumn="0"/>
+              <w:rPr>
+                <w:sz w:val="24"/>
+                <w:szCs w:val="24"/>
+              </w:rPr>
+            </w:pPr>
+            <w:r>
+              <w:rPr>
+                <w:sz w:val="24"/>
+                <w:szCs w:val="24"/>
+              </w:rPr>
+              <w:t xml:space="preserve">Ajouter des éléments dans </w:t>
+            </w:r>
+            <w:proofErr w:type="spellStart"/>
+            <w:r>
+              <w:rPr>
+                <w:sz w:val="24"/>
+                <w:szCs w:val="24"/>
+              </w:rPr>
+              <w:t>principal.ejs</w:t>
+            </w:r>
+            <w:proofErr w:type="spellEnd"/>
+          </w:p>
+          <w:p>
+            <w:pPr>
+              <w:pStyle w:val="Paragraphedeliste"/>
+              <w:numPr>
+                <w:ilvl w:val="0"/>
+                <w:numId w:val="10"/>
+              </w:numPr>
+              <w:cnfStyle w:val="000000100000" w:firstRow="0" w:lastRow="0" w:firstColumn="0" w:lastColumn="0" w:oddVBand="0" w:evenVBand="0" w:oddHBand="1" w:evenHBand="0" w:firstRowFirstColumn="0" w:firstRowLastColumn="0" w:lastRowFirstColumn="0" w:lastRowLastColumn="0"/>
+              <w:rPr>
+                <w:sz w:val="24"/>
+                <w:szCs w:val="24"/>
+              </w:rPr>
+            </w:pPr>
+            <w:r>
+              <w:rPr>
+                <w:sz w:val="24"/>
+                <w:szCs w:val="24"/>
+              </w:rPr>
+              <w:t xml:space="preserve">Changement de page par </w:t>
+            </w:r>
+            <w:proofErr w:type="spellStart"/>
+            <w:r>
+              <w:rPr>
+                <w:sz w:val="24"/>
+                <w:szCs w:val="24"/>
+              </w:rPr>
+              <w:t>planet</w:t>
+            </w:r>
+            <w:proofErr w:type="spellEnd"/>
+          </w:p>
+          <w:p>
+            <w:pPr>
+              <w:pStyle w:val="Paragraphedeliste"/>
+              <w:numPr>
+                <w:ilvl w:val="0"/>
+                <w:numId w:val="10"/>
+              </w:numPr>
+              <w:cnfStyle w:val="000000100000" w:firstRow="0" w:lastRow="0" w:firstColumn="0" w:lastColumn="0" w:oddVBand="0" w:evenVBand="0" w:oddHBand="1" w:evenHBand="0" w:firstRowFirstColumn="0" w:firstRowLastColumn="0" w:lastRowFirstColumn="0" w:lastRowLastColumn="0"/>
+              <w:rPr>
+                <w:sz w:val="24"/>
+                <w:szCs w:val="24"/>
+              </w:rPr>
+            </w:pPr>
+            <w:r>
+              <w:rPr>
+                <w:sz w:val="24"/>
+                <w:szCs w:val="24"/>
+              </w:rPr>
+              <w:t>Créer</w:t>
+            </w:r>
+            <w:r>
+              <w:rPr>
+                <w:sz w:val="24"/>
+                <w:szCs w:val="24"/>
+              </w:rPr>
+              <w:t xml:space="preserve"> et faire</w:t>
+            </w:r>
+            <w:r>
+              <w:rPr>
+                <w:sz w:val="24"/>
+                <w:szCs w:val="24"/>
+              </w:rPr>
+              <w:t xml:space="preserve"> </w:t>
+            </w:r>
+            <w:proofErr w:type="spellStart"/>
+            <w:r>
+              <w:rPr>
+                <w:sz w:val="24"/>
+                <w:szCs w:val="24"/>
+              </w:rPr>
+              <w:t>recu-billet.ejs</w:t>
+            </w:r>
+            <w:proofErr w:type="spellEnd"/>
           </w:p>
         </w:tc>
         <w:tc>
@@ -2055,12 +2183,108 @@
           </w:tcPr>
           <w:p>
             <w:pPr>
+              <w:pStyle w:val="Paragraphedeliste"/>
+              <w:numPr>
+                <w:ilvl w:val="0"/>
+                <w:numId w:val="10"/>
+              </w:numPr>
               <w:cnfStyle w:val="000000100000" w:firstRow="0" w:lastRow="0" w:firstColumn="0" w:lastColumn="0" w:oddVBand="0" w:evenVBand="0" w:oddHBand="1" w:evenHBand="0" w:firstRowFirstColumn="0" w:firstRowLastColumn="0" w:lastRowFirstColumn="0" w:lastRowLastColumn="0"/>
               <w:rPr>
                 <w:sz w:val="24"/>
                 <w:szCs w:val="24"/>
               </w:rPr>
             </w:pPr>
+            <w:r>
+              <w:rPr>
+                <w:sz w:val="24"/>
+                <w:szCs w:val="24"/>
+              </w:rPr>
+              <w:t>Connexion à la base de données.</w:t>
+            </w:r>
+          </w:p>
+          <w:p>
+            <w:pPr>
+              <w:pStyle w:val="Paragraphedeliste"/>
+              <w:numPr>
+                <w:ilvl w:val="0"/>
+                <w:numId w:val="10"/>
+              </w:numPr>
+              <w:cnfStyle w:val="000000100000" w:firstRow="0" w:lastRow="0" w:firstColumn="0" w:lastColumn="0" w:oddVBand="0" w:evenVBand="0" w:oddHBand="1" w:evenHBand="0" w:firstRowFirstColumn="0" w:firstRowLastColumn="0" w:lastRowFirstColumn="0" w:lastRowLastColumn="0"/>
+              <w:rPr>
+                <w:sz w:val="24"/>
+                <w:szCs w:val="24"/>
+              </w:rPr>
+            </w:pPr>
+            <w:r>
+              <w:rPr>
+                <w:sz w:val="24"/>
+                <w:szCs w:val="24"/>
+              </w:rPr>
+              <w:t>Finalisation du Bootstrap de la page.</w:t>
+            </w:r>
+          </w:p>
+          <w:p>
+            <w:pPr>
+              <w:pStyle w:val="Paragraphedeliste"/>
+              <w:numPr>
+                <w:ilvl w:val="0"/>
+                <w:numId w:val="10"/>
+              </w:numPr>
+              <w:cnfStyle w:val="000000100000" w:firstRow="0" w:lastRow="0" w:firstColumn="0" w:lastColumn="0" w:oddVBand="0" w:evenVBand="0" w:oddHBand="1" w:evenHBand="0" w:firstRowFirstColumn="0" w:firstRowLastColumn="0" w:lastRowFirstColumn="0" w:lastRowLastColumn="0"/>
+              <w:rPr>
+                <w:sz w:val="24"/>
+                <w:szCs w:val="24"/>
+              </w:rPr>
+            </w:pPr>
+            <w:r>
+              <w:rPr>
+                <w:sz w:val="24"/>
+                <w:szCs w:val="24"/>
+              </w:rPr>
+              <w:t>README</w:t>
+            </w:r>
+          </w:p>
+          <w:p>
+            <w:pPr>
+              <w:pStyle w:val="Paragraphedeliste"/>
+              <w:numPr>
+                <w:ilvl w:val="0"/>
+                <w:numId w:val="10"/>
+              </w:numPr>
+              <w:cnfStyle w:val="000000100000" w:firstRow="0" w:lastRow="0" w:firstColumn="0" w:lastColumn="0" w:oddVBand="0" w:evenVBand="0" w:oddHBand="1" w:evenHBand="0" w:firstRowFirstColumn="0" w:firstRowLastColumn="0" w:lastRowFirstColumn="0" w:lastRowLastColumn="0"/>
+              <w:rPr>
+                <w:sz w:val="24"/>
+                <w:szCs w:val="24"/>
+              </w:rPr>
+            </w:pPr>
+            <w:r>
+              <w:rPr>
+                <w:sz w:val="24"/>
+                <w:szCs w:val="24"/>
+              </w:rPr>
+              <w:t>Finaliser re</w:t>
+            </w:r>
+            <w:r>
+              <w:rPr>
+                <w:sz w:val="24"/>
+                <w:szCs w:val="24"/>
+              </w:rPr>
+              <w:t>ç</w:t>
+            </w:r>
+            <w:r>
+              <w:rPr>
+                <w:sz w:val="24"/>
+                <w:szCs w:val="24"/>
+              </w:rPr>
+              <w:t>u-billet</w:t>
+            </w:r>
+            <w:r>
+              <w:rPr>
+                <w:sz w:val="24"/>
+                <w:szCs w:val="24"/>
+              </w:rPr>
+              <w:t xml:space="preserve"> (optionnel)</w:t>
+            </w:r>
           </w:p>
         </w:tc>
         <w:tc>
@@ -2076,6 +2300,27 @@
                 <w:szCs w:val="24"/>
               </w:rPr>
             </w:pPr>
+            <w:r>
+              <w:rPr>
+                <w:sz w:val="24"/>
+                <w:szCs w:val="24"/>
+              </w:rPr>
+              <w:t>Insertion de données de la base de données dans Boot</w:t>
+            </w:r>
+            <w:r>
+              <w:rPr>
+                <w:sz w:val="24"/>
+                <w:szCs w:val="24"/>
+              </w:rPr>
+              <w:t>s</w:t>
+            </w:r>
+            <w:r>
+              <w:rPr>
+                <w:sz w:val="24"/>
+                <w:szCs w:val="24"/>
+              </w:rPr>
+              <w:t>trap</w:t>
+            </w:r>
           </w:p>
         </w:tc>
       </w:tr>
@@ -2127,12 +2372,87 @@
           </w:tcPr>
           <w:p>
             <w:pPr>
+              <w:pStyle w:val="Paragraphedeliste"/>
+              <w:numPr>
+                <w:ilvl w:val="0"/>
+                <w:numId w:val="11"/>
+              </w:numPr>
               <w:cnfStyle w:val="000000010000" w:firstRow="0" w:lastRow="0" w:firstColumn="0" w:lastColumn="0" w:oddVBand="0" w:evenVBand="0" w:oddHBand="0" w:evenHBand="1" w:firstRowFirstColumn="0" w:firstRowLastColumn="0" w:lastRowFirstColumn="0" w:lastRowLastColumn="0"/>
               <w:rPr>
                 <w:sz w:val="24"/>
                 <w:szCs w:val="24"/>
               </w:rPr>
             </w:pPr>
+            <w:r>
+              <w:rPr>
+                <w:sz w:val="24"/>
+                <w:szCs w:val="24"/>
+              </w:rPr>
+              <w:t>Amélioration de la BD</w:t>
+            </w:r>
+          </w:p>
+          <w:p>
+            <w:pPr>
+              <w:pStyle w:val="Paragraphedeliste"/>
+              <w:numPr>
+                <w:ilvl w:val="0"/>
+                <w:numId w:val="11"/>
+              </w:numPr>
+              <w:cnfStyle w:val="000000010000" w:firstRow="0" w:lastRow="0" w:firstColumn="0" w:lastColumn="0" w:oddVBand="0" w:evenVBand="0" w:oddHBand="0" w:evenHBand="1" w:firstRowFirstColumn="0" w:firstRowLastColumn="0" w:lastRowFirstColumn="0" w:lastRowLastColumn="0"/>
+              <w:rPr>
+                <w:sz w:val="24"/>
+                <w:szCs w:val="24"/>
+              </w:rPr>
+            </w:pPr>
+            <w:r>
+              <w:rPr>
+                <w:sz w:val="24"/>
+                <w:szCs w:val="24"/>
+              </w:rPr>
+              <w:t>Script d’insertion</w:t>
+            </w:r>
+          </w:p>
+          <w:p>
+            <w:pPr>
+              <w:pStyle w:val="Paragraphedeliste"/>
+              <w:numPr>
+                <w:ilvl w:val="0"/>
+                <w:numId w:val="11"/>
+              </w:numPr>
+              <w:cnfStyle w:val="000000010000" w:firstRow="0" w:lastRow="0" w:firstColumn="0" w:lastColumn="0" w:oddVBand="0" w:evenVBand="0" w:oddHBand="0" w:evenHBand="1" w:firstRowFirstColumn="0" w:firstRowLastColumn="0" w:lastRowFirstColumn="0" w:lastRowLastColumn="0"/>
+              <w:rPr>
+                <w:sz w:val="24"/>
+                <w:szCs w:val="24"/>
+              </w:rPr>
+            </w:pPr>
+            <w:r>
+              <w:rPr>
+                <w:sz w:val="24"/>
+                <w:szCs w:val="24"/>
+              </w:rPr>
+              <w:t>Faire fonctionner la BD dans Docker</w:t>
+            </w:r>
+          </w:p>
+          <w:p>
+            <w:pPr>
+              <w:pStyle w:val="Paragraphedeliste"/>
+              <w:numPr>
+                <w:ilvl w:val="0"/>
+                <w:numId w:val="11"/>
+              </w:numPr>
+              <w:cnfStyle w:val="000000010000" w:firstRow="0" w:lastRow="0" w:firstColumn="0" w:lastColumn="0" w:oddVBand="0" w:evenVBand="0" w:oddHBand="0" w:evenHBand="1" w:firstRowFirstColumn="0" w:firstRowLastColumn="0" w:lastRowFirstColumn="0" w:lastRowLastColumn="0"/>
+              <w:rPr>
+                <w:sz w:val="24"/>
+                <w:szCs w:val="24"/>
+              </w:rPr>
+            </w:pPr>
+            <w:r>
+              <w:rPr>
+                <w:sz w:val="24"/>
+                <w:szCs w:val="24"/>
+              </w:rPr>
+              <w:t>Écriture du document d’explication pour initialiser la BD sur Docker</w:t>
+            </w:r>
           </w:p>
         </w:tc>
         <w:tc>
@@ -2142,12 +2462,45 @@
           </w:tcPr>
           <w:p>
             <w:pPr>
+              <w:pStyle w:val="Paragraphedeliste"/>
+              <w:numPr>
+                <w:ilvl w:val="0"/>
+                <w:numId w:val="11"/>
+              </w:numPr>
               <w:cnfStyle w:val="000000010000" w:firstRow="0" w:lastRow="0" w:firstColumn="0" w:lastColumn="0" w:oddVBand="0" w:evenVBand="0" w:oddHBand="0" w:evenHBand="1" w:firstRowFirstColumn="0" w:firstRowLastColumn="0" w:lastRowFirstColumn="0" w:lastRowLastColumn="0"/>
               <w:rPr>
                 <w:sz w:val="24"/>
                 <w:szCs w:val="24"/>
               </w:rPr>
             </w:pPr>
+            <w:r>
+              <w:rPr>
+                <w:sz w:val="24"/>
+                <w:szCs w:val="24"/>
+              </w:rPr>
+              <w:t>Remplir la page de documentation des planètes</w:t>
+            </w:r>
+          </w:p>
+          <w:p>
+            <w:pPr>
+              <w:pStyle w:val="Paragraphedeliste"/>
+              <w:numPr>
+                <w:ilvl w:val="0"/>
+                <w:numId w:val="11"/>
+              </w:numPr>
+              <w:cnfStyle w:val="000000010000" w:firstRow="0" w:lastRow="0" w:firstColumn="0" w:lastColumn="0" w:oddVBand="0" w:evenVBand="0" w:oddHBand="0" w:evenHBand="1" w:firstRowFirstColumn="0" w:firstRowLastColumn="0" w:lastRowFirstColumn="0" w:lastRowLastColumn="0"/>
+              <w:rPr>
+                <w:sz w:val="24"/>
+                <w:szCs w:val="24"/>
+              </w:rPr>
+            </w:pPr>
+            <w:r>
+              <w:rPr>
+                <w:sz w:val="24"/>
+                <w:szCs w:val="24"/>
+              </w:rPr>
+              <w:t>Intégrer la BD au site</w:t>
+            </w:r>
           </w:p>
         </w:tc>
         <w:tc>
@@ -2163,6 +2516,13 @@
                 <w:szCs w:val="24"/>
               </w:rPr>
             </w:pPr>
+            <w:r>
+              <w:rPr>
+                <w:sz w:val="24"/>
+                <w:szCs w:val="24"/>
+              </w:rPr>
+              <w:t>Utilisation d’une BD Oracle dans MySQL</w:t>
+            </w:r>
           </w:p>
         </w:tc>
       </w:tr>
@@ -2349,6 +2709,11 @@
           </w:p>
           <w:p>
             <w:pPr>
+              <w:pStyle w:val="Paragraphedeliste"/>
+              <w:numPr>
+                <w:ilvl w:val="0"/>
+                <w:numId w:val="3"/>
+              </w:numPr>
               <w:cnfStyle w:val="000000100000" w:firstRow="0" w:lastRow="0" w:firstColumn="0" w:lastColumn="0" w:oddVBand="0" w:evenVBand="0" w:oddHBand="1" w:evenHBand="0" w:firstRowFirstColumn="0" w:firstRowLastColumn="0" w:lastRowFirstColumn="0" w:lastRowLastColumn="0"/>
               <w:rPr>
                 <w:sz w:val="24"/>
@@ -2428,6 +2793,53 @@
           </w:tcPr>
           <w:p>
             <w:pPr>
+              <w:pStyle w:val="Paragraphedeliste"/>
+              <w:numPr>
+                <w:ilvl w:val="0"/>
+                <w:numId w:val="12"/>
+              </w:numPr>
+              <w:cnfStyle w:val="000000010000" w:firstRow="0" w:lastRow="0" w:firstColumn="0" w:lastColumn="0" w:oddVBand="0" w:evenVBand="0" w:oddHBand="0" w:evenHBand="1" w:firstRowFirstColumn="0" w:firstRowLastColumn="0" w:lastRowFirstColumn="0" w:lastRowLastColumn="0"/>
+              <w:rPr>
+                <w:sz w:val="24"/>
+                <w:szCs w:val="24"/>
+              </w:rPr>
+            </w:pPr>
+            <w:r>
+              <w:rPr>
+                <w:sz w:val="24"/>
+                <w:szCs w:val="24"/>
+              </w:rPr>
+              <w:t>Page de réservation (meilleure apparence)</w:t>
+            </w:r>
+          </w:p>
+          <w:p>
+            <w:pPr>
+              <w:pStyle w:val="Paragraphedeliste"/>
+              <w:numPr>
+                <w:ilvl w:val="0"/>
+                <w:numId w:val="12"/>
+              </w:numPr>
+              <w:cnfStyle w:val="000000010000" w:firstRow="0" w:lastRow="0" w:firstColumn="0" w:lastColumn="0" w:oddVBand="0" w:evenVBand="0" w:oddHBand="0" w:evenHBand="1" w:firstRowFirstColumn="0" w:firstRowLastColumn="0" w:lastRowFirstColumn="0" w:lastRowLastColumn="0"/>
+              <w:rPr>
+                <w:sz w:val="24"/>
+                <w:szCs w:val="24"/>
+              </w:rPr>
+            </w:pPr>
+            <w:r>
+              <w:rPr>
+                <w:sz w:val="24"/>
+                <w:szCs w:val="24"/>
+              </w:rPr>
+              <w:t>Finalisation de la méthodologie de travail</w:t>
+            </w:r>
+          </w:p>
+          <w:p>
+            <w:pPr>
+              <w:pStyle w:val="Paragraphedeliste"/>
+              <w:numPr>
+                <w:ilvl w:val="0"/>
+                <w:numId w:val="12"/>
+              </w:numPr>
               <w:cnfStyle w:val="000000010000" w:firstRow="0" w:lastRow="0" w:firstColumn="0" w:lastColumn="0" w:oddVBand="0" w:evenVBand="0" w:oddHBand="0" w:evenHBand="1" w:firstRowFirstColumn="0" w:firstRowLastColumn="0" w:lastRowFirstColumn="0" w:lastRowLastColumn="0"/>
               <w:rPr>
                 <w:sz w:val="24"/>
@@ -2443,12 +2855,24 @@
           </w:tcPr>
           <w:p>
             <w:pPr>
+              <w:pStyle w:val="Paragraphedeliste"/>
+              <w:numPr>
+                <w:ilvl w:val="0"/>
+                <w:numId w:val="12"/>
+              </w:numPr>
               <w:cnfStyle w:val="000000010000" w:firstRow="0" w:lastRow="0" w:firstColumn="0" w:lastColumn="0" w:oddVBand="0" w:evenVBand="0" w:oddHBand="0" w:evenHBand="1" w:firstRowFirstColumn="0" w:firstRowLastColumn="0" w:lastRowFirstColumn="0" w:lastRowLastColumn="0"/>
               <w:rPr>
                 <w:sz w:val="24"/>
                 <w:szCs w:val="24"/>
               </w:rPr>
             </w:pPr>
+            <w:r>
+              <w:rPr>
+                <w:sz w:val="24"/>
+                <w:szCs w:val="24"/>
+              </w:rPr>
+              <w:t>Finaliser la page d’apparence</w:t>
+            </w:r>
           </w:p>
         </w:tc>
         <w:tc>
@@ -2483,6 +2907,119 @@
 <file path=word/numbering.xml><?xml version="1.0" encoding="utf-8"?>
 <w:numbering xmlns:wpc="http://schemas.microsoft.com/office/word/2010/wordprocessingCanvas" xmlns:cx="http://schemas.microsoft.com/office/drawing/2014/chartex" xmlns:cx1="http://schemas.microsoft.com/office/drawing/2015/9/8/chartex" xmlns:cx2="http://schemas.microsoft.com/office/drawing/2015/10/21/chartex" xmlns:cx3="http://schemas.microsoft.com/office/drawing/2016/5/9/chartex" xmlns:cx4="http://schemas.microsoft.com/office/drawing/2016/5/10/chartex" xmlns:cx5="http://schemas.microsoft.com/office/drawing/2016/5/11/chartex" xmlns:cx6="http://schemas.microsoft.com/office/drawing/2016/5/12/chartex" xmlns:cx7="http://schemas.microsoft.com/office/drawing/2016/5/13/chartex" xmlns:cx8="http://schemas.microsoft.com/office/drawing/2016/5/14/chartex" xmlns:mc="http://schemas.openxmlformats.org/markup-compatibility/2006" xmlns:aink="http://schemas.microsoft.com/office/drawing/2016/ink" xmlns:am3d="http://schemas.microsoft.com/office/drawing/2017/model3d" xmlns:o="urn:schemas-microsoft-com:office:office" xmlns:oel="http://schemas.microsoft.com/office/2019/extlst" xmlns:r="http://schemas.openxmlformats.org/officeDocument/2006/relationships" xmlns:m="http://schemas.openxmlformats.org/officeDocument/2006/math" xmlns:v="urn:schemas-microsoft-com:vml" xmlns:wp14="http://schemas.microsoft.com/office/word/2010/wordprocessingDrawing" xmlns:wp="http://schemas.openxmlformats.org/drawingml/2006/wordprocessingDrawing" xmlns:w10="urn:schemas-microsoft-com:office:word" xmlns:w="http://schemas.openxmlformats.org/wordprocessingml/2006/main" xmlns:w14="http://schemas.microsoft.com/office/word/2010/wordml" xmlns:w15="http://schemas.microsoft.com/office/word/2012/wordml" xmlns:w16cex="http://schemas.microsoft.com/office/word/2018/wordml/cex" xmlns:w16cid="http://schemas.microsoft.com/office/word/2016/wordml/cid" xmlns:w16="http://schemas.microsoft.com/office/word/2018/wordml" xmlns:w16sdtdh="http://schemas.microsoft.com/office/word/2020/wordml/sdtdatahash" xmlns:w16se="http://schemas.microsoft.com/office/word/2015/wordml/symex" xmlns:wpg="http://schemas.microsoft.com/office/word/2010/wordprocessingGroup" xmlns:wpi="http://schemas.microsoft.com/office/word/2010/wordprocessingInk" xmlns:wne="http://schemas.microsoft.com/office/word/2006/wordml" xmlns:wps="http://schemas.microsoft.com/office/word/2010/wordprocessingShape" mc:Ignorable="w14 w15 w16se w16cid w16 w16cex w16sdtdh wp14">
   <w:abstractNum w:abstractNumId="0" w15:restartNumberingAfterBreak="0">
+    <w:nsid w:val="08334991"/>
+    <w:multiLevelType w:val="hybridMultilevel"/>
+    <w:tmpl w:val="E1B2F05E"/>
+    <w:lvl w:ilvl="0" w:tplc="0C0C0001">
+      <w:start w:val="1"/>
+      <w:numFmt w:val="bullet"/>
+      <w:lvlText w:val=""/>
+      <w:lvlJc w:val="left"/>
+      <w:pPr>
+        <w:ind w:left="720" w:hanging="360"/>
+      </w:pPr>
+      <w:rPr>
+        <w:rFonts w:ascii="Symbol" w:hAnsi="Symbol" w:hint="default"/>
+      </w:rPr>
+    </w:lvl>
+    <w:lvl w:ilvl="1" w:tplc="0C0C0003" w:tentative="1">
+      <w:start w:val="1"/>
+      <w:numFmt w:val="bullet"/>
+      <w:lvlText w:val="o"/>
+      <w:lvlJc w:val="left"/>
+      <w:pPr>
+        <w:ind w:left="1440" w:hanging="360"/>
+      </w:pPr>
+      <w:rPr>
+        <w:rFonts w:ascii="Courier New" w:hAnsi="Courier New" w:cs="Courier New" w:hint="default"/>
+      </w:rPr>
+    </w:lvl>
+    <w:lvl w:ilvl="2" w:tplc="0C0C0005" w:tentative="1">
+      <w:start w:val="1"/>
+      <w:numFmt w:val="bullet"/>
+      <w:lvlText w:val=""/>
+      <w:lvlJc w:val="left"/>
+      <w:pPr>
+        <w:ind w:left="2160" w:hanging="360"/>
+      </w:pPr>
+      <w:rPr>
+        <w:rFonts w:ascii="Wingdings" w:hAnsi="Wingdings" w:hint="default"/>
+      </w:rPr>
+    </w:lvl>
+    <w:lvl w:ilvl="3" w:tplc="0C0C0001" w:tentative="1">
+      <w:start w:val="1"/>
+      <w:numFmt w:val="bullet"/>
+      <w:lvlText w:val=""/>
+      <w:lvlJc w:val="left"/>
+      <w:pPr>
+        <w:ind w:left="2880" w:hanging="360"/>
+      </w:pPr>
+      <w:rPr>
+        <w:rFonts w:ascii="Symbol" w:hAnsi="Symbol" w:hint="default"/>
+      </w:rPr>
+    </w:lvl>
+    <w:lvl w:ilvl="4" w:tplc="0C0C0003" w:tentative="1">
+      <w:start w:val="1"/>
+      <w:numFmt w:val="bullet"/>
+      <w:lvlText w:val="o"/>
+      <w:lvlJc w:val="left"/>
+      <w:pPr>
+        <w:ind w:left="3600" w:hanging="360"/>
+      </w:pPr>
+      <w:rPr>
+        <w:rFonts w:ascii="Courier New" w:hAnsi="Courier New" w:cs="Courier New" w:hint="default"/>
+      </w:rPr>
+    </w:lvl>
+    <w:lvl w:ilvl="5" w:tplc="0C0C0005" w:tentative="1">
+      <w:start w:val="1"/>
+      <w:numFmt w:val="bullet"/>
+      <w:lvlText w:val=""/>
+      <w:lvlJc w:val="left"/>
+      <w:pPr>
+        <w:ind w:left="4320" w:hanging="360"/>
+      </w:pPr>
+      <w:rPr>
+        <w:rFonts w:ascii="Wingdings" w:hAnsi="Wingdings" w:hint="default"/>
+      </w:rPr>
+    </w:lvl>
+    <w:lvl w:ilvl="6" w:tplc="0C0C0001" w:tentative="1">
+      <w:start w:val="1"/>
+      <w:numFmt w:val="bullet"/>
+      <w:lvlText w:val=""/>
+      <w:lvlJc w:val="left"/>
+      <w:pPr>
+        <w:ind w:left="5040" w:hanging="360"/>
+      </w:pPr>
+      <w:rPr>
+        <w:rFonts w:ascii="Symbol" w:hAnsi="Symbol" w:hint="default"/>
+      </w:rPr>
+    </w:lvl>
+    <w:lvl w:ilvl="7" w:tplc="0C0C0003" w:tentative="1">
+      <w:start w:val="1"/>
+      <w:numFmt w:val="bullet"/>
+      <w:lvlText w:val="o"/>
+      <w:lvlJc w:val="left"/>
+      <w:pPr>
+        <w:ind w:left="5760" w:hanging="360"/>
+      </w:pPr>
+      <w:rPr>
+        <w:rFonts w:ascii="Courier New" w:hAnsi="Courier New" w:cs="Courier New" w:hint="default"/>
+      </w:rPr>
+    </w:lvl>
+    <w:lvl w:ilvl="8" w:tplc="0C0C0005" w:tentative="1">
+      <w:start w:val="1"/>
+      <w:numFmt w:val="bullet"/>
+      <w:lvlText w:val=""/>
+      <w:lvlJc w:val="left"/>
+      <w:pPr>
+        <w:ind w:left="6480" w:hanging="360"/>
+      </w:pPr>
+      <w:rPr>
+        <w:rFonts w:ascii="Wingdings" w:hAnsi="Wingdings" w:hint="default"/>
+      </w:rPr>
+    </w:lvl>
+  </w:abstractNum>
+  <w:abstractNum w:abstractNumId="1" w15:restartNumberingAfterBreak="0">
     <w:nsid w:val="28F73336"/>
     <w:multiLevelType w:val="hybridMultilevel"/>
     <w:tmpl w:val="693A57C0"/>
@@ -2595,7 +3132,232 @@
       </w:rPr>
     </w:lvl>
   </w:abstractNum>
-  <w:abstractNum w:abstractNumId="1" w15:restartNumberingAfterBreak="0">
+  <w:abstractNum w:abstractNumId="2" w15:restartNumberingAfterBreak="0">
+    <w:nsid w:val="3727097B"/>
+    <w:multiLevelType w:val="hybridMultilevel"/>
+    <w:tmpl w:val="09E044D2"/>
+    <w:lvl w:ilvl="0" w:tplc="DC4CCBE8">
+      <w:numFmt w:val="bullet"/>
+      <w:lvlText w:val="-"/>
+      <w:lvlJc w:val="left"/>
+      <w:pPr>
+        <w:ind w:left="720" w:hanging="360"/>
+      </w:pPr>
+      <w:rPr>
+        <w:rFonts w:ascii="Calibri" w:eastAsiaTheme="minorHAnsi" w:hAnsi="Calibri" w:cs="Calibri" w:hint="default"/>
+      </w:rPr>
+    </w:lvl>
+    <w:lvl w:ilvl="1" w:tplc="0C0C0003" w:tentative="1">
+      <w:start w:val="1"/>
+      <w:numFmt w:val="bullet"/>
+      <w:lvlText w:val="o"/>
+      <w:lvlJc w:val="left"/>
+      <w:pPr>
+        <w:ind w:left="1440" w:hanging="360"/>
+      </w:pPr>
+      <w:rPr>
+        <w:rFonts w:ascii="Courier New" w:hAnsi="Courier New" w:cs="Courier New" w:hint="default"/>
+      </w:rPr>
+    </w:lvl>
+    <w:lvl w:ilvl="2" w:tplc="0C0C0005" w:tentative="1">
+      <w:start w:val="1"/>
+      <w:numFmt w:val="bullet"/>
+      <w:lvlText w:val=""/>
+      <w:lvlJc w:val="left"/>
+      <w:pPr>
+        <w:ind w:left="2160" w:hanging="360"/>
+      </w:pPr>
+      <w:rPr>
+        <w:rFonts w:ascii="Wingdings" w:hAnsi="Wingdings" w:hint="default"/>
+      </w:rPr>
+    </w:lvl>
+    <w:lvl w:ilvl="3" w:tplc="0C0C0001" w:tentative="1">
+      <w:start w:val="1"/>
+      <w:numFmt w:val="bullet"/>
+      <w:lvlText w:val=""/>
+      <w:lvlJc w:val="left"/>
+      <w:pPr>
+        <w:ind w:left="2880" w:hanging="360"/>
+      </w:pPr>
+      <w:rPr>
+        <w:rFonts w:ascii="Symbol" w:hAnsi="Symbol" w:hint="default"/>
+      </w:rPr>
+    </w:lvl>
+    <w:lvl w:ilvl="4" w:tplc="0C0C0003" w:tentative="1">
+      <w:start w:val="1"/>
+      <w:numFmt w:val="bullet"/>
+      <w:lvlText w:val="o"/>
+      <w:lvlJc w:val="left"/>
+      <w:pPr>
+        <w:ind w:left="3600" w:hanging="360"/>
+      </w:pPr>
+      <w:rPr>
+        <w:rFonts w:ascii="Courier New" w:hAnsi="Courier New" w:cs="Courier New" w:hint="default"/>
+      </w:rPr>
+    </w:lvl>
+    <w:lvl w:ilvl="5" w:tplc="0C0C0005" w:tentative="1">
+      <w:start w:val="1"/>
+      <w:numFmt w:val="bullet"/>
+      <w:lvlText w:val=""/>
+      <w:lvlJc w:val="left"/>
+      <w:pPr>
+        <w:ind w:left="4320" w:hanging="360"/>
+      </w:pPr>
+      <w:rPr>
+        <w:rFonts w:ascii="Wingdings" w:hAnsi="Wingdings" w:hint="default"/>
+      </w:rPr>
+    </w:lvl>
+    <w:lvl w:ilvl="6" w:tplc="0C0C0001" w:tentative="1">
+      <w:start w:val="1"/>
+      <w:numFmt w:val="bullet"/>
+      <w:lvlText w:val=""/>
+      <w:lvlJc w:val="left"/>
+      <w:pPr>
+        <w:ind w:left="5040" w:hanging="360"/>
+      </w:pPr>
+      <w:rPr>
+        <w:rFonts w:ascii="Symbol" w:hAnsi="Symbol" w:hint="default"/>
+      </w:rPr>
+    </w:lvl>
+    <w:lvl w:ilvl="7" w:tplc="0C0C0003" w:tentative="1">
+      <w:start w:val="1"/>
+      <w:numFmt w:val="bullet"/>
+      <w:lvlText w:val="o"/>
+      <w:lvlJc w:val="left"/>
+      <w:pPr>
+        <w:ind w:left="5760" w:hanging="360"/>
+      </w:pPr>
+      <w:rPr>
+        <w:rFonts w:ascii="Courier New" w:hAnsi="Courier New" w:cs="Courier New" w:hint="default"/>
+      </w:rPr>
+    </w:lvl>
+    <w:lvl w:ilvl="8" w:tplc="0C0C0005" w:tentative="1">
+      <w:start w:val="1"/>
+      <w:numFmt w:val="bullet"/>
+      <w:lvlText w:val=""/>
+      <w:lvlJc w:val="left"/>
+      <w:pPr>
+        <w:ind w:left="6480" w:hanging="360"/>
+      </w:pPr>
+      <w:rPr>
+        <w:rFonts w:ascii="Wingdings" w:hAnsi="Wingdings" w:hint="default"/>
+      </w:rPr>
+    </w:lvl>
+  </w:abstractNum>
+  <w:abstractNum w:abstractNumId="3" w15:restartNumberingAfterBreak="0">
+    <w:nsid w:val="3C8B5292"/>
+    <w:multiLevelType w:val="hybridMultilevel"/>
+    <w:tmpl w:val="EF041FDE"/>
+    <w:lvl w:ilvl="0" w:tplc="0C0C0001">
+      <w:start w:val="1"/>
+      <w:numFmt w:val="bullet"/>
+      <w:lvlText w:val=""/>
+      <w:lvlJc w:val="left"/>
+      <w:pPr>
+        <w:ind w:left="720" w:hanging="360"/>
+      </w:pPr>
+      <w:rPr>
+        <w:rFonts w:ascii="Symbol" w:hAnsi="Symbol" w:hint="default"/>
+      </w:rPr>
+    </w:lvl>
+    <w:lvl w:ilvl="1" w:tplc="FFFFFFFF" w:tentative="1">
+      <w:start w:val="1"/>
+      <w:numFmt w:val="bullet"/>
+      <w:lvlText w:val="o"/>
+      <w:lvlJc w:val="left"/>
+      <w:pPr>
+        <w:ind w:left="1440" w:hanging="360"/>
+      </w:pPr>
+      <w:rPr>
+        <w:rFonts w:ascii="Courier New" w:hAnsi="Courier New" w:cs="Courier New" w:hint="default"/>
+      </w:rPr>
+    </w:lvl>
+    <w:lvl w:ilvl="2" w:tplc="FFFFFFFF" w:tentative="1">
+      <w:start w:val="1"/>
+      <w:numFmt w:val="bullet"/>
+      <w:lvlText w:val=""/>
+      <w:lvlJc w:val="left"/>
+      <w:pPr>
+        <w:ind w:left="2160" w:hanging="360"/>
+      </w:pPr>
+      <w:rPr>
+        <w:rFonts w:ascii="Wingdings" w:hAnsi="Wingdings" w:hint="default"/>
+      </w:rPr>
+    </w:lvl>
+    <w:lvl w:ilvl="3" w:tplc="FFFFFFFF" w:tentative="1">
+      <w:start w:val="1"/>
+      <w:numFmt w:val="bullet"/>
+      <w:lvlText w:val=""/>
+      <w:lvlJc w:val="left"/>
+      <w:pPr>
+        <w:ind w:left="2880" w:hanging="360"/>
+      </w:pPr>
+      <w:rPr>
+        <w:rFonts w:ascii="Symbol" w:hAnsi="Symbol" w:hint="default"/>
+      </w:rPr>
+    </w:lvl>
+    <w:lvl w:ilvl="4" w:tplc="FFFFFFFF" w:tentative="1">
+      <w:start w:val="1"/>
+      <w:numFmt w:val="bullet"/>
+      <w:lvlText w:val="o"/>
+      <w:lvlJc w:val="left"/>
+      <w:pPr>
+        <w:ind w:left="3600" w:hanging="360"/>
+      </w:pPr>
+      <w:rPr>
+        <w:rFonts w:ascii="Courier New" w:hAnsi="Courier New" w:cs="Courier New" w:hint="default"/>
+      </w:rPr>
+    </w:lvl>
+    <w:lvl w:ilvl="5" w:tplc="FFFFFFFF" w:tentative="1">
+      <w:start w:val="1"/>
+      <w:numFmt w:val="bullet"/>
+      <w:lvlText w:val=""/>
+      <w:lvlJc w:val="left"/>
+      <w:pPr>
+        <w:ind w:left="4320" w:hanging="360"/>
+      </w:pPr>
+      <w:rPr>
+        <w:rFonts w:ascii="Wingdings" w:hAnsi="Wingdings" w:hint="default"/>
+      </w:rPr>
+    </w:lvl>
+    <w:lvl w:ilvl="6" w:tplc="FFFFFFFF" w:tentative="1">
+      <w:start w:val="1"/>
+      <w:numFmt w:val="bullet"/>
+      <w:lvlText w:val=""/>
+      <w:lvlJc w:val="left"/>
+      <w:pPr>
+        <w:ind w:left="5040" w:hanging="360"/>
+      </w:pPr>
+      <w:rPr>
+        <w:rFonts w:ascii="Symbol" w:hAnsi="Symbol" w:hint="default"/>
+      </w:rPr>
+    </w:lvl>
+    <w:lvl w:ilvl="7" w:tplc="FFFFFFFF" w:tentative="1">
+      <w:start w:val="1"/>
+      <w:numFmt w:val="bullet"/>
+      <w:lvlText w:val="o"/>
+      <w:lvlJc w:val="left"/>
+      <w:pPr>
+        <w:ind w:left="5760" w:hanging="360"/>
+      </w:pPr>
+      <w:rPr>
+        <w:rFonts w:ascii="Courier New" w:hAnsi="Courier New" w:cs="Courier New" w:hint="default"/>
+      </w:rPr>
+    </w:lvl>
+    <w:lvl w:ilvl="8" w:tplc="FFFFFFFF" w:tentative="1">
+      <w:start w:val="1"/>
+      <w:numFmt w:val="bullet"/>
+      <w:lvlText w:val=""/>
+      <w:lvlJc w:val="left"/>
+      <w:pPr>
+        <w:ind w:left="6480" w:hanging="360"/>
+      </w:pPr>
+      <w:rPr>
+        <w:rFonts w:ascii="Wingdings" w:hAnsi="Wingdings" w:hint="default"/>
+      </w:rPr>
+    </w:lvl>
+  </w:abstractNum>
+  <w:abstractNum w:abstractNumId="4" w15:restartNumberingAfterBreak="0">
     <w:nsid w:val="479313D3"/>
     <w:multiLevelType w:val="hybridMultilevel"/>
     <w:tmpl w:val="95066A30"/>
@@ -2708,7 +3470,7 @@
       </w:rPr>
     </w:lvl>
   </w:abstractNum>
-  <w:abstractNum w:abstractNumId="2" w15:restartNumberingAfterBreak="0">
+  <w:abstractNum w:abstractNumId="5" w15:restartNumberingAfterBreak="0">
     <w:nsid w:val="4C66193F"/>
     <w:multiLevelType w:val="hybridMultilevel"/>
     <w:tmpl w:val="6F0A44F0"/>
@@ -2821,7 +3583,119 @@
       </w:rPr>
     </w:lvl>
   </w:abstractNum>
-  <w:abstractNum w:abstractNumId="3" w15:restartNumberingAfterBreak="0">
+  <w:abstractNum w:abstractNumId="6" w15:restartNumberingAfterBreak="0">
+    <w:nsid w:val="53E11536"/>
+    <w:multiLevelType w:val="hybridMultilevel"/>
+    <w:tmpl w:val="E8409EB2"/>
+    <w:lvl w:ilvl="0" w:tplc="DC4CCBE8">
+      <w:numFmt w:val="bullet"/>
+      <w:lvlText w:val="-"/>
+      <w:lvlJc w:val="left"/>
+      <w:pPr>
+        <w:ind w:left="720" w:hanging="360"/>
+      </w:pPr>
+      <w:rPr>
+        <w:rFonts w:ascii="Calibri" w:eastAsiaTheme="minorHAnsi" w:hAnsi="Calibri" w:cs="Calibri" w:hint="default"/>
+      </w:rPr>
+    </w:lvl>
+    <w:lvl w:ilvl="1" w:tplc="0C0C0003" w:tentative="1">
+      <w:start w:val="1"/>
+      <w:numFmt w:val="bullet"/>
+      <w:lvlText w:val="o"/>
+      <w:lvlJc w:val="left"/>
+      <w:pPr>
+        <w:ind w:left="1440" w:hanging="360"/>
+      </w:pPr>
+      <w:rPr>
+        <w:rFonts w:ascii="Courier New" w:hAnsi="Courier New" w:cs="Courier New" w:hint="default"/>
+      </w:rPr>
+    </w:lvl>
+    <w:lvl w:ilvl="2" w:tplc="0C0C0005" w:tentative="1">
+      <w:start w:val="1"/>
+      <w:numFmt w:val="bullet"/>
+      <w:lvlText w:val=""/>
+      <w:lvlJc w:val="left"/>
+      <w:pPr>
+        <w:ind w:left="2160" w:hanging="360"/>
+      </w:pPr>
+      <w:rPr>
+        <w:rFonts w:ascii="Wingdings" w:hAnsi="Wingdings" w:hint="default"/>
+      </w:rPr>
+    </w:lvl>
+    <w:lvl w:ilvl="3" w:tplc="0C0C0001" w:tentative="1">
+      <w:start w:val="1"/>
+      <w:numFmt w:val="bullet"/>
+      <w:lvlText w:val=""/>
+      <w:lvlJc w:val="left"/>
+      <w:pPr>
+        <w:ind w:left="2880" w:hanging="360"/>
+      </w:pPr>
+      <w:rPr>
+        <w:rFonts w:ascii="Symbol" w:hAnsi="Symbol" w:hint="default"/>
+      </w:rPr>
+    </w:lvl>
+    <w:lvl w:ilvl="4" w:tplc="0C0C0003" w:tentative="1">
+      <w:start w:val="1"/>
+      <w:numFmt w:val="bullet"/>
+      <w:lvlText w:val="o"/>
+      <w:lvlJc w:val="left"/>
+      <w:pPr>
+        <w:ind w:left="3600" w:hanging="360"/>
+      </w:pPr>
+      <w:rPr>
+        <w:rFonts w:ascii="Courier New" w:hAnsi="Courier New" w:cs="Courier New" w:hint="default"/>
+      </w:rPr>
+    </w:lvl>
+    <w:lvl w:ilvl="5" w:tplc="0C0C0005" w:tentative="1">
+      <w:start w:val="1"/>
+      <w:numFmt w:val="bullet"/>
+      <w:lvlText w:val=""/>
+      <w:lvlJc w:val="left"/>
+      <w:pPr>
+        <w:ind w:left="4320" w:hanging="360"/>
+      </w:pPr>
+      <w:rPr>
+        <w:rFonts w:ascii="Wingdings" w:hAnsi="Wingdings" w:hint="default"/>
+      </w:rPr>
+    </w:lvl>
+    <w:lvl w:ilvl="6" w:tplc="0C0C0001" w:tentative="1">
+      <w:start w:val="1"/>
+      <w:numFmt w:val="bullet"/>
+      <w:lvlText w:val=""/>
+      <w:lvlJc w:val="left"/>
+      <w:pPr>
+        <w:ind w:left="5040" w:hanging="360"/>
+      </w:pPr>
+      <w:rPr>
+        <w:rFonts w:ascii="Symbol" w:hAnsi="Symbol" w:hint="default"/>
+      </w:rPr>
+    </w:lvl>
+    <w:lvl w:ilvl="7" w:tplc="0C0C0003" w:tentative="1">
+      <w:start w:val="1"/>
+      <w:numFmt w:val="bullet"/>
+      <w:lvlText w:val="o"/>
+      <w:lvlJc w:val="left"/>
+      <w:pPr>
+        <w:ind w:left="5760" w:hanging="360"/>
+      </w:pPr>
+      <w:rPr>
+        <w:rFonts w:ascii="Courier New" w:hAnsi="Courier New" w:cs="Courier New" w:hint="default"/>
+      </w:rPr>
+    </w:lvl>
+    <w:lvl w:ilvl="8" w:tplc="0C0C0005" w:tentative="1">
+      <w:start w:val="1"/>
+      <w:numFmt w:val="bullet"/>
+      <w:lvlText w:val=""/>
+      <w:lvlJc w:val="left"/>
+      <w:pPr>
+        <w:ind w:left="6480" w:hanging="360"/>
+      </w:pPr>
+      <w:rPr>
+        <w:rFonts w:ascii="Wingdings" w:hAnsi="Wingdings" w:hint="default"/>
+      </w:rPr>
+    </w:lvl>
+  </w:abstractNum>
+  <w:abstractNum w:abstractNumId="7" w15:restartNumberingAfterBreak="0">
     <w:nsid w:val="6A1322F6"/>
     <w:multiLevelType w:val="hybridMultilevel"/>
     <w:tmpl w:val="C14ACE12"/>
@@ -2934,7 +3808,119 @@
       </w:rPr>
     </w:lvl>
   </w:abstractNum>
-  <w:abstractNum w:abstractNumId="4" w15:restartNumberingAfterBreak="0">
+  <w:abstractNum w:abstractNumId="8" w15:restartNumberingAfterBreak="0">
+    <w:nsid w:val="76E617C0"/>
+    <w:multiLevelType w:val="hybridMultilevel"/>
+    <w:tmpl w:val="A6185F6C"/>
+    <w:lvl w:ilvl="0" w:tplc="DC4CCBE8">
+      <w:numFmt w:val="bullet"/>
+      <w:lvlText w:val="-"/>
+      <w:lvlJc w:val="left"/>
+      <w:pPr>
+        <w:ind w:left="720" w:hanging="360"/>
+      </w:pPr>
+      <w:rPr>
+        <w:rFonts w:ascii="Calibri" w:eastAsiaTheme="minorHAnsi" w:hAnsi="Calibri" w:cs="Calibri" w:hint="default"/>
+      </w:rPr>
+    </w:lvl>
+    <w:lvl w:ilvl="1" w:tplc="0C0C0003" w:tentative="1">
+      <w:start w:val="1"/>
+      <w:numFmt w:val="bullet"/>
+      <w:lvlText w:val="o"/>
+      <w:lvlJc w:val="left"/>
+      <w:pPr>
+        <w:ind w:left="1440" w:hanging="360"/>
+      </w:pPr>
+      <w:rPr>
+        <w:rFonts w:ascii="Courier New" w:hAnsi="Courier New" w:cs="Courier New" w:hint="default"/>
+      </w:rPr>
+    </w:lvl>
+    <w:lvl w:ilvl="2" w:tplc="0C0C0005" w:tentative="1">
+      <w:start w:val="1"/>
+      <w:numFmt w:val="bullet"/>
+      <w:lvlText w:val=""/>
+      <w:lvlJc w:val="left"/>
+      <w:pPr>
+        <w:ind w:left="2160" w:hanging="360"/>
+      </w:pPr>
+      <w:rPr>
+        <w:rFonts w:ascii="Wingdings" w:hAnsi="Wingdings" w:hint="default"/>
+      </w:rPr>
+    </w:lvl>
+    <w:lvl w:ilvl="3" w:tplc="0C0C0001" w:tentative="1">
+      <w:start w:val="1"/>
+      <w:numFmt w:val="bullet"/>
+      <w:lvlText w:val=""/>
+      <w:lvlJc w:val="left"/>
+      <w:pPr>
+        <w:ind w:left="2880" w:hanging="360"/>
+      </w:pPr>
+      <w:rPr>
+        <w:rFonts w:ascii="Symbol" w:hAnsi="Symbol" w:hint="default"/>
+      </w:rPr>
+    </w:lvl>
+    <w:lvl w:ilvl="4" w:tplc="0C0C0003" w:tentative="1">
+      <w:start w:val="1"/>
+      <w:numFmt w:val="bullet"/>
+      <w:lvlText w:val="o"/>
+      <w:lvlJc w:val="left"/>
+      <w:pPr>
+        <w:ind w:left="3600" w:hanging="360"/>
+      </w:pPr>
+      <w:rPr>
+        <w:rFonts w:ascii="Courier New" w:hAnsi="Courier New" w:cs="Courier New" w:hint="default"/>
+      </w:rPr>
+    </w:lvl>
+    <w:lvl w:ilvl="5" w:tplc="0C0C0005" w:tentative="1">
+      <w:start w:val="1"/>
+      <w:numFmt w:val="bullet"/>
+      <w:lvlText w:val=""/>
+      <w:lvlJc w:val="left"/>
+      <w:pPr>
+        <w:ind w:left="4320" w:hanging="360"/>
+      </w:pPr>
+      <w:rPr>
+        <w:rFonts w:ascii="Wingdings" w:hAnsi="Wingdings" w:hint="default"/>
+      </w:rPr>
+    </w:lvl>
+    <w:lvl w:ilvl="6" w:tplc="0C0C0001" w:tentative="1">
+      <w:start w:val="1"/>
+      <w:numFmt w:val="bullet"/>
+      <w:lvlText w:val=""/>
+      <w:lvlJc w:val="left"/>
+      <w:pPr>
+        <w:ind w:left="5040" w:hanging="360"/>
+      </w:pPr>
+      <w:rPr>
+        <w:rFonts w:ascii="Symbol" w:hAnsi="Symbol" w:hint="default"/>
+      </w:rPr>
+    </w:lvl>
+    <w:lvl w:ilvl="7" w:tplc="0C0C0003" w:tentative="1">
+      <w:start w:val="1"/>
+      <w:numFmt w:val="bullet"/>
+      <w:lvlText w:val="o"/>
+      <w:lvlJc w:val="left"/>
+      <w:pPr>
+        <w:ind w:left="5760" w:hanging="360"/>
+      </w:pPr>
+      <w:rPr>
+        <w:rFonts w:ascii="Courier New" w:hAnsi="Courier New" w:cs="Courier New" w:hint="default"/>
+      </w:rPr>
+    </w:lvl>
+    <w:lvl w:ilvl="8" w:tplc="0C0C0005" w:tentative="1">
+      <w:start w:val="1"/>
+      <w:numFmt w:val="bullet"/>
+      <w:lvlText w:val=""/>
+      <w:lvlJc w:val="left"/>
+      <w:pPr>
+        <w:ind w:left="6480" w:hanging="360"/>
+      </w:pPr>
+      <w:rPr>
+        <w:rFonts w:ascii="Wingdings" w:hAnsi="Wingdings" w:hint="default"/>
+      </w:rPr>
+    </w:lvl>
+  </w:abstractNum>
+  <w:abstractNum w:abstractNumId="9" w15:restartNumberingAfterBreak="0">
     <w:nsid w:val="7C133FFD"/>
     <w:multiLevelType w:val="hybridMultilevel"/>
     <w:tmpl w:val="89EED282"/>
@@ -3047,23 +4033,154 @@
       </w:rPr>
     </w:lvl>
   </w:abstractNum>
+  <w:abstractNum w:abstractNumId="10" w15:restartNumberingAfterBreak="0">
+    <w:nsid w:val="7F506EF1"/>
+    <w:multiLevelType w:val="hybridMultilevel"/>
+    <w:tmpl w:val="831C3B16"/>
+    <w:lvl w:ilvl="0" w:tplc="0C0C0001">
+      <w:start w:val="1"/>
+      <w:numFmt w:val="bullet"/>
+      <w:lvlText w:val=""/>
+      <w:lvlJc w:val="left"/>
+      <w:pPr>
+        <w:ind w:left="720" w:hanging="360"/>
+      </w:pPr>
+      <w:rPr>
+        <w:rFonts w:ascii="Symbol" w:hAnsi="Symbol" w:hint="default"/>
+      </w:rPr>
+    </w:lvl>
+    <w:lvl w:ilvl="1" w:tplc="0C0C0003" w:tentative="1">
+      <w:start w:val="1"/>
+      <w:numFmt w:val="bullet"/>
+      <w:lvlText w:val="o"/>
+      <w:lvlJc w:val="left"/>
+      <w:pPr>
+        <w:ind w:left="1440" w:hanging="360"/>
+      </w:pPr>
+      <w:rPr>
+        <w:rFonts w:ascii="Courier New" w:hAnsi="Courier New" w:cs="Courier New" w:hint="default"/>
+      </w:rPr>
+    </w:lvl>
+    <w:lvl w:ilvl="2" w:tplc="0C0C0005" w:tentative="1">
+      <w:start w:val="1"/>
+      <w:numFmt w:val="bullet"/>
+      <w:lvlText w:val=""/>
+      <w:lvlJc w:val="left"/>
+      <w:pPr>
+        <w:ind w:left="2160" w:hanging="360"/>
+      </w:pPr>
+      <w:rPr>
+        <w:rFonts w:ascii="Wingdings" w:hAnsi="Wingdings" w:hint="default"/>
+      </w:rPr>
+    </w:lvl>
+    <w:lvl w:ilvl="3" w:tplc="0C0C0001" w:tentative="1">
+      <w:start w:val="1"/>
+      <w:numFmt w:val="bullet"/>
+      <w:lvlText w:val=""/>
+      <w:lvlJc w:val="left"/>
+      <w:pPr>
+        <w:ind w:left="2880" w:hanging="360"/>
+      </w:pPr>
+      <w:rPr>
+        <w:rFonts w:ascii="Symbol" w:hAnsi="Symbol" w:hint="default"/>
+      </w:rPr>
+    </w:lvl>
+    <w:lvl w:ilvl="4" w:tplc="0C0C0003" w:tentative="1">
+      <w:start w:val="1"/>
+      <w:numFmt w:val="bullet"/>
+      <w:lvlText w:val="o"/>
+      <w:lvlJc w:val="left"/>
+      <w:pPr>
+        <w:ind w:left="3600" w:hanging="360"/>
+      </w:pPr>
+      <w:rPr>
+        <w:rFonts w:ascii="Courier New" w:hAnsi="Courier New" w:cs="Courier New" w:hint="default"/>
+      </w:rPr>
+    </w:lvl>
+    <w:lvl w:ilvl="5" w:tplc="0C0C0005" w:tentative="1">
+      <w:start w:val="1"/>
+      <w:numFmt w:val="bullet"/>
+      <w:lvlText w:val=""/>
+      <w:lvlJc w:val="left"/>
+      <w:pPr>
+        <w:ind w:left="4320" w:hanging="360"/>
+      </w:pPr>
+      <w:rPr>
+        <w:rFonts w:ascii="Wingdings" w:hAnsi="Wingdings" w:hint="default"/>
+      </w:rPr>
+    </w:lvl>
+    <w:lvl w:ilvl="6" w:tplc="0C0C0001" w:tentative="1">
+      <w:start w:val="1"/>
+      <w:numFmt w:val="bullet"/>
+      <w:lvlText w:val=""/>
+      <w:lvlJc w:val="left"/>
+      <w:pPr>
+        <w:ind w:left="5040" w:hanging="360"/>
+      </w:pPr>
+      <w:rPr>
+        <w:rFonts w:ascii="Symbol" w:hAnsi="Symbol" w:hint="default"/>
+      </w:rPr>
+    </w:lvl>
+    <w:lvl w:ilvl="7" w:tplc="0C0C0003" w:tentative="1">
+      <w:start w:val="1"/>
+      <w:numFmt w:val="bullet"/>
+      <w:lvlText w:val="o"/>
+      <w:lvlJc w:val="left"/>
+      <w:pPr>
+        <w:ind w:left="5760" w:hanging="360"/>
+      </w:pPr>
+      <w:rPr>
+        <w:rFonts w:ascii="Courier New" w:hAnsi="Courier New" w:cs="Courier New" w:hint="default"/>
+      </w:rPr>
+    </w:lvl>
+    <w:lvl w:ilvl="8" w:tplc="0C0C0005" w:tentative="1">
+      <w:start w:val="1"/>
+      <w:numFmt w:val="bullet"/>
+      <w:lvlText w:val=""/>
+      <w:lvlJc w:val="left"/>
+      <w:pPr>
+        <w:ind w:left="6480" w:hanging="360"/>
+      </w:pPr>
+      <w:rPr>
+        <w:rFonts w:ascii="Wingdings" w:hAnsi="Wingdings" w:hint="default"/>
+      </w:rPr>
+    </w:lvl>
+  </w:abstractNum>
   <w:num w:numId="1" w16cid:durableId="1447966829">
+    <w:abstractNumId w:val="7"/>
+  </w:num>
+  <w:num w:numId="2" w16cid:durableId="1862040324">
+    <w:abstractNumId w:val="1"/>
+  </w:num>
+  <w:num w:numId="3" w16cid:durableId="1438133452">
+    <w:abstractNumId w:val="4"/>
+  </w:num>
+  <w:num w:numId="4" w16cid:durableId="2115248012">
+    <w:abstractNumId w:val="1"/>
+  </w:num>
+  <w:num w:numId="5" w16cid:durableId="341319678">
+    <w:abstractNumId w:val="9"/>
+  </w:num>
+  <w:num w:numId="6" w16cid:durableId="1400127583">
+    <w:abstractNumId w:val="5"/>
+  </w:num>
+  <w:num w:numId="7" w16cid:durableId="1621716214">
+    <w:abstractNumId w:val="2"/>
+  </w:num>
+  <w:num w:numId="8" w16cid:durableId="1883859126">
+    <w:abstractNumId w:val="6"/>
+  </w:num>
+  <w:num w:numId="9" w16cid:durableId="72245604">
+    <w:abstractNumId w:val="8"/>
+  </w:num>
+  <w:num w:numId="10" w16cid:durableId="1985768124">
     <w:abstractNumId w:val="3"/>
   </w:num>
-  <w:num w:numId="2" w16cid:durableId="1862040324">
+  <w:num w:numId="11" w16cid:durableId="126051798">
     <w:abstractNumId w:val="0"/>
   </w:num>
-  <w:num w:numId="3" w16cid:durableId="1438133452">
-    <w:abstractNumId w:val="1"/>
-  </w:num>
-  <w:num w:numId="4" w16cid:durableId="2115248012">
-    <w:abstractNumId w:val="0"/>
-  </w:num>
-  <w:num w:numId="5" w16cid:durableId="341319678">
-    <w:abstractNumId w:val="4"/>
-  </w:num>
-  <w:num w:numId="6" w16cid:durableId="1400127583">
-    <w:abstractNumId w:val="2"/>
+  <w:num w:numId="12" w16cid:durableId="1067268743">
+    <w:abstractNumId w:val="10"/>
   </w:num>
 </w:numbering>
 </file>

</xml_diff>

<commit_message>
Modification feuilles de temps
</commit_message>
<xml_diff>
--- a/Documents/SuiviSprint.docx
+++ b/Documents/SuiviSprint.docx
@@ -81,7 +81,7 @@
     </w:p>
     <w:tbl>
       <w:tblPr>
-        <w:tblStyle w:val="LightGrid"/>
+        <w:tblStyle w:val="Grilleclaire"/>
         <w:tblW w:w="11252" w:type="dxa"/>
         <w:tblLook w:val="04A0" w:firstRow="1" w:lastRow="0" w:firstColumn="1" w:lastColumn="0" w:noHBand="0" w:noVBand="1"/>
       </w:tblPr>
@@ -291,7 +291,7 @@
           </w:tcPr>
           <w:p>
             <w:pPr>
-              <w:pStyle w:val="ListParagraph"/>
+              <w:pStyle w:val="Paragraphedeliste"/>
               <w:numPr>
                 <w:ilvl w:val="0"/>
                 <w:numId w:val="2"/>
@@ -312,7 +312,7 @@
           </w:p>
           <w:p>
             <w:pPr>
-              <w:pStyle w:val="ListParagraph"/>
+              <w:pStyle w:val="Paragraphedeliste"/>
               <w:numPr>
                 <w:ilvl w:val="0"/>
                 <w:numId w:val="2"/>
@@ -333,7 +333,7 @@
           </w:p>
           <w:p>
             <w:pPr>
-              <w:pStyle w:val="ListParagraph"/>
+              <w:pStyle w:val="Paragraphedeliste"/>
               <w:numPr>
                 <w:ilvl w:val="0"/>
                 <w:numId w:val="2"/>
@@ -354,7 +354,7 @@
           </w:p>
           <w:p>
             <w:pPr>
-              <w:pStyle w:val="ListParagraph"/>
+              <w:pStyle w:val="Paragraphedeliste"/>
               <w:numPr>
                 <w:ilvl w:val="0"/>
                 <w:numId w:val="2"/>
@@ -375,7 +375,7 @@
           </w:p>
           <w:p>
             <w:pPr>
-              <w:pStyle w:val="ListParagraph"/>
+              <w:pStyle w:val="Paragraphedeliste"/>
               <w:numPr>
                 <w:ilvl w:val="0"/>
                 <w:numId w:val="2"/>
@@ -396,7 +396,7 @@
           </w:p>
           <w:p>
             <w:pPr>
-              <w:pStyle w:val="ListParagraph"/>
+              <w:pStyle w:val="Paragraphedeliste"/>
               <w:numPr>
                 <w:ilvl w:val="0"/>
                 <w:numId w:val="2"/>
@@ -417,7 +417,7 @@
           </w:p>
           <w:p>
             <w:pPr>
-              <w:pStyle w:val="ListParagraph"/>
+              <w:pStyle w:val="Paragraphedeliste"/>
               <w:numPr>
                 <w:ilvl w:val="0"/>
                 <w:numId w:val="2"/>
@@ -438,7 +438,7 @@
           </w:p>
           <w:p>
             <w:pPr>
-              <w:pStyle w:val="ListParagraph"/>
+              <w:pStyle w:val="Paragraphedeliste"/>
               <w:numPr>
                 <w:ilvl w:val="0"/>
                 <w:numId w:val="2"/>
@@ -465,7 +465,7 @@
           </w:tcPr>
           <w:p>
             <w:pPr>
-              <w:pStyle w:val="ListParagraph"/>
+              <w:pStyle w:val="Paragraphedeliste"/>
               <w:numPr>
                 <w:ilvl w:val="0"/>
                 <w:numId w:val="2"/>
@@ -486,7 +486,7 @@
           </w:p>
           <w:p>
             <w:pPr>
-              <w:pStyle w:val="ListParagraph"/>
+              <w:pStyle w:val="Paragraphedeliste"/>
               <w:numPr>
                 <w:ilvl w:val="0"/>
                 <w:numId w:val="2"/>
@@ -513,7 +513,7 @@
           </w:tcPr>
           <w:p>
             <w:pPr>
-              <w:pStyle w:val="ListParagraph"/>
+              <w:pStyle w:val="Paragraphedeliste"/>
               <w:numPr>
                 <w:ilvl w:val="0"/>
                 <w:numId w:val="2"/>
@@ -566,7 +566,7 @@
           </w:tcPr>
           <w:p>
             <w:pPr>
-              <w:pStyle w:val="ListParagraph"/>
+              <w:pStyle w:val="Paragraphedeliste"/>
               <w:numPr>
                 <w:ilvl w:val="0"/>
                 <w:numId w:val="3"/>
@@ -587,7 +587,7 @@
           </w:p>
           <w:p>
             <w:pPr>
-              <w:pStyle w:val="ListParagraph"/>
+              <w:pStyle w:val="Paragraphedeliste"/>
               <w:numPr>
                 <w:ilvl w:val="0"/>
                 <w:numId w:val="3"/>
@@ -615,7 +615,7 @@
           </w:p>
           <w:p>
             <w:pPr>
-              <w:pStyle w:val="ListParagraph"/>
+              <w:pStyle w:val="Paragraphedeliste"/>
               <w:numPr>
                 <w:ilvl w:val="0"/>
                 <w:numId w:val="3"/>
@@ -657,7 +657,7 @@
           </w:p>
           <w:p>
             <w:pPr>
-              <w:pStyle w:val="ListParagraph"/>
+              <w:pStyle w:val="Paragraphedeliste"/>
               <w:numPr>
                 <w:ilvl w:val="0"/>
                 <w:numId w:val="3"/>
@@ -678,7 +678,7 @@
           </w:p>
           <w:p>
             <w:pPr>
-              <w:pStyle w:val="ListParagraph"/>
+              <w:pStyle w:val="Paragraphedeliste"/>
               <w:numPr>
                 <w:ilvl w:val="0"/>
                 <w:numId w:val="3"/>
@@ -712,7 +712,7 @@
           </w:tcPr>
           <w:p>
             <w:pPr>
-              <w:pStyle w:val="ListParagraph"/>
+              <w:pStyle w:val="Paragraphedeliste"/>
               <w:numPr>
                 <w:ilvl w:val="0"/>
                 <w:numId w:val="3"/>
@@ -733,7 +733,7 @@
           </w:p>
           <w:p>
             <w:pPr>
-              <w:pStyle w:val="ListParagraph"/>
+              <w:pStyle w:val="Paragraphedeliste"/>
               <w:numPr>
                 <w:ilvl w:val="0"/>
                 <w:numId w:val="3"/>
@@ -761,7 +761,7 @@
           </w:p>
           <w:p>
             <w:pPr>
-              <w:pStyle w:val="ListParagraph"/>
+              <w:pStyle w:val="Paragraphedeliste"/>
               <w:numPr>
                 <w:ilvl w:val="0"/>
                 <w:numId w:val="3"/>
@@ -837,7 +837,7 @@
           </w:tcPr>
           <w:p>
             <w:pPr>
-              <w:pStyle w:val="ListParagraph"/>
+              <w:pStyle w:val="Paragraphedeliste"/>
               <w:numPr>
                 <w:ilvl w:val="0"/>
                 <w:numId w:val="5"/>
@@ -858,7 +858,7 @@
           </w:p>
           <w:p>
             <w:pPr>
-              <w:pStyle w:val="ListParagraph"/>
+              <w:pStyle w:val="Paragraphedeliste"/>
               <w:numPr>
                 <w:ilvl w:val="0"/>
                 <w:numId w:val="5"/>
@@ -885,7 +885,7 @@
           </w:tcPr>
           <w:p>
             <w:pPr>
-              <w:pStyle w:val="ListParagraph"/>
+              <w:pStyle w:val="Paragraphedeliste"/>
               <w:numPr>
                 <w:ilvl w:val="0"/>
                 <w:numId w:val="5"/>
@@ -1023,7 +1023,7 @@
     </w:p>
     <w:tbl>
       <w:tblPr>
-        <w:tblStyle w:val="LightGrid"/>
+        <w:tblStyle w:val="Grilleclaire"/>
         <w:tblW w:w="11252" w:type="dxa"/>
         <w:tblLook w:val="04A0" w:firstRow="1" w:lastRow="0" w:firstColumn="1" w:lastColumn="0" w:noHBand="0" w:noVBand="1"/>
       </w:tblPr>
@@ -1219,7 +1219,7 @@
           </w:tcPr>
           <w:p>
             <w:pPr>
-              <w:pStyle w:val="ListParagraph"/>
+              <w:pStyle w:val="Paragraphedeliste"/>
               <w:numPr>
                 <w:ilvl w:val="0"/>
                 <w:numId w:val="4"/>
@@ -1240,7 +1240,7 @@
           </w:p>
           <w:p>
             <w:pPr>
-              <w:pStyle w:val="ListParagraph"/>
+              <w:pStyle w:val="Paragraphedeliste"/>
               <w:numPr>
                 <w:ilvl w:val="0"/>
                 <w:numId w:val="4"/>
@@ -1261,7 +1261,7 @@
           </w:p>
           <w:p>
             <w:pPr>
-              <w:pStyle w:val="ListParagraph"/>
+              <w:pStyle w:val="Paragraphedeliste"/>
               <w:numPr>
                 <w:ilvl w:val="0"/>
                 <w:numId w:val="4"/>
@@ -1282,7 +1282,7 @@
           </w:p>
           <w:p>
             <w:pPr>
-              <w:pStyle w:val="ListParagraph"/>
+              <w:pStyle w:val="Paragraphedeliste"/>
               <w:numPr>
                 <w:ilvl w:val="0"/>
                 <w:numId w:val="4"/>
@@ -1381,7 +1381,7 @@
           </w:tcPr>
           <w:p>
             <w:pPr>
-              <w:pStyle w:val="ListParagraph"/>
+              <w:pStyle w:val="Paragraphedeliste"/>
               <w:numPr>
                 <w:ilvl w:val="0"/>
                 <w:numId w:val="3"/>
@@ -1402,7 +1402,7 @@
           </w:p>
           <w:p>
             <w:pPr>
-              <w:pStyle w:val="ListParagraph"/>
+              <w:pStyle w:val="Paragraphedeliste"/>
               <w:numPr>
                 <w:ilvl w:val="0"/>
                 <w:numId w:val="3"/>
@@ -1423,7 +1423,7 @@
           </w:p>
           <w:p>
             <w:pPr>
-              <w:pStyle w:val="ListParagraph"/>
+              <w:pStyle w:val="Paragraphedeliste"/>
               <w:numPr>
                 <w:ilvl w:val="0"/>
                 <w:numId w:val="3"/>
@@ -1444,7 +1444,7 @@
           </w:p>
           <w:p>
             <w:pPr>
-              <w:pStyle w:val="ListParagraph"/>
+              <w:pStyle w:val="Paragraphedeliste"/>
               <w:numPr>
                 <w:ilvl w:val="0"/>
                 <w:numId w:val="3"/>
@@ -1471,7 +1471,7 @@
           </w:tcPr>
           <w:p>
             <w:pPr>
-              <w:pStyle w:val="ListParagraph"/>
+              <w:pStyle w:val="Paragraphedeliste"/>
               <w:numPr>
                 <w:ilvl w:val="0"/>
                 <w:numId w:val="3"/>
@@ -1492,7 +1492,7 @@
           </w:p>
           <w:p>
             <w:pPr>
-              <w:pStyle w:val="ListParagraph"/>
+              <w:pStyle w:val="Paragraphedeliste"/>
               <w:numPr>
                 <w:ilvl w:val="0"/>
                 <w:numId w:val="3"/>
@@ -1513,7 +1513,7 @@
           </w:p>
           <w:p>
             <w:pPr>
-              <w:pStyle w:val="ListParagraph"/>
+              <w:pStyle w:val="Paragraphedeliste"/>
               <w:numPr>
                 <w:ilvl w:val="0"/>
                 <w:numId w:val="3"/>
@@ -1534,7 +1534,7 @@
           </w:p>
           <w:p>
             <w:pPr>
-              <w:pStyle w:val="ListParagraph"/>
+              <w:pStyle w:val="Paragraphedeliste"/>
               <w:numPr>
                 <w:ilvl w:val="0"/>
                 <w:numId w:val="3"/>
@@ -1610,7 +1610,7 @@
           </w:tcPr>
           <w:p>
             <w:pPr>
-              <w:pStyle w:val="ListParagraph"/>
+              <w:pStyle w:val="Paragraphedeliste"/>
               <w:numPr>
                 <w:ilvl w:val="0"/>
                 <w:numId w:val="6"/>
@@ -1637,7 +1637,7 @@
           </w:tcPr>
           <w:p>
             <w:pPr>
-              <w:pStyle w:val="ListParagraph"/>
+              <w:pStyle w:val="Paragraphedeliste"/>
               <w:numPr>
                 <w:ilvl w:val="0"/>
                 <w:numId w:val="6"/>
@@ -1761,7 +1761,7 @@
     </w:p>
     <w:tbl>
       <w:tblPr>
-        <w:tblStyle w:val="LightGrid"/>
+        <w:tblStyle w:val="Grilleclaire"/>
         <w:tblW w:w="11252" w:type="dxa"/>
         <w:tblLook w:val="04A0" w:firstRow="1" w:lastRow="0" w:firstColumn="1" w:lastColumn="0" w:noHBand="0" w:noVBand="1"/>
       </w:tblPr>
@@ -1865,7 +1865,7 @@
           </w:tcPr>
           <w:p>
             <w:pPr>
-              <w:pStyle w:val="ListParagraph"/>
+              <w:pStyle w:val="Paragraphedeliste"/>
               <w:numPr>
                 <w:ilvl w:val="0"/>
                 <w:numId w:val="10"/>
@@ -1886,7 +1886,7 @@
           </w:p>
           <w:p>
             <w:pPr>
-              <w:pStyle w:val="ListParagraph"/>
+              <w:pStyle w:val="Paragraphedeliste"/>
               <w:numPr>
                 <w:ilvl w:val="0"/>
                 <w:numId w:val="10"/>
@@ -1907,7 +1907,7 @@
           </w:p>
           <w:p>
             <w:pPr>
-              <w:pStyle w:val="ListParagraph"/>
+              <w:pStyle w:val="Paragraphedeliste"/>
               <w:numPr>
                 <w:ilvl w:val="0"/>
                 <w:numId w:val="10"/>
@@ -1928,7 +1928,7 @@
           </w:p>
           <w:p>
             <w:pPr>
-              <w:pStyle w:val="ListParagraph"/>
+              <w:pStyle w:val="Paragraphedeliste"/>
               <w:numPr>
                 <w:ilvl w:val="0"/>
                 <w:numId w:val="10"/>
@@ -1976,7 +1976,7 @@
           </w:tcPr>
           <w:p>
             <w:pPr>
-              <w:pStyle w:val="ListParagraph"/>
+              <w:pStyle w:val="Paragraphedeliste"/>
               <w:numPr>
                 <w:ilvl w:val="0"/>
                 <w:numId w:val="10"/>
@@ -1997,7 +1997,7 @@
           </w:p>
           <w:p>
             <w:pPr>
-              <w:pStyle w:val="ListParagraph"/>
+              <w:pStyle w:val="Paragraphedeliste"/>
               <w:numPr>
                 <w:ilvl w:val="0"/>
                 <w:numId w:val="10"/>
@@ -2018,7 +2018,7 @@
           </w:p>
           <w:p>
             <w:pPr>
-              <w:pStyle w:val="ListParagraph"/>
+              <w:pStyle w:val="Paragraphedeliste"/>
               <w:numPr>
                 <w:ilvl w:val="0"/>
                 <w:numId w:val="10"/>
@@ -2039,7 +2039,7 @@
           </w:p>
           <w:p>
             <w:pPr>
-              <w:pStyle w:val="ListParagraph"/>
+              <w:pStyle w:val="Paragraphedeliste"/>
               <w:numPr>
                 <w:ilvl w:val="0"/>
                 <w:numId w:val="10"/>
@@ -2149,7 +2149,7 @@
           </w:tcPr>
           <w:p>
             <w:pPr>
-              <w:pStyle w:val="ListParagraph"/>
+              <w:pStyle w:val="Paragraphedeliste"/>
               <w:numPr>
                 <w:ilvl w:val="0"/>
                 <w:numId w:val="11"/>
@@ -2170,7 +2170,7 @@
           </w:p>
           <w:p>
             <w:pPr>
-              <w:pStyle w:val="ListParagraph"/>
+              <w:pStyle w:val="Paragraphedeliste"/>
               <w:numPr>
                 <w:ilvl w:val="0"/>
                 <w:numId w:val="11"/>
@@ -2191,7 +2191,7 @@
           </w:p>
           <w:p>
             <w:pPr>
-              <w:pStyle w:val="ListParagraph"/>
+              <w:pStyle w:val="Paragraphedeliste"/>
               <w:numPr>
                 <w:ilvl w:val="0"/>
                 <w:numId w:val="11"/>
@@ -2212,7 +2212,7 @@
           </w:p>
           <w:p>
             <w:pPr>
-              <w:pStyle w:val="ListParagraph"/>
+              <w:pStyle w:val="Paragraphedeliste"/>
               <w:numPr>
                 <w:ilvl w:val="0"/>
                 <w:numId w:val="11"/>
@@ -2239,7 +2239,7 @@
           </w:tcPr>
           <w:p>
             <w:pPr>
-              <w:pStyle w:val="ListParagraph"/>
+              <w:pStyle w:val="Paragraphedeliste"/>
               <w:numPr>
                 <w:ilvl w:val="0"/>
                 <w:numId w:val="11"/>
@@ -2260,7 +2260,7 @@
           </w:p>
           <w:p>
             <w:pPr>
-              <w:pStyle w:val="ListParagraph"/>
+              <w:pStyle w:val="Paragraphedeliste"/>
               <w:numPr>
                 <w:ilvl w:val="0"/>
                 <w:numId w:val="11"/>
@@ -2342,7 +2342,7 @@
           </w:tcPr>
           <w:p>
             <w:pPr>
-              <w:pStyle w:val="ListParagraph"/>
+              <w:pStyle w:val="Paragraphedeliste"/>
               <w:numPr>
                 <w:ilvl w:val="0"/>
                 <w:numId w:val="3"/>
@@ -2363,7 +2363,7 @@
           </w:p>
           <w:p>
             <w:pPr>
-              <w:pStyle w:val="ListParagraph"/>
+              <w:pStyle w:val="Paragraphedeliste"/>
               <w:numPr>
                 <w:ilvl w:val="0"/>
                 <w:numId w:val="3"/>
@@ -2392,7 +2392,7 @@
           </w:p>
           <w:p>
             <w:pPr>
-              <w:pStyle w:val="ListParagraph"/>
+              <w:pStyle w:val="Paragraphedeliste"/>
               <w:numPr>
                 <w:ilvl w:val="0"/>
                 <w:numId w:val="3"/>
@@ -2419,7 +2419,7 @@
           </w:tcPr>
           <w:p>
             <w:pPr>
-              <w:pStyle w:val="ListParagraph"/>
+              <w:pStyle w:val="Paragraphedeliste"/>
               <w:numPr>
                 <w:ilvl w:val="0"/>
                 <w:numId w:val="3"/>
@@ -2440,7 +2440,7 @@
           </w:p>
           <w:p>
             <w:pPr>
-              <w:pStyle w:val="ListParagraph"/>
+              <w:pStyle w:val="Paragraphedeliste"/>
               <w:numPr>
                 <w:ilvl w:val="0"/>
                 <w:numId w:val="3"/>
@@ -2461,7 +2461,7 @@
           </w:p>
           <w:p>
             <w:pPr>
-              <w:pStyle w:val="ListParagraph"/>
+              <w:pStyle w:val="Paragraphedeliste"/>
               <w:numPr>
                 <w:ilvl w:val="0"/>
                 <w:numId w:val="3"/>
@@ -2537,7 +2537,7 @@
           </w:tcPr>
           <w:p>
             <w:pPr>
-              <w:pStyle w:val="ListParagraph"/>
+              <w:pStyle w:val="Paragraphedeliste"/>
               <w:numPr>
                 <w:ilvl w:val="0"/>
                 <w:numId w:val="12"/>
@@ -2558,7 +2558,7 @@
           </w:p>
           <w:p>
             <w:pPr>
-              <w:pStyle w:val="ListParagraph"/>
+              <w:pStyle w:val="Paragraphedeliste"/>
               <w:numPr>
                 <w:ilvl w:val="0"/>
                 <w:numId w:val="12"/>
@@ -2579,7 +2579,7 @@
           </w:p>
           <w:p>
             <w:pPr>
-              <w:pStyle w:val="ListParagraph"/>
+              <w:pStyle w:val="Paragraphedeliste"/>
               <w:numPr>
                 <w:ilvl w:val="0"/>
                 <w:numId w:val="12"/>
@@ -2599,7 +2599,7 @@
           </w:tcPr>
           <w:p>
             <w:pPr>
-              <w:pStyle w:val="ListParagraph"/>
+              <w:pStyle w:val="Paragraphedeliste"/>
               <w:numPr>
                 <w:ilvl w:val="0"/>
                 <w:numId w:val="12"/>
@@ -2636,6 +2636,615 @@
         </w:tc>
       </w:tr>
     </w:tbl>
+    <w:p/>
+    <w:p>
+      <w:r>
+        <w:br w:type="page"/>
+      </w:r>
+    </w:p>
+    <w:p>
+      <w:pPr>
+        <w:rPr>
+          <w:lang w:val="en-CA"/>
+        </w:rPr>
+      </w:pPr>
+      <w:r>
+        <w:rPr>
+          <w:lang w:val="en-CA"/>
+        </w:rPr>
+        <w:lastRenderedPageBreak/>
+        <w:t xml:space="preserve">Équipe : </w:t>
+      </w:r>
+      <w:r>
+        <w:rPr>
+          <w:u w:val="single"/>
+          <w:lang w:val="en-CA"/>
+        </w:rPr>
+        <w:t>Billy, Kian, O</w:t>
+      </w:r>
+      <w:r>
+        <w:rPr>
+          <w:u w:val="single"/>
+          <w:lang w:val="en-CA"/>
+        </w:rPr>
+        <w:t>livier, Félix</w:t>
+      </w:r>
+      <w:r>
+        <w:rPr>
+          <w:lang w:val="en-CA"/>
+        </w:rPr>
+        <w:tab/>
+      </w:r>
+      <w:r>
+        <w:rPr>
+          <w:lang w:val="en-CA"/>
+        </w:rPr>
+        <w:tab/>
+      </w:r>
+      <w:r>
+        <w:rPr>
+          <w:lang w:val="en-CA"/>
+        </w:rPr>
+        <w:tab/>
+      </w:r>
+      <w:r>
+        <w:rPr>
+          <w:lang w:val="en-CA"/>
+        </w:rPr>
+        <w:tab/>
+      </w:r>
+      <w:r>
+        <w:rPr>
+          <w:lang w:val="en-CA"/>
+        </w:rPr>
+        <w:tab/>
+        <w:t>Date :</w:t>
+      </w:r>
+      <w:r>
+        <w:rPr>
+          <w:u w:val="single"/>
+        </w:rPr>
+        <w:t>2024-0</w:t>
+      </w:r>
+      <w:r>
+        <w:rPr>
+          <w:u w:val="single"/>
+        </w:rPr>
+        <w:t>3</w:t>
+      </w:r>
+      <w:r>
+        <w:rPr>
+          <w:u w:val="single"/>
+        </w:rPr>
+        <w:t>-</w:t>
+      </w:r>
+      <w:r>
+        <w:rPr>
+          <w:u w:val="single"/>
+        </w:rPr>
+        <w:t>13</w:t>
+      </w:r>
+      <w:r>
+        <w:rPr>
+          <w:u w:val="single"/>
+          <w:lang w:val="en-CA"/>
+        </w:rPr>
+        <w:tab/>
+      </w:r>
+      <w:r>
+        <w:rPr>
+          <w:u w:val="single"/>
+          <w:lang w:val="en-CA"/>
+        </w:rPr>
+        <w:tab/>
+      </w:r>
+    </w:p>
+    <w:tbl>
+      <w:tblPr>
+        <w:tblStyle w:val="Grilleclaire"/>
+        <w:tblW w:w="11252" w:type="dxa"/>
+        <w:tblLook w:val="04A0" w:firstRow="1" w:lastRow="0" w:firstColumn="1" w:lastColumn="0" w:noHBand="0" w:noVBand="1"/>
+      </w:tblPr>
+      <w:tblGrid>
+        <w:gridCol w:w="2685"/>
+        <w:gridCol w:w="2948"/>
+        <w:gridCol w:w="2924"/>
+        <w:gridCol w:w="2695"/>
+      </w:tblGrid>
+      <w:tr>
+        <w:trPr>
+          <w:cnfStyle w:val="100000000000" w:firstRow="1" w:lastRow="0" w:firstColumn="0" w:lastColumn="0" w:oddVBand="0" w:evenVBand="0" w:oddHBand="0" w:evenHBand="0" w:firstRowFirstColumn="0" w:firstRowLastColumn="0" w:lastRowFirstColumn="0" w:lastRowLastColumn="0"/>
+          <w:trHeight w:val="227"/>
+        </w:trPr>
+        <w:tc>
+          <w:tcPr>
+            <w:cnfStyle w:val="001000000000" w:firstRow="0" w:lastRow="0" w:firstColumn="1" w:lastColumn="0" w:oddVBand="0" w:evenVBand="0" w:oddHBand="0" w:evenHBand="0" w:firstRowFirstColumn="0" w:firstRowLastColumn="0" w:lastRowFirstColumn="0" w:lastRowLastColumn="0"/>
+            <w:tcW w:w="2685" w:type="dxa"/>
+          </w:tcPr>
+          <w:p>
+            <w:pPr>
+              <w:jc w:val="center"/>
+            </w:pPr>
+            <w:r>
+              <w:t>Équipier</w:t>
+            </w:r>
+          </w:p>
+        </w:tc>
+        <w:tc>
+          <w:tcPr>
+            <w:tcW w:w="2948" w:type="dxa"/>
+          </w:tcPr>
+          <w:p>
+            <w:pPr>
+              <w:jc w:val="center"/>
+              <w:cnfStyle w:val="100000000000" w:firstRow="1" w:lastRow="0" w:firstColumn="0" w:lastColumn="0" w:oddVBand="0" w:evenVBand="0" w:oddHBand="0" w:evenHBand="0" w:firstRowFirstColumn="0" w:firstRowLastColumn="0" w:lastRowFirstColumn="0" w:lastRowLastColumn="0"/>
+            </w:pPr>
+            <w:r>
+              <w:t>A travaillé sur</w:t>
+            </w:r>
+          </w:p>
+        </w:tc>
+        <w:tc>
+          <w:tcPr>
+            <w:tcW w:w="2924" w:type="dxa"/>
+          </w:tcPr>
+          <w:p>
+            <w:pPr>
+              <w:jc w:val="center"/>
+              <w:cnfStyle w:val="100000000000" w:firstRow="1" w:lastRow="0" w:firstColumn="0" w:lastColumn="0" w:oddVBand="0" w:evenVBand="0" w:oddHBand="0" w:evenHBand="0" w:firstRowFirstColumn="0" w:firstRowLastColumn="0" w:lastRowFirstColumn="0" w:lastRowLastColumn="0"/>
+            </w:pPr>
+            <w:r>
+              <w:t>Va travailler sur</w:t>
+            </w:r>
+          </w:p>
+        </w:tc>
+        <w:tc>
+          <w:tcPr>
+            <w:tcW w:w="2695" w:type="dxa"/>
+          </w:tcPr>
+          <w:p>
+            <w:pPr>
+              <w:jc w:val="center"/>
+              <w:cnfStyle w:val="100000000000" w:firstRow="1" w:lastRow="0" w:firstColumn="0" w:lastColumn="0" w:oddVBand="0" w:evenVBand="0" w:oddHBand="0" w:evenHBand="0" w:firstRowFirstColumn="0" w:firstRowLastColumn="0" w:lastRowFirstColumn="0" w:lastRowLastColumn="0"/>
+            </w:pPr>
+            <w:r>
+              <w:t>Est bloqué par</w:t>
+            </w:r>
+          </w:p>
+        </w:tc>
+      </w:tr>
+      <w:tr>
+        <w:trPr>
+          <w:cnfStyle w:val="000000100000" w:firstRow="0" w:lastRow="0" w:firstColumn="0" w:lastColumn="0" w:oddVBand="0" w:evenVBand="0" w:oddHBand="1" w:evenHBand="0" w:firstRowFirstColumn="0" w:firstRowLastColumn="0" w:lastRowFirstColumn="0" w:lastRowLastColumn="0"/>
+          <w:trHeight w:val="4195"/>
+        </w:trPr>
+        <w:tc>
+          <w:tcPr>
+            <w:cnfStyle w:val="001000000000" w:firstRow="0" w:lastRow="0" w:firstColumn="1" w:lastColumn="0" w:oddVBand="0" w:evenVBand="0" w:oddHBand="0" w:evenHBand="0" w:firstRowFirstColumn="0" w:firstRowLastColumn="0" w:lastRowFirstColumn="0" w:lastRowLastColumn="0"/>
+            <w:tcW w:w="2685" w:type="dxa"/>
+            <w:shd w:val="clear" w:color="auto" w:fill="FFFFFF" w:themeFill="background1"/>
+          </w:tcPr>
+          <w:p>
+            <w:pPr>
+              <w:rPr>
+                <w:sz w:val="24"/>
+              </w:rPr>
+            </w:pPr>
+            <w:r>
+              <w:rPr>
+                <w:sz w:val="24"/>
+              </w:rPr>
+              <w:t>Billy Le Chu</w:t>
+            </w:r>
+          </w:p>
+        </w:tc>
+        <w:tc>
+          <w:tcPr>
+            <w:tcW w:w="2948" w:type="dxa"/>
+            <w:shd w:val="clear" w:color="auto" w:fill="FFFFFF" w:themeFill="background1"/>
+          </w:tcPr>
+          <w:p>
+            <w:pPr>
+              <w:pStyle w:val="Paragraphedeliste"/>
+              <w:numPr>
+                <w:ilvl w:val="0"/>
+                <w:numId w:val="10"/>
+              </w:numPr>
+              <w:cnfStyle w:val="000000100000" w:firstRow="0" w:lastRow="0" w:firstColumn="0" w:lastColumn="0" w:oddVBand="0" w:evenVBand="0" w:oddHBand="1" w:evenHBand="0" w:firstRowFirstColumn="0" w:firstRowLastColumn="0" w:lastRowFirstColumn="0" w:lastRowLastColumn="0"/>
+              <w:rPr>
+                <w:sz w:val="24"/>
+                <w:szCs w:val="24"/>
+              </w:rPr>
+            </w:pPr>
+          </w:p>
+        </w:tc>
+        <w:tc>
+          <w:tcPr>
+            <w:tcW w:w="2924" w:type="dxa"/>
+            <w:shd w:val="clear" w:color="auto" w:fill="FFFFFF" w:themeFill="background1"/>
+          </w:tcPr>
+          <w:p>
+            <w:pPr>
+              <w:pStyle w:val="Paragraphedeliste"/>
+              <w:numPr>
+                <w:ilvl w:val="0"/>
+                <w:numId w:val="10"/>
+              </w:numPr>
+              <w:cnfStyle w:val="000000100000" w:firstRow="0" w:lastRow="0" w:firstColumn="0" w:lastColumn="0" w:oddVBand="0" w:evenVBand="0" w:oddHBand="1" w:evenHBand="0" w:firstRowFirstColumn="0" w:firstRowLastColumn="0" w:lastRowFirstColumn="0" w:lastRowLastColumn="0"/>
+              <w:rPr>
+                <w:sz w:val="24"/>
+                <w:szCs w:val="24"/>
+              </w:rPr>
+            </w:pPr>
+          </w:p>
+        </w:tc>
+        <w:tc>
+          <w:tcPr>
+            <w:tcW w:w="2695" w:type="dxa"/>
+            <w:shd w:val="clear" w:color="auto" w:fill="FFFFFF" w:themeFill="background1"/>
+          </w:tcPr>
+          <w:p>
+            <w:pPr>
+              <w:cnfStyle w:val="000000100000" w:firstRow="0" w:lastRow="0" w:firstColumn="0" w:lastColumn="0" w:oddVBand="0" w:evenVBand="0" w:oddHBand="1" w:evenHBand="0" w:firstRowFirstColumn="0" w:firstRowLastColumn="0" w:lastRowFirstColumn="0" w:lastRowLastColumn="0"/>
+              <w:rPr>
+                <w:sz w:val="24"/>
+                <w:szCs w:val="24"/>
+              </w:rPr>
+            </w:pPr>
+          </w:p>
+        </w:tc>
+      </w:tr>
+      <w:tr>
+        <w:trPr>
+          <w:cnfStyle w:val="000000010000" w:firstRow="0" w:lastRow="0" w:firstColumn="0" w:lastColumn="0" w:oddVBand="0" w:evenVBand="0" w:oddHBand="0" w:evenHBand="1" w:firstRowFirstColumn="0" w:firstRowLastColumn="0" w:lastRowFirstColumn="0" w:lastRowLastColumn="0"/>
+          <w:trHeight w:val="4195"/>
+        </w:trPr>
+        <w:tc>
+          <w:tcPr>
+            <w:cnfStyle w:val="001000000000" w:firstRow="0" w:lastRow="0" w:firstColumn="1" w:lastColumn="0" w:oddVBand="0" w:evenVBand="0" w:oddHBand="0" w:evenHBand="0" w:firstRowFirstColumn="0" w:firstRowLastColumn="0" w:lastRowFirstColumn="0" w:lastRowLastColumn="0"/>
+            <w:tcW w:w="2685" w:type="dxa"/>
+            <w:shd w:val="clear" w:color="auto" w:fill="FFFFFF" w:themeFill="background1"/>
+          </w:tcPr>
+          <w:p>
+            <w:pPr>
+              <w:rPr>
+                <w:sz w:val="24"/>
+              </w:rPr>
+            </w:pPr>
+            <w:r>
+              <w:rPr>
+                <w:sz w:val="24"/>
+              </w:rPr>
+              <w:t>Kian Chowanietz</w:t>
+            </w:r>
+          </w:p>
+        </w:tc>
+        <w:tc>
+          <w:tcPr>
+            <w:tcW w:w="2948" w:type="dxa"/>
+            <w:shd w:val="clear" w:color="auto" w:fill="FFFFFF" w:themeFill="background1"/>
+          </w:tcPr>
+          <w:p>
+            <w:pPr>
+              <w:pStyle w:val="Paragraphedeliste"/>
+              <w:numPr>
+                <w:ilvl w:val="0"/>
+                <w:numId w:val="11"/>
+              </w:numPr>
+              <w:cnfStyle w:val="000000010000" w:firstRow="0" w:lastRow="0" w:firstColumn="0" w:lastColumn="0" w:oddVBand="0" w:evenVBand="0" w:oddHBand="0" w:evenHBand="1" w:firstRowFirstColumn="0" w:firstRowLastColumn="0" w:lastRowFirstColumn="0" w:lastRowLastColumn="0"/>
+              <w:rPr>
+                <w:sz w:val="24"/>
+                <w:szCs w:val="24"/>
+              </w:rPr>
+            </w:pPr>
+          </w:p>
+        </w:tc>
+        <w:tc>
+          <w:tcPr>
+            <w:tcW w:w="2924" w:type="dxa"/>
+            <w:shd w:val="clear" w:color="auto" w:fill="FFFFFF" w:themeFill="background1"/>
+          </w:tcPr>
+          <w:p>
+            <w:pPr>
+              <w:pStyle w:val="Paragraphedeliste"/>
+              <w:numPr>
+                <w:ilvl w:val="0"/>
+                <w:numId w:val="11"/>
+              </w:numPr>
+              <w:cnfStyle w:val="000000010000" w:firstRow="0" w:lastRow="0" w:firstColumn="0" w:lastColumn="0" w:oddVBand="0" w:evenVBand="0" w:oddHBand="0" w:evenHBand="1" w:firstRowFirstColumn="0" w:firstRowLastColumn="0" w:lastRowFirstColumn="0" w:lastRowLastColumn="0"/>
+              <w:rPr>
+                <w:sz w:val="24"/>
+                <w:szCs w:val="24"/>
+              </w:rPr>
+            </w:pPr>
+          </w:p>
+        </w:tc>
+        <w:tc>
+          <w:tcPr>
+            <w:tcW w:w="2695" w:type="dxa"/>
+            <w:shd w:val="clear" w:color="auto" w:fill="FFFFFF" w:themeFill="background1"/>
+          </w:tcPr>
+          <w:p>
+            <w:pPr>
+              <w:cnfStyle w:val="000000010000" w:firstRow="0" w:lastRow="0" w:firstColumn="0" w:lastColumn="0" w:oddVBand="0" w:evenVBand="0" w:oddHBand="0" w:evenHBand="1" w:firstRowFirstColumn="0" w:firstRowLastColumn="0" w:lastRowFirstColumn="0" w:lastRowLastColumn="0"/>
+              <w:rPr>
+                <w:sz w:val="24"/>
+                <w:szCs w:val="24"/>
+              </w:rPr>
+            </w:pPr>
+          </w:p>
+        </w:tc>
+      </w:tr>
+      <w:tr>
+        <w:trPr>
+          <w:cnfStyle w:val="000000100000" w:firstRow="0" w:lastRow="0" w:firstColumn="0" w:lastColumn="0" w:oddVBand="0" w:evenVBand="0" w:oddHBand="1" w:evenHBand="0" w:firstRowFirstColumn="0" w:firstRowLastColumn="0" w:lastRowFirstColumn="0" w:lastRowLastColumn="0"/>
+          <w:trHeight w:val="4195"/>
+        </w:trPr>
+        <w:tc>
+          <w:tcPr>
+            <w:cnfStyle w:val="001000000000" w:firstRow="0" w:lastRow="0" w:firstColumn="1" w:lastColumn="0" w:oddVBand="0" w:evenVBand="0" w:oddHBand="0" w:evenHBand="0" w:firstRowFirstColumn="0" w:firstRowLastColumn="0" w:lastRowFirstColumn="0" w:lastRowLastColumn="0"/>
+            <w:tcW w:w="2685" w:type="dxa"/>
+            <w:shd w:val="clear" w:color="auto" w:fill="FFFFFF" w:themeFill="background1"/>
+          </w:tcPr>
+          <w:p>
+            <w:pPr>
+              <w:rPr>
+                <w:sz w:val="24"/>
+              </w:rPr>
+            </w:pPr>
+            <w:r>
+              <w:rPr>
+                <w:sz w:val="24"/>
+              </w:rPr>
+              <w:t>Olivier Drolet</w:t>
+            </w:r>
+          </w:p>
+        </w:tc>
+        <w:tc>
+          <w:tcPr>
+            <w:tcW w:w="2948" w:type="dxa"/>
+            <w:shd w:val="clear" w:color="auto" w:fill="FFFFFF" w:themeFill="background1"/>
+          </w:tcPr>
+          <w:p>
+            <w:pPr>
+              <w:pStyle w:val="Paragraphedeliste"/>
+              <w:numPr>
+                <w:ilvl w:val="0"/>
+                <w:numId w:val="3"/>
+              </w:numPr>
+              <w:cnfStyle w:val="000000100000" w:firstRow="0" w:lastRow="0" w:firstColumn="0" w:lastColumn="0" w:oddVBand="0" w:evenVBand="0" w:oddHBand="1" w:evenHBand="0" w:firstRowFirstColumn="0" w:firstRowLastColumn="0" w:lastRowFirstColumn="0" w:lastRowLastColumn="0"/>
+              <w:rPr>
+                <w:sz w:val="24"/>
+                <w:szCs w:val="24"/>
+              </w:rPr>
+            </w:pPr>
+            <w:r>
+              <w:rPr>
+                <w:sz w:val="24"/>
+                <w:szCs w:val="24"/>
+              </w:rPr>
+              <w:t>Validation des entrées de la page connexion</w:t>
+            </w:r>
+          </w:p>
+          <w:p>
+            <w:pPr>
+              <w:pStyle w:val="Paragraphedeliste"/>
+              <w:numPr>
+                <w:ilvl w:val="0"/>
+                <w:numId w:val="3"/>
+              </w:numPr>
+              <w:cnfStyle w:val="000000100000" w:firstRow="0" w:lastRow="0" w:firstColumn="0" w:lastColumn="0" w:oddVBand="0" w:evenVBand="0" w:oddHBand="1" w:evenHBand="0" w:firstRowFirstColumn="0" w:firstRowLastColumn="0" w:lastRowFirstColumn="0" w:lastRowLastColumn="0"/>
+              <w:rPr>
+                <w:sz w:val="24"/>
+                <w:szCs w:val="24"/>
+              </w:rPr>
+            </w:pPr>
+            <w:r>
+              <w:rPr>
+                <w:sz w:val="24"/>
+                <w:szCs w:val="24"/>
+              </w:rPr>
+              <w:t>Validation des entrées de la page inscription</w:t>
+            </w:r>
+          </w:p>
+          <w:p>
+            <w:pPr>
+              <w:pStyle w:val="Paragraphedeliste"/>
+              <w:numPr>
+                <w:ilvl w:val="0"/>
+                <w:numId w:val="3"/>
+              </w:numPr>
+              <w:cnfStyle w:val="000000100000" w:firstRow="0" w:lastRow="0" w:firstColumn="0" w:lastColumn="0" w:oddVBand="0" w:evenVBand="0" w:oddHBand="1" w:evenHBand="0" w:firstRowFirstColumn="0" w:firstRowLastColumn="0" w:lastRowFirstColumn="0" w:lastRowLastColumn="0"/>
+              <w:rPr>
+                <w:sz w:val="24"/>
+                <w:szCs w:val="24"/>
+              </w:rPr>
+            </w:pPr>
+            <w:r>
+              <w:rPr>
+                <w:sz w:val="24"/>
+                <w:szCs w:val="24"/>
+              </w:rPr>
+              <w:t>Affichage</w:t>
+            </w:r>
+            <w:r>
+              <w:rPr>
+                <w:sz w:val="24"/>
+                <w:szCs w:val="24"/>
+              </w:rPr>
+              <w:t xml:space="preserve"> </w:t>
+            </w:r>
+            <w:r>
+              <w:rPr>
+                <w:sz w:val="24"/>
+                <w:szCs w:val="24"/>
+              </w:rPr>
+              <w:t>aux utilisateurs</w:t>
+            </w:r>
+            <w:r>
+              <w:rPr>
+                <w:sz w:val="24"/>
+                <w:szCs w:val="24"/>
+              </w:rPr>
+              <w:t xml:space="preserve"> des erreurs et succès </w:t>
+            </w:r>
+            <w:r>
+              <w:rPr>
+                <w:sz w:val="24"/>
+                <w:szCs w:val="24"/>
+              </w:rPr>
+              <w:t>lors de soumission de formulaire pour</w:t>
+            </w:r>
+            <w:r>
+              <w:rPr>
+                <w:sz w:val="24"/>
+                <w:szCs w:val="24"/>
+              </w:rPr>
+              <w:t xml:space="preserve"> ces pages.</w:t>
+            </w:r>
+          </w:p>
+          <w:p>
+            <w:pPr>
+              <w:pStyle w:val="Paragraphedeliste"/>
+              <w:numPr>
+                <w:ilvl w:val="0"/>
+                <w:numId w:val="3"/>
+              </w:numPr>
+              <w:cnfStyle w:val="000000100000" w:firstRow="0" w:lastRow="0" w:firstColumn="0" w:lastColumn="0" w:oddVBand="0" w:evenVBand="0" w:oddHBand="1" w:evenHBand="0" w:firstRowFirstColumn="0" w:firstRowLastColumn="0" w:lastRowFirstColumn="0" w:lastRowLastColumn="0"/>
+              <w:rPr>
+                <w:sz w:val="24"/>
+                <w:szCs w:val="24"/>
+              </w:rPr>
+            </w:pPr>
+            <w:r>
+              <w:rPr>
+                <w:sz w:val="24"/>
+                <w:szCs w:val="24"/>
+              </w:rPr>
+              <w:t>Corrections finales des documents.</w:t>
+            </w:r>
+          </w:p>
+        </w:tc>
+        <w:tc>
+          <w:tcPr>
+            <w:tcW w:w="2924" w:type="dxa"/>
+            <w:shd w:val="clear" w:color="auto" w:fill="FFFFFF" w:themeFill="background1"/>
+          </w:tcPr>
+          <w:p>
+            <w:pPr>
+              <w:pStyle w:val="Paragraphedeliste"/>
+              <w:numPr>
+                <w:ilvl w:val="0"/>
+                <w:numId w:val="3"/>
+              </w:numPr>
+              <w:cnfStyle w:val="000000100000" w:firstRow="0" w:lastRow="0" w:firstColumn="0" w:lastColumn="0" w:oddVBand="0" w:evenVBand="0" w:oddHBand="1" w:evenHBand="0" w:firstRowFirstColumn="0" w:firstRowLastColumn="0" w:lastRowFirstColumn="0" w:lastRowLastColumn="0"/>
+              <w:rPr>
+                <w:sz w:val="24"/>
+                <w:szCs w:val="24"/>
+              </w:rPr>
+            </w:pPr>
+          </w:p>
+        </w:tc>
+        <w:tc>
+          <w:tcPr>
+            <w:tcW w:w="2695" w:type="dxa"/>
+            <w:shd w:val="clear" w:color="auto" w:fill="FFFFFF" w:themeFill="background1"/>
+          </w:tcPr>
+          <w:p>
+            <w:pPr>
+              <w:cnfStyle w:val="000000100000" w:firstRow="0" w:lastRow="0" w:firstColumn="0" w:lastColumn="0" w:oddVBand="0" w:evenVBand="0" w:oddHBand="1" w:evenHBand="0" w:firstRowFirstColumn="0" w:firstRowLastColumn="0" w:lastRowFirstColumn="0" w:lastRowLastColumn="0"/>
+              <w:rPr>
+                <w:sz w:val="24"/>
+                <w:szCs w:val="24"/>
+              </w:rPr>
+            </w:pPr>
+          </w:p>
+        </w:tc>
+      </w:tr>
+      <w:tr>
+        <w:trPr>
+          <w:cnfStyle w:val="000000010000" w:firstRow="0" w:lastRow="0" w:firstColumn="0" w:lastColumn="0" w:oddVBand="0" w:evenVBand="0" w:oddHBand="0" w:evenHBand="1" w:firstRowFirstColumn="0" w:firstRowLastColumn="0" w:lastRowFirstColumn="0" w:lastRowLastColumn="0"/>
+          <w:trHeight w:val="4195"/>
+        </w:trPr>
+        <w:tc>
+          <w:tcPr>
+            <w:cnfStyle w:val="001000000000" w:firstRow="0" w:lastRow="0" w:firstColumn="1" w:lastColumn="0" w:oddVBand="0" w:evenVBand="0" w:oddHBand="0" w:evenHBand="0" w:firstRowFirstColumn="0" w:firstRowLastColumn="0" w:lastRowFirstColumn="0" w:lastRowLastColumn="0"/>
+            <w:tcW w:w="2685" w:type="dxa"/>
+            <w:shd w:val="clear" w:color="auto" w:fill="FFFFFF" w:themeFill="background1"/>
+          </w:tcPr>
+          <w:p>
+            <w:pPr>
+              <w:rPr>
+                <w:sz w:val="24"/>
+              </w:rPr>
+            </w:pPr>
+            <w:r>
+              <w:rPr>
+                <w:sz w:val="24"/>
+              </w:rPr>
+              <w:lastRenderedPageBreak/>
+              <w:t>Félix Hoang-Yip</w:t>
+            </w:r>
+          </w:p>
+        </w:tc>
+        <w:tc>
+          <w:tcPr>
+            <w:tcW w:w="2948" w:type="dxa"/>
+            <w:shd w:val="clear" w:color="auto" w:fill="FFFFFF" w:themeFill="background1"/>
+          </w:tcPr>
+          <w:p>
+            <w:pPr>
+              <w:pStyle w:val="Paragraphedeliste"/>
+              <w:numPr>
+                <w:ilvl w:val="0"/>
+                <w:numId w:val="12"/>
+              </w:numPr>
+              <w:cnfStyle w:val="000000010000" w:firstRow="0" w:lastRow="0" w:firstColumn="0" w:lastColumn="0" w:oddVBand="0" w:evenVBand="0" w:oddHBand="0" w:evenHBand="1" w:firstRowFirstColumn="0" w:firstRowLastColumn="0" w:lastRowFirstColumn="0" w:lastRowLastColumn="0"/>
+              <w:rPr>
+                <w:sz w:val="24"/>
+                <w:szCs w:val="24"/>
+              </w:rPr>
+            </w:pPr>
+          </w:p>
+        </w:tc>
+        <w:tc>
+          <w:tcPr>
+            <w:tcW w:w="2924" w:type="dxa"/>
+            <w:shd w:val="clear" w:color="auto" w:fill="FFFFFF" w:themeFill="background1"/>
+          </w:tcPr>
+          <w:p>
+            <w:pPr>
+              <w:pStyle w:val="Paragraphedeliste"/>
+              <w:numPr>
+                <w:ilvl w:val="0"/>
+                <w:numId w:val="12"/>
+              </w:numPr>
+              <w:cnfStyle w:val="000000010000" w:firstRow="0" w:lastRow="0" w:firstColumn="0" w:lastColumn="0" w:oddVBand="0" w:evenVBand="0" w:oddHBand="0" w:evenHBand="1" w:firstRowFirstColumn="0" w:firstRowLastColumn="0" w:lastRowFirstColumn="0" w:lastRowLastColumn="0"/>
+              <w:rPr>
+                <w:sz w:val="24"/>
+                <w:szCs w:val="24"/>
+              </w:rPr>
+            </w:pPr>
+          </w:p>
+        </w:tc>
+        <w:tc>
+          <w:tcPr>
+            <w:tcW w:w="2695" w:type="dxa"/>
+            <w:shd w:val="clear" w:color="auto" w:fill="FFFFFF" w:themeFill="background1"/>
+          </w:tcPr>
+          <w:p>
+            <w:pPr>
+              <w:cnfStyle w:val="000000010000" w:firstRow="0" w:lastRow="0" w:firstColumn="0" w:lastColumn="0" w:oddVBand="0" w:evenVBand="0" w:oddHBand="0" w:evenHBand="1" w:firstRowFirstColumn="0" w:firstRowLastColumn="0" w:lastRowFirstColumn="0" w:lastRowLastColumn="0"/>
+              <w:rPr>
+                <w:sz w:val="24"/>
+                <w:szCs w:val="24"/>
+              </w:rPr>
+            </w:pPr>
+          </w:p>
+        </w:tc>
+      </w:tr>
+    </w:tbl>
+    <w:p/>
     <w:p/>
     <w:p/>
     <w:sectPr>
@@ -4329,13 +4938,13 @@
     <w:qFormat/>
     <w:rsid w:val="005A1CB5"/>
   </w:style>
-  <w:style w:type="character" w:default="1" w:styleId="DefaultParagraphFont">
+  <w:style w:type="character" w:default="1" w:styleId="Policepardfaut">
     <w:name w:val="Default Paragraph Font"/>
     <w:uiPriority w:val="1"/>
     <w:semiHidden/>
     <w:unhideWhenUsed/>
   </w:style>
-  <w:style w:type="table" w:default="1" w:styleId="TableNormal">
+  <w:style w:type="table" w:default="1" w:styleId="TableauNormal">
     <w:name w:val="Normal Table"/>
     <w:uiPriority w:val="99"/>
     <w:semiHidden/>
@@ -4350,15 +4959,15 @@
       </w:tblCellMar>
     </w:tblPr>
   </w:style>
-  <w:style w:type="numbering" w:default="1" w:styleId="NoList">
+  <w:style w:type="numbering" w:default="1" w:styleId="Aucuneliste">
     <w:name w:val="No List"/>
     <w:uiPriority w:val="99"/>
     <w:semiHidden/>
     <w:unhideWhenUsed/>
   </w:style>
-  <w:style w:type="table" w:styleId="TableGrid">
+  <w:style w:type="table" w:styleId="Grilledutableau">
     <w:name w:val="Table Grid"/>
-    <w:basedOn w:val="TableNormal"/>
+    <w:basedOn w:val="TableauNormal"/>
     <w:uiPriority w:val="59"/>
     <w:rsid w:val="00A22242"/>
     <w:pPr>
@@ -4375,9 +4984,9 @@
       </w:tblBorders>
     </w:tblPr>
   </w:style>
-  <w:style w:type="table" w:styleId="LightGrid">
+  <w:style w:type="table" w:styleId="Grilleclaire">
     <w:name w:val="Light Grid"/>
-    <w:basedOn w:val="TableNormal"/>
+    <w:basedOn w:val="TableauNormal"/>
     <w:uiPriority w:val="62"/>
     <w:rsid w:val="00A22242"/>
     <w:pPr>
@@ -4498,10 +5107,10 @@
       </w:tcPr>
     </w:tblStylePr>
   </w:style>
-  <w:style w:type="paragraph" w:styleId="BalloonText">
+  <w:style w:type="paragraph" w:styleId="Textedebulles">
     <w:name w:val="Balloon Text"/>
     <w:basedOn w:val="Normal"/>
-    <w:link w:val="BalloonTextChar"/>
+    <w:link w:val="TextedebullesCar"/>
     <w:uiPriority w:val="99"/>
     <w:semiHidden/>
     <w:unhideWhenUsed/>
@@ -4515,10 +5124,10 @@
       <w:szCs w:val="16"/>
     </w:rPr>
   </w:style>
-  <w:style w:type="character" w:customStyle="1" w:styleId="BalloonTextChar">
-    <w:name w:val="Balloon Text Char"/>
-    <w:basedOn w:val="DefaultParagraphFont"/>
-    <w:link w:val="BalloonText"/>
+  <w:style w:type="character" w:customStyle="1" w:styleId="TextedebullesCar">
+    <w:name w:val="Texte de bulles Car"/>
+    <w:basedOn w:val="Policepardfaut"/>
+    <w:link w:val="Textedebulles"/>
     <w:uiPriority w:val="99"/>
     <w:semiHidden/>
     <w:rsid w:val="006F43E7"/>
@@ -4528,7 +5137,7 @@
       <w:szCs w:val="16"/>
     </w:rPr>
   </w:style>
-  <w:style w:type="paragraph" w:styleId="ListParagraph">
+  <w:style w:type="paragraph" w:styleId="Paragraphedeliste">
     <w:name w:val="List Paragraph"/>
     <w:basedOn w:val="Normal"/>
     <w:uiPriority w:val="34"/>

</xml_diff>